<commit_message>
Adding intro and lit review
</commit_message>
<xml_diff>
--- a/Assignments/AA2_intro_and_lit_study.docx
+++ b/Assignments/AA2_intro_and_lit_study.docx
@@ -169,7 +169,13 @@
         <w:t xml:space="preserve">. Physical models. Empirical models </w:t>
       </w:r>
       <w:r>
-        <w:t>use statistical data and observational data to figure out the rate of spread. These models lack any physical characteristics and are usually simplified models. Semi-empirical models use both observational data and physics to calculate the rate of spread. Models like these have proven to be useful with calculating the rate of spread as these models simplify fire spread processes while incorporating key principles (</w:t>
+        <w:t>use statistical data and observational data to figure out the rate of spread. These models lack any physical characteristics and are usually simplified models. Semi-empirical models use both observational data and physic</w:t>
+      </w:r>
+      <w:r>
+        <w:t>al properties</w:t>
+      </w:r>
+      <w:r>
+        <w:t xml:space="preserve"> to calculate the rate of spread. Models like these have proven to be useful with calculating the rate of spread as these models simplify fire spread processes while incorporating key principles (</w:t>
       </w:r>
       <w:proofErr w:type="spellStart"/>
       <w:sdt>
@@ -241,7 +247,19 @@
         <w:rPr>
           <w:color w:val="000000"/>
         </w:rPr>
-        <w:t xml:space="preserve">models that are currently in use across an array of models are </w:t>
+        <w:t xml:space="preserve">models that are currently in use across an array of </w:t>
+      </w:r>
+      <w:r>
+        <w:rPr>
+          <w:color w:val="000000"/>
+        </w:rPr>
+        <w:t xml:space="preserve">fire </w:t>
+      </w:r>
+      <w:r>
+        <w:rPr>
+          <w:color w:val="000000"/>
+        </w:rPr>
+        <w:t xml:space="preserve">models are </w:t>
       </w:r>
       <w:r>
         <w:rPr>
@@ -469,7 +487,14 @@
         <w:rPr>
           <w:color w:val="000000"/>
         </w:rPr>
-        <w:t xml:space="preserve">While these models aim to calculate the same thing, the formulas and principles used to design these models differ from each other. </w:t>
+        <w:t xml:space="preserve">While these models aim </w:t>
+      </w:r>
+      <w:r>
+        <w:rPr>
+          <w:color w:val="000000"/>
+        </w:rPr>
+        <w:lastRenderedPageBreak/>
+        <w:t xml:space="preserve">to calculate the same thing, the formulas and principles used to design these models differ from each other. </w:t>
       </w:r>
     </w:p>
     <w:p>
@@ -482,7 +507,6 @@
         <w:rPr>
           <w:color w:val="000000"/>
         </w:rPr>
-        <w:lastRenderedPageBreak/>
         <w:tab/>
         <w:t xml:space="preserve">During the creation of the </w:t>
       </w:r>
@@ -624,21 +648,26 @@
           <w:color w:val="000000"/>
         </w:rPr>
         <w:tab/>
-        <w:t xml:space="preserve">In the </w:t>
       </w:r>
       <w:proofErr w:type="spellStart"/>
       <w:r>
         <w:rPr>
           <w:color w:val="000000"/>
         </w:rPr>
-        <w:t>rothermel</w:t>
+        <w:t>Rothermel</w:t>
       </w:r>
       <w:proofErr w:type="spellEnd"/>
       <w:r>
         <w:rPr>
           <w:color w:val="000000"/>
         </w:rPr>
-        <w:t xml:space="preserve"> model, </w:t>
+        <w:t xml:space="preserve"> went about creating a fuel model by </w:t>
+      </w:r>
+      <w:r>
+        <w:rPr>
+          <w:color w:val="000000"/>
+        </w:rPr>
+        <w:t xml:space="preserve"> </w:t>
       </w:r>
     </w:p>
     <w:p>
@@ -1206,6 +1235,7 @@
     <w:rsidRoot w:val="00BD7AB5"/>
     <w:rsid w:val="00181F17"/>
     <w:rsid w:val="002C7F27"/>
+    <w:rsid w:val="00AC4E47"/>
     <w:rsid w:val="00B76933"/>
     <w:rsid w:val="00BD7AB5"/>
   </w:rsids>

</xml_diff>

<commit_message>
adding new AA2 and updating it with new paper
</commit_message>
<xml_diff>
--- a/Assignments/AA2_intro_and_lit_study.docx
+++ b/Assignments/AA2_intro_and_lit_study.docx
@@ -1028,6 +1028,12 @@
         <w:rPr>
           <w:rFonts w:ascii="Times New Roman" w:hAnsi="Times New Roman" w:cs="Times New Roman"/>
         </w:rPr>
+        <w:t xml:space="preserve">With the many processes occurring both within a fire and the interactions between fire and the weather/terrain, there is a lot to consider. </w:t>
+      </w:r>
+      <w:r>
+        <w:rPr>
+          <w:rFonts w:ascii="Times New Roman" w:hAnsi="Times New Roman" w:cs="Times New Roman"/>
+        </w:rPr>
         <w:t xml:space="preserve">However, with the formulation of an accurate </w:t>
       </w:r>
       <w:r>
@@ -1060,14 +1066,12 @@
         </w:rPr>
         <w:t xml:space="preserve">will serve as an invaluable resource for fire </w:t>
       </w:r>
-      <w:proofErr w:type="gramStart"/>
-      <w:r>
-        <w:rPr>
-          <w:rFonts w:ascii="Times New Roman" w:hAnsi="Times New Roman" w:cs="Times New Roman"/>
-        </w:rPr>
-        <w:t>modelers</w:t>
-      </w:r>
-      <w:proofErr w:type="gramEnd"/>
+      <w:r>
+        <w:rPr>
+          <w:rFonts w:ascii="Times New Roman" w:hAnsi="Times New Roman" w:cs="Times New Roman"/>
+        </w:rPr>
+        <w:t>modelers,</w:t>
+      </w:r>
       <w:r>
         <w:rPr>
           <w:rFonts w:ascii="Times New Roman" w:hAnsi="Times New Roman" w:cs="Times New Roman"/>
@@ -1171,7 +1175,7 @@
             <w:rFonts w:ascii="Times New Roman" w:hAnsi="Times New Roman" w:cs="Times New Roman"/>
             <w:color w:val="000000"/>
           </w:rPr>
-          <w:tag w:val="MENDELEY_CITATION_v3_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"/>
+          <w:tag w:val="MENDELEY_CITATION_v3_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"/>
           <w:id w:val="1041011814"/>
           <w:placeholder>
             <w:docPart w:val="DefaultPlaceholder_-1854013440"/>
@@ -1384,7 +1388,7 @@
             <w:rFonts w:ascii="Times New Roman" w:hAnsi="Times New Roman" w:cs="Times New Roman"/>
             <w:color w:val="000000"/>
           </w:rPr>
-          <w:tag w:val="MENDELEY_CITATION_v3_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"/>
+          <w:tag w:val="MENDELEY_CITATION_v3_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"/>
           <w:id w:val="-2814907"/>
           <w:placeholder>
             <w:docPart w:val="DefaultPlaceholder_-1854013440"/>
@@ -1498,7 +1502,7 @@
             <w:rFonts w:ascii="Times New Roman" w:hAnsi="Times New Roman" w:cs="Times New Roman"/>
             <w:color w:val="000000"/>
           </w:rPr>
-          <w:tag w:val="MENDELEY_CITATION_v3_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"/>
+          <w:tag w:val="MENDELEY_CITATION_v3_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"/>
           <w:id w:val="-1751194286"/>
           <w:placeholder>
             <w:docPart w:val="DefaultPlaceholder_-1854013440"/>
@@ -1563,23 +1567,6 @@
           <w:color w:val="000000"/>
         </w:rPr>
         <w:tab/>
-        <w:t xml:space="preserve">During the creation of the </w:t>
-      </w:r>
-      <w:proofErr w:type="spellStart"/>
-      <w:r>
-        <w:rPr>
-          <w:rFonts w:ascii="Times New Roman" w:hAnsi="Times New Roman" w:cs="Times New Roman"/>
-          <w:color w:val="000000"/>
-        </w:rPr>
-        <w:t>Rothermel</w:t>
-      </w:r>
-      <w:proofErr w:type="spellEnd"/>
-      <w:r>
-        <w:rPr>
-          <w:rFonts w:ascii="Times New Roman" w:hAnsi="Times New Roman" w:cs="Times New Roman"/>
-          <w:color w:val="000000"/>
-        </w:rPr>
-        <w:t xml:space="preserve"> model, there was not much in terms of technology since it was developed in 1972. Computers were not as fast and not as much was known about fluid dynamics and other physical properties. </w:t>
       </w:r>
       <w:r>
         <w:rPr>
@@ -1633,7 +1620,7 @@
             <w:rFonts w:ascii="Times New Roman" w:hAnsi="Times New Roman" w:cs="Times New Roman"/>
             <w:color w:val="000000"/>
           </w:rPr>
-          <w:tag w:val="MENDELEY_CITATION_v3_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"/>
+          <w:tag w:val="MENDELEY_CITATION_v3_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"/>
           <w:id w:val="1694500335"/>
           <w:placeholder>
             <w:docPart w:val="DefaultPlaceholder_-1854013440"/>
@@ -1670,7 +1657,117 @@
           <w:rFonts w:ascii="Times New Roman" w:hAnsi="Times New Roman" w:cs="Times New Roman"/>
           <w:color w:val="000000"/>
         </w:rPr>
-        <w:t xml:space="preserve"> was able to use observed data along with some physical properties to create his model. The physics being basing the model on the conservation of energy described by a heat sink </w:t>
+        <w:t xml:space="preserve"> was able to use observed data along with some physical properties to create his model. </w:t>
+      </w:r>
+      <w:r>
+        <w:rPr>
+          <w:rFonts w:ascii="Times New Roman" w:hAnsi="Times New Roman" w:cs="Times New Roman"/>
+          <w:color w:val="000000"/>
+        </w:rPr>
+        <w:t xml:space="preserve">This model still contains a lot of assumptions and is nowhere near perfect. There are still a lot of limitations with this model, but for the purpose it was designed for it works well. </w:t>
+      </w:r>
+    </w:p>
+    <w:p>
+      <w:pPr>
+        <w:rPr>
+          <w:rFonts w:ascii="Times New Roman" w:hAnsi="Times New Roman" w:cs="Times New Roman"/>
+          <w:color w:val="000000"/>
+        </w:rPr>
+      </w:pPr>
+      <w:r>
+        <w:rPr>
+          <w:rFonts w:ascii="Times New Roman" w:hAnsi="Times New Roman" w:cs="Times New Roman"/>
+          <w:color w:val="000000"/>
+        </w:rPr>
+        <w:tab/>
+        <w:t>The formulation of this model is still quite complex despite it not being a fully physical model and making assumptions</w:t>
+      </w:r>
+      <w:r>
+        <w:rPr>
+          <w:rFonts w:ascii="Times New Roman" w:hAnsi="Times New Roman" w:cs="Times New Roman"/>
+          <w:color w:val="000000"/>
+        </w:rPr>
+        <w:t xml:space="preserve"> about some properties</w:t>
+      </w:r>
+      <w:r>
+        <w:rPr>
+          <w:rFonts w:ascii="Times New Roman" w:hAnsi="Times New Roman" w:cs="Times New Roman"/>
+          <w:color w:val="000000"/>
+        </w:rPr>
+        <w:t xml:space="preserve">. </w:t>
+      </w:r>
+      <w:r>
+        <w:rPr>
+          <w:rFonts w:ascii="Times New Roman" w:hAnsi="Times New Roman" w:cs="Times New Roman"/>
+          <w:color w:val="000000"/>
+        </w:rPr>
+        <w:t xml:space="preserve">In the beginning, the </w:t>
+      </w:r>
+      <w:r>
+        <w:rPr>
+          <w:rFonts w:ascii="Times New Roman" w:hAnsi="Times New Roman" w:cs="Times New Roman"/>
+          <w:color w:val="000000"/>
+        </w:rPr>
+        <w:t>ROS</w:t>
+      </w:r>
+      <w:r>
+        <w:rPr>
+          <w:rFonts w:ascii="Times New Roman" w:hAnsi="Times New Roman" w:cs="Times New Roman"/>
+          <w:color w:val="000000"/>
+        </w:rPr>
+        <w:t xml:space="preserve"> equation was solely based on the conservation of energy equations which made the equation difficult to solve. By using observations and an understanding of how fire propagates in certain environments, </w:t>
+      </w:r>
+      <w:r>
+        <w:rPr>
+          <w:rFonts w:ascii="Times New Roman" w:hAnsi="Times New Roman" w:cs="Times New Roman"/>
+          <w:color w:val="000000"/>
+        </w:rPr>
+        <w:lastRenderedPageBreak/>
+        <w:t xml:space="preserve">simplifications to the model were made that made it easier to be solved not only by a human but a computer as well. </w:t>
+      </w:r>
+      <w:r>
+        <w:rPr>
+          <w:rFonts w:ascii="Times New Roman" w:hAnsi="Times New Roman" w:cs="Times New Roman"/>
+          <w:color w:val="000000"/>
+        </w:rPr>
+        <w:t xml:space="preserve">With this model, it can then be implemented into bigger fire spread models. </w:t>
+      </w:r>
+    </w:p>
+    <w:p>
+      <w:pPr>
+        <w:ind w:firstLine="720"/>
+        <w:rPr>
+          <w:rFonts w:ascii="Times New Roman" w:hAnsi="Times New Roman" w:cs="Times New Roman"/>
+          <w:color w:val="000000"/>
+        </w:rPr>
+      </w:pPr>
+      <w:r>
+        <w:rPr>
+          <w:rFonts w:ascii="Times New Roman" w:hAnsi="Times New Roman" w:cs="Times New Roman"/>
+          <w:color w:val="000000"/>
+        </w:rPr>
+        <w:t xml:space="preserve">To reduce this main equation to what it is now, small details were implemented into the model to ensure the most accurate result. For a fire to spread, the fire </w:t>
+      </w:r>
+      <w:r>
+        <w:rPr>
+          <w:rFonts w:ascii="Times New Roman" w:hAnsi="Times New Roman" w:cs="Times New Roman"/>
+          <w:color w:val="000000"/>
+        </w:rPr>
+        <w:t>must</w:t>
+      </w:r>
+      <w:r>
+        <w:rPr>
+          <w:rFonts w:ascii="Times New Roman" w:hAnsi="Times New Roman" w:cs="Times New Roman"/>
+          <w:color w:val="000000"/>
+        </w:rPr>
+        <w:t xml:space="preserve"> preheat the potential fuels to ignition temperature. </w:t>
+      </w:r>
+      <w:r>
+        <w:rPr>
+          <w:rFonts w:ascii="Times New Roman" w:hAnsi="Times New Roman" w:cs="Times New Roman"/>
+          <w:color w:val="000000"/>
+        </w:rPr>
+        <w:t xml:space="preserve">To ignite the fuel, it depends on ignition temperature, moisture content, and the amount of fuel involved </w:t>
       </w:r>
       <w:sdt>
         <w:sdtPr>
@@ -1678,8 +1775,8 @@
             <w:rFonts w:ascii="Times New Roman" w:hAnsi="Times New Roman" w:cs="Times New Roman"/>
             <w:color w:val="000000"/>
           </w:rPr>
-          <w:tag w:val="MENDELEY_CITATION_v3_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"/>
-          <w:id w:val="-1037584020"/>
+          <w:tag w:val="MENDELEY_CITATION_v3_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"/>
+          <w:id w:val="-922866600"/>
           <w:placeholder>
             <w:docPart w:val="DefaultPlaceholder_-1854013440"/>
           </w:placeholder>
@@ -1690,7 +1787,23 @@
               <w:rFonts w:ascii="Times New Roman" w:hAnsi="Times New Roman" w:cs="Times New Roman"/>
               <w:color w:val="000000"/>
             </w:rPr>
-            <w:t>(Andrews, n.d.)</w:t>
+            <w:t>(</w:t>
+          </w:r>
+          <w:proofErr w:type="spellStart"/>
+          <w:r>
+            <w:rPr>
+              <w:rFonts w:ascii="Times New Roman" w:hAnsi="Times New Roman" w:cs="Times New Roman"/>
+              <w:color w:val="000000"/>
+            </w:rPr>
+            <w:t>Rothermel</w:t>
+          </w:r>
+          <w:proofErr w:type="spellEnd"/>
+          <w:r>
+            <w:rPr>
+              <w:rFonts w:ascii="Times New Roman" w:hAnsi="Times New Roman" w:cs="Times New Roman"/>
+              <w:color w:val="000000"/>
+            </w:rPr>
+            <w:t>, 1972)</w:t>
           </w:r>
         </w:sdtContent>
       </w:sdt>
@@ -1706,96 +1819,58 @@
           <w:rFonts w:ascii="Times New Roman" w:hAnsi="Times New Roman" w:cs="Times New Roman"/>
           <w:color w:val="000000"/>
         </w:rPr>
-        <w:t xml:space="preserve">This model still contains a lot of assumptions and is nowhere near perfect. There are still a lot of limitations with this model, but for the purpose it was designed for it works well. </w:t>
-      </w:r>
-    </w:p>
-    <w:p>
-      <w:pPr>
-        <w:rPr>
-          <w:rFonts w:ascii="Times New Roman" w:hAnsi="Times New Roman" w:cs="Times New Roman"/>
-          <w:color w:val="000000"/>
-        </w:rPr>
-      </w:pPr>
-      <w:r>
-        <w:rPr>
-          <w:rFonts w:ascii="Times New Roman" w:hAnsi="Times New Roman" w:cs="Times New Roman"/>
-          <w:color w:val="000000"/>
-        </w:rPr>
-        <w:tab/>
-        <w:t xml:space="preserve">The formulation of this model is still quite complex despite it not being a fully physical model and making assumptions. </w:t>
-      </w:r>
-      <w:r>
-        <w:rPr>
-          <w:rFonts w:ascii="Times New Roman" w:hAnsi="Times New Roman" w:cs="Times New Roman"/>
-          <w:color w:val="000000"/>
-        </w:rPr>
-        <w:t xml:space="preserve">In the beginning, the </w:t>
-      </w:r>
-      <w:r>
-        <w:rPr>
-          <w:rFonts w:ascii="Times New Roman" w:hAnsi="Times New Roman" w:cs="Times New Roman"/>
-          <w:color w:val="000000"/>
-        </w:rPr>
-        <w:t>ROS</w:t>
-      </w:r>
-      <w:r>
-        <w:rPr>
-          <w:rFonts w:ascii="Times New Roman" w:hAnsi="Times New Roman" w:cs="Times New Roman"/>
-          <w:color w:val="000000"/>
-        </w:rPr>
-        <w:t xml:space="preserve"> equation was solely based on the </w:t>
-      </w:r>
-      <w:r>
-        <w:rPr>
-          <w:rFonts w:ascii="Times New Roman" w:hAnsi="Times New Roman" w:cs="Times New Roman"/>
-          <w:color w:val="000000"/>
-        </w:rPr>
-        <w:lastRenderedPageBreak/>
-        <w:t xml:space="preserve">conservation of energy equations which made the equation difficult to solve. By using observations and an understanding of how fire propagates in certain environments, simplifications to the model were made that made it easier to be solved not only by a human but a computer as well. </w:t>
-      </w:r>
-      <w:r>
-        <w:rPr>
-          <w:rFonts w:ascii="Times New Roman" w:hAnsi="Times New Roman" w:cs="Times New Roman"/>
-          <w:color w:val="000000"/>
-        </w:rPr>
-        <w:t xml:space="preserve">With this model, it can then be implemented into bigger fire spread models. </w:t>
-      </w:r>
-    </w:p>
-    <w:p>
-      <w:pPr>
-        <w:ind w:firstLine="720"/>
-        <w:rPr>
-          <w:rFonts w:ascii="Times New Roman" w:hAnsi="Times New Roman" w:cs="Times New Roman"/>
-          <w:color w:val="000000"/>
-        </w:rPr>
-      </w:pPr>
-      <w:r>
-        <w:rPr>
-          <w:rFonts w:ascii="Times New Roman" w:hAnsi="Times New Roman" w:cs="Times New Roman"/>
-          <w:color w:val="000000"/>
-        </w:rPr>
-        <w:t xml:space="preserve">To reduce this main equation to what it is now, small details were implemented into the model to ensure the most accurate result. For a fire to spread, the fire </w:t>
-      </w:r>
-      <w:r>
-        <w:rPr>
-          <w:rFonts w:ascii="Times New Roman" w:hAnsi="Times New Roman" w:cs="Times New Roman"/>
-          <w:color w:val="000000"/>
-        </w:rPr>
-        <w:t>must</w:t>
-      </w:r>
-      <w:r>
-        <w:rPr>
-          <w:rFonts w:ascii="Times New Roman" w:hAnsi="Times New Roman" w:cs="Times New Roman"/>
-          <w:color w:val="000000"/>
-        </w:rPr>
-        <w:t xml:space="preserve"> preheat the potential fuels to ignition temperature. </w:t>
-      </w:r>
-      <w:r>
-        <w:rPr>
-          <w:rFonts w:ascii="Times New Roman" w:hAnsi="Times New Roman" w:cs="Times New Roman"/>
-          <w:color w:val="000000"/>
-        </w:rPr>
-        <w:t xml:space="preserve">To ignite the fuel, it depends on ignition temperature, moisture content, and the amount of fuel involved </w:t>
+        <w:t>The way a fire can preheat the fuels varies too. Certain components within a fire can preheat the fuels more than other components</w:t>
+      </w:r>
+      <w:r>
+        <w:rPr>
+          <w:rFonts w:ascii="Times New Roman" w:hAnsi="Times New Roman" w:cs="Times New Roman"/>
+          <w:color w:val="000000"/>
+        </w:rPr>
+        <w:t xml:space="preserve"> in different scenarios.</w:t>
+      </w:r>
+      <w:r>
+        <w:rPr>
+          <w:rFonts w:ascii="Times New Roman" w:hAnsi="Times New Roman" w:cs="Times New Roman"/>
+          <w:color w:val="000000"/>
+        </w:rPr>
+        <w:t xml:space="preserve"> An example of this is the horizontal propagating flux and the vertical propagating flux. In a no wind situation, the horizontal propagating flux would dominate fire spread, but when wind or a slope is introduced the vertical propagating heat flux dominates since there is more direct flame contact </w:t>
+      </w:r>
+      <w:r>
+        <w:rPr>
+          <w:rFonts w:ascii="Times New Roman" w:hAnsi="Times New Roman" w:cs="Times New Roman"/>
+          <w:color w:val="000000"/>
+        </w:rPr>
+        <w:t xml:space="preserve">and convective heat transfer to </w:t>
+      </w:r>
+      <w:r>
+        <w:rPr>
+          <w:rFonts w:ascii="Times New Roman" w:hAnsi="Times New Roman" w:cs="Times New Roman"/>
+          <w:color w:val="000000"/>
+        </w:rPr>
+        <w:t>the fuels</w:t>
+      </w:r>
+      <w:r>
+        <w:rPr>
+          <w:rFonts w:ascii="Times New Roman" w:hAnsi="Times New Roman" w:cs="Times New Roman"/>
+          <w:color w:val="000000"/>
+        </w:rPr>
+        <w:t xml:space="preserve">. The next component in </w:t>
+      </w:r>
+      <w:proofErr w:type="spellStart"/>
+      <w:r>
+        <w:rPr>
+          <w:rFonts w:ascii="Times New Roman" w:hAnsi="Times New Roman" w:cs="Times New Roman"/>
+          <w:color w:val="000000"/>
+        </w:rPr>
+        <w:t>Rothermel’s</w:t>
+      </w:r>
+      <w:proofErr w:type="spellEnd"/>
+      <w:r>
+        <w:rPr>
+          <w:rFonts w:ascii="Times New Roman" w:hAnsi="Times New Roman" w:cs="Times New Roman"/>
+          <w:color w:val="000000"/>
+        </w:rPr>
+        <w:t xml:space="preserve"> paper is the reaction intensity. This is the energy released by the fire front and is produced by burning gases released from the organic matter in the fuels </w:t>
       </w:r>
       <w:sdt>
         <w:sdtPr>
@@ -1803,10 +1878,10 @@
             <w:rFonts w:ascii="Times New Roman" w:hAnsi="Times New Roman" w:cs="Times New Roman"/>
             <w:color w:val="000000"/>
           </w:rPr>
-          <w:tag w:val="MENDELEY_CITATION_v3_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"/>
-          <w:id w:val="-922866600"/>
+          <w:tag w:val="MENDELEY_CITATION_v3_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"/>
+          <w:id w:val="-1987394917"/>
           <w:placeholder>
-            <w:docPart w:val="DefaultPlaceholder_-1854013440"/>
+            <w:docPart w:val="4C14A0D258FEC9408CEFE0FD9E76362B"/>
           </w:placeholder>
         </w:sdtPr>
         <w:sdtContent>
@@ -1840,49 +1915,56 @@
           <w:rFonts w:ascii="Times New Roman" w:hAnsi="Times New Roman" w:cs="Times New Roman"/>
           <w:color w:val="000000"/>
         </w:rPr>
-        <w:t xml:space="preserve">. </w:t>
-      </w:r>
-      <w:r>
-        <w:rPr>
-          <w:rFonts w:ascii="Times New Roman" w:hAnsi="Times New Roman" w:cs="Times New Roman"/>
-          <w:color w:val="000000"/>
-        </w:rPr>
-        <w:t>The way a fire can preheat the fuels varies too. Certain components within a fire can preheat the fuels more than other components</w:t>
-      </w:r>
-      <w:r>
-        <w:rPr>
-          <w:rFonts w:ascii="Times New Roman" w:hAnsi="Times New Roman" w:cs="Times New Roman"/>
-          <w:color w:val="000000"/>
-        </w:rPr>
-        <w:t xml:space="preserve"> in different scenarios.</w:t>
-      </w:r>
-      <w:r>
-        <w:rPr>
-          <w:rFonts w:ascii="Times New Roman" w:hAnsi="Times New Roman" w:cs="Times New Roman"/>
-          <w:color w:val="000000"/>
-        </w:rPr>
-        <w:t xml:space="preserve"> An example of this is the horizontal propagating flux and the vertical propagating flux. In a no wind situation, the horizontal propagating flux would dominate fire spread, but when wind or a slope is introduced the vertical propagating heat flux dominates since there is more direct flame contact </w:t>
-      </w:r>
-      <w:r>
-        <w:rPr>
-          <w:rFonts w:ascii="Times New Roman" w:hAnsi="Times New Roman" w:cs="Times New Roman"/>
-          <w:color w:val="000000"/>
-        </w:rPr>
-        <w:t xml:space="preserve">and convective heat transfer to </w:t>
-      </w:r>
-      <w:r>
-        <w:rPr>
-          <w:rFonts w:ascii="Times New Roman" w:hAnsi="Times New Roman" w:cs="Times New Roman"/>
-          <w:color w:val="000000"/>
-        </w:rPr>
-        <w:t>the fuels</w:t>
-      </w:r>
-      <w:r>
-        <w:rPr>
-          <w:rFonts w:ascii="Times New Roman" w:hAnsi="Times New Roman" w:cs="Times New Roman"/>
-          <w:color w:val="000000"/>
-        </w:rPr>
-        <w:t xml:space="preserve">. The next component in </w:t>
+        <w:t xml:space="preserve">. The reaction intensity is mainly based on the fuel </w:t>
+      </w:r>
+      <w:r>
+        <w:rPr>
+          <w:rFonts w:ascii="Times New Roman" w:hAnsi="Times New Roman" w:cs="Times New Roman"/>
+          <w:color w:val="000000"/>
+        </w:rPr>
+        <w:t>type but</w:t>
+      </w:r>
+      <w:r>
+        <w:rPr>
+          <w:rFonts w:ascii="Times New Roman" w:hAnsi="Times New Roman" w:cs="Times New Roman"/>
+          <w:color w:val="000000"/>
+        </w:rPr>
+        <w:t xml:space="preserve"> knowing the intensity can aid in developing the model. </w:t>
+      </w:r>
+      <w:r>
+        <w:rPr>
+          <w:rFonts w:ascii="Times New Roman" w:hAnsi="Times New Roman" w:cs="Times New Roman"/>
+          <w:color w:val="000000"/>
+        </w:rPr>
+        <w:t xml:space="preserve">This also changes with wind and slope as the </w:t>
+      </w:r>
+      <w:r>
+        <w:rPr>
+          <w:rFonts w:ascii="Times New Roman" w:hAnsi="Times New Roman" w:cs="Times New Roman"/>
+          <w:color w:val="000000"/>
+        </w:rPr>
+        <w:t>propagating</w:t>
+      </w:r>
+      <w:r>
+        <w:rPr>
+          <w:rFonts w:ascii="Times New Roman" w:hAnsi="Times New Roman" w:cs="Times New Roman"/>
+          <w:color w:val="000000"/>
+        </w:rPr>
+        <w:t xml:space="preserve"> heat flux exposes the fuel to additional convective and radiant heat transfer. To account for the</w:t>
+      </w:r>
+      <w:r>
+        <w:rPr>
+          <w:rFonts w:ascii="Times New Roman" w:hAnsi="Times New Roman" w:cs="Times New Roman"/>
+          <w:color w:val="000000"/>
+        </w:rPr>
+        <w:t xml:space="preserve"> wind and slope</w:t>
+      </w:r>
+      <w:r>
+        <w:rPr>
+          <w:rFonts w:ascii="Times New Roman" w:hAnsi="Times New Roman" w:cs="Times New Roman"/>
+          <w:color w:val="000000"/>
+        </w:rPr>
+        <w:t xml:space="preserve"> in the model, </w:t>
       </w:r>
       <w:proofErr w:type="spellStart"/>
       <w:r>
@@ -1890,7 +1972,7 @@
           <w:rFonts w:ascii="Times New Roman" w:hAnsi="Times New Roman" w:cs="Times New Roman"/>
           <w:color w:val="000000"/>
         </w:rPr>
-        <w:t>Rothermel’s</w:t>
+        <w:t>Rothermel</w:t>
       </w:r>
       <w:proofErr w:type="spellEnd"/>
       <w:r>
@@ -1898,7 +1980,125 @@
           <w:rFonts w:ascii="Times New Roman" w:hAnsi="Times New Roman" w:cs="Times New Roman"/>
           <w:color w:val="000000"/>
         </w:rPr>
-        <w:t xml:space="preserve"> paper is the reaction intensity. This is the energy released by the fire front and is produced by burning gases released from the organic matter in the fuels </w:t>
+        <w:t xml:space="preserve"> adds </w:t>
+      </w:r>
+      <w:r>
+        <w:rPr>
+          <w:rFonts w:ascii="Times New Roman" w:hAnsi="Times New Roman" w:cs="Times New Roman"/>
+          <w:color w:val="000000"/>
+        </w:rPr>
+        <w:t xml:space="preserve">them </w:t>
+      </w:r>
+      <w:r>
+        <w:rPr>
+          <w:rFonts w:ascii="Times New Roman" w:hAnsi="Times New Roman" w:cs="Times New Roman"/>
+          <w:color w:val="000000"/>
+        </w:rPr>
+        <w:t xml:space="preserve">in as coefficients </w:t>
+      </w:r>
+      <w:r>
+        <w:rPr>
+          <w:rFonts w:ascii="Times New Roman" w:hAnsi="Times New Roman" w:cs="Times New Roman"/>
+          <w:color w:val="000000"/>
+        </w:rPr>
+        <w:t xml:space="preserve">(after extensive testing with different slopes and winds) </w:t>
+      </w:r>
+      <w:r>
+        <w:rPr>
+          <w:rFonts w:ascii="Times New Roman" w:hAnsi="Times New Roman" w:cs="Times New Roman"/>
+          <w:color w:val="000000"/>
+        </w:rPr>
+        <w:t>to account for these</w:t>
+      </w:r>
+      <w:r>
+        <w:rPr>
+          <w:rFonts w:ascii="Times New Roman" w:hAnsi="Times New Roman" w:cs="Times New Roman"/>
+          <w:color w:val="000000"/>
+        </w:rPr>
+        <w:t xml:space="preserve"> processes. With just this knowledge so far, </w:t>
+      </w:r>
+      <w:proofErr w:type="spellStart"/>
+      <w:r>
+        <w:rPr>
+          <w:rFonts w:ascii="Times New Roman" w:hAnsi="Times New Roman" w:cs="Times New Roman"/>
+          <w:color w:val="000000"/>
+        </w:rPr>
+        <w:t>Rothermel</w:t>
+      </w:r>
+      <w:proofErr w:type="spellEnd"/>
+      <w:r>
+        <w:rPr>
+          <w:rFonts w:ascii="Times New Roman" w:hAnsi="Times New Roman" w:cs="Times New Roman"/>
+          <w:color w:val="000000"/>
+        </w:rPr>
+        <w:t xml:space="preserve"> was able to simplify the main equation down to a bunch of variables without any need </w:t>
+      </w:r>
+      <w:r>
+        <w:rPr>
+          <w:rFonts w:ascii="Times New Roman" w:hAnsi="Times New Roman" w:cs="Times New Roman"/>
+          <w:color w:val="000000"/>
+        </w:rPr>
+        <w:t xml:space="preserve">of </w:t>
+      </w:r>
+      <w:r>
+        <w:rPr>
+          <w:rFonts w:ascii="Times New Roman" w:hAnsi="Times New Roman" w:cs="Times New Roman"/>
+          <w:color w:val="000000"/>
+        </w:rPr>
+        <w:t>calculus.</w:t>
+      </w:r>
+    </w:p>
+    <w:p>
+      <w:pPr>
+        <w:ind w:firstLine="720"/>
+        <w:rPr>
+          <w:rFonts w:ascii="Times New Roman" w:hAnsi="Times New Roman" w:cs="Times New Roman"/>
+          <w:color w:val="000000"/>
+        </w:rPr>
+      </w:pPr>
+      <w:r>
+        <w:rPr>
+          <w:rFonts w:ascii="Times New Roman" w:hAnsi="Times New Roman" w:cs="Times New Roman"/>
+          <w:color w:val="000000"/>
+        </w:rPr>
+        <w:t>With the complexity of wind and slope,</w:t>
+      </w:r>
+      <w:r>
+        <w:rPr>
+          <w:rFonts w:ascii="Times New Roman" w:hAnsi="Times New Roman" w:cs="Times New Roman"/>
+          <w:color w:val="000000"/>
+        </w:rPr>
+        <w:t xml:space="preserve"> </w:t>
+      </w:r>
+      <w:proofErr w:type="spellStart"/>
+      <w:r>
+        <w:rPr>
+          <w:rFonts w:ascii="Times New Roman" w:hAnsi="Times New Roman" w:cs="Times New Roman"/>
+          <w:color w:val="000000"/>
+        </w:rPr>
+        <w:t>Rothermel</w:t>
+      </w:r>
+      <w:proofErr w:type="spellEnd"/>
+      <w:r>
+        <w:rPr>
+          <w:rFonts w:ascii="Times New Roman" w:hAnsi="Times New Roman" w:cs="Times New Roman"/>
+          <w:color w:val="000000"/>
+        </w:rPr>
+        <w:t xml:space="preserve"> began working on the model assuming no wind and slope and will add those in later</w:t>
+      </w:r>
+      <w:r>
+        <w:rPr>
+          <w:rFonts w:ascii="Times New Roman" w:hAnsi="Times New Roman" w:cs="Times New Roman"/>
+          <w:color w:val="000000"/>
+        </w:rPr>
+        <w:t xml:space="preserve"> to analyze the current equation he has. To test and analyze this model, he constructed </w:t>
+      </w:r>
+      <w:r>
+        <w:rPr>
+          <w:rFonts w:ascii="Times New Roman" w:hAnsi="Times New Roman" w:cs="Times New Roman"/>
+          <w:color w:val="000000"/>
+        </w:rPr>
+        <w:t xml:space="preserve">weighing platforms to support the fuel for the fuel beds and supported the beds with four load cells which had ceramic cylinders and baffles to protect It from the heat </w:t>
       </w:r>
       <w:sdt>
         <w:sdtPr>
@@ -1906,10 +2106,10 @@
             <w:rFonts w:ascii="Times New Roman" w:hAnsi="Times New Roman" w:cs="Times New Roman"/>
             <w:color w:val="000000"/>
           </w:rPr>
-          <w:tag w:val="MENDELEY_CITATION_v3_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"/>
-          <w:id w:val="-1987394917"/>
+          <w:tag w:val="MENDELEY_CITATION_v3_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"/>
+          <w:id w:val="-2102786112"/>
           <w:placeholder>
-            <w:docPart w:val="4C14A0D258FEC9408CEFE0FD9E76362B"/>
+            <w:docPart w:val="25002861612A734CBA1421394A1EA851"/>
           </w:placeholder>
         </w:sdtPr>
         <w:sdtContent>
@@ -1943,56 +2143,14 @@
           <w:rFonts w:ascii="Times New Roman" w:hAnsi="Times New Roman" w:cs="Times New Roman"/>
           <w:color w:val="000000"/>
         </w:rPr>
-        <w:t xml:space="preserve">. The reaction intensity is mainly based on the fuel </w:t>
-      </w:r>
-      <w:r>
-        <w:rPr>
-          <w:rFonts w:ascii="Times New Roman" w:hAnsi="Times New Roman" w:cs="Times New Roman"/>
-          <w:color w:val="000000"/>
-        </w:rPr>
-        <w:t>type but</w:t>
-      </w:r>
-      <w:r>
-        <w:rPr>
-          <w:rFonts w:ascii="Times New Roman" w:hAnsi="Times New Roman" w:cs="Times New Roman"/>
-          <w:color w:val="000000"/>
-        </w:rPr>
-        <w:t xml:space="preserve"> knowing the intensity can aid in developing the model. </w:t>
-      </w:r>
-      <w:r>
-        <w:rPr>
-          <w:rFonts w:ascii="Times New Roman" w:hAnsi="Times New Roman" w:cs="Times New Roman"/>
-          <w:color w:val="000000"/>
-        </w:rPr>
-        <w:t xml:space="preserve">This also changes with wind and slope as the </w:t>
-      </w:r>
-      <w:r>
-        <w:rPr>
-          <w:rFonts w:ascii="Times New Roman" w:hAnsi="Times New Roman" w:cs="Times New Roman"/>
-          <w:color w:val="000000"/>
-        </w:rPr>
-        <w:t>propagating</w:t>
-      </w:r>
-      <w:r>
-        <w:rPr>
-          <w:rFonts w:ascii="Times New Roman" w:hAnsi="Times New Roman" w:cs="Times New Roman"/>
-          <w:color w:val="000000"/>
-        </w:rPr>
-        <w:t xml:space="preserve"> heat flux exposes the fuel to additional convective and radiant heat transfer. To account for the</w:t>
-      </w:r>
-      <w:r>
-        <w:rPr>
-          <w:rFonts w:ascii="Times New Roman" w:hAnsi="Times New Roman" w:cs="Times New Roman"/>
-          <w:color w:val="000000"/>
-        </w:rPr>
-        <w:t xml:space="preserve"> wind and slope</w:t>
-      </w:r>
-      <w:r>
-        <w:rPr>
-          <w:rFonts w:ascii="Times New Roman" w:hAnsi="Times New Roman" w:cs="Times New Roman"/>
-          <w:color w:val="000000"/>
-        </w:rPr>
-        <w:t xml:space="preserve"> in the model, </w:t>
+        <w:t xml:space="preserve">. All the load cells contained electronics that would take measurements during the burn. </w:t>
+      </w:r>
+      <w:r>
+        <w:rPr>
+          <w:rFonts w:ascii="Times New Roman" w:hAnsi="Times New Roman" w:cs="Times New Roman"/>
+          <w:color w:val="000000"/>
+        </w:rPr>
+        <w:t xml:space="preserve">With this experiment, </w:t>
       </w:r>
       <w:proofErr w:type="spellStart"/>
       <w:r>
@@ -2008,97 +2166,14 @@
           <w:rFonts w:ascii="Times New Roman" w:hAnsi="Times New Roman" w:cs="Times New Roman"/>
           <w:color w:val="000000"/>
         </w:rPr>
-        <w:t xml:space="preserve"> adds in the</w:t>
-      </w:r>
-      <w:r>
-        <w:rPr>
-          <w:rFonts w:ascii="Times New Roman" w:hAnsi="Times New Roman" w:cs="Times New Roman"/>
-          <w:color w:val="000000"/>
-        </w:rPr>
-        <w:t xml:space="preserve">m in </w:t>
-      </w:r>
-      <w:r>
-        <w:rPr>
-          <w:rFonts w:ascii="Times New Roman" w:hAnsi="Times New Roman" w:cs="Times New Roman"/>
-          <w:color w:val="000000"/>
-        </w:rPr>
-        <w:t>as coefficients to account for these</w:t>
-      </w:r>
-      <w:r>
-        <w:rPr>
-          <w:rFonts w:ascii="Times New Roman" w:hAnsi="Times New Roman" w:cs="Times New Roman"/>
-          <w:color w:val="000000"/>
-        </w:rPr>
-        <w:t xml:space="preserve"> processes. With just this knowledge so far, </w:t>
-      </w:r>
-      <w:proofErr w:type="spellStart"/>
-      <w:r>
-        <w:rPr>
-          <w:rFonts w:ascii="Times New Roman" w:hAnsi="Times New Roman" w:cs="Times New Roman"/>
-          <w:color w:val="000000"/>
-        </w:rPr>
-        <w:t>Rothermel</w:t>
-      </w:r>
-      <w:proofErr w:type="spellEnd"/>
-      <w:r>
-        <w:rPr>
-          <w:rFonts w:ascii="Times New Roman" w:hAnsi="Times New Roman" w:cs="Times New Roman"/>
-          <w:color w:val="000000"/>
-        </w:rPr>
-        <w:t xml:space="preserve"> was able to simplify the main equation down to a bunch of variables without any need to calculus.</w:t>
-      </w:r>
-    </w:p>
-    <w:p>
-      <w:pPr>
-        <w:ind w:firstLine="720"/>
-        <w:rPr>
-          <w:rFonts w:ascii="Times New Roman" w:hAnsi="Times New Roman" w:cs="Times New Roman"/>
-          <w:color w:val="000000"/>
-        </w:rPr>
-      </w:pPr>
-      <w:r>
-        <w:rPr>
-          <w:rFonts w:ascii="Times New Roman" w:hAnsi="Times New Roman" w:cs="Times New Roman"/>
-          <w:color w:val="000000"/>
-        </w:rPr>
-        <w:t>With the complexity of wind and slope,</w:t>
-      </w:r>
-      <w:r>
-        <w:rPr>
-          <w:rFonts w:ascii="Times New Roman" w:hAnsi="Times New Roman" w:cs="Times New Roman"/>
-          <w:color w:val="000000"/>
-        </w:rPr>
-        <w:t xml:space="preserve"> </w:t>
-      </w:r>
-      <w:proofErr w:type="spellStart"/>
-      <w:r>
-        <w:rPr>
-          <w:rFonts w:ascii="Times New Roman" w:hAnsi="Times New Roman" w:cs="Times New Roman"/>
-          <w:color w:val="000000"/>
-        </w:rPr>
-        <w:t>Rothermel</w:t>
-      </w:r>
-      <w:proofErr w:type="spellEnd"/>
-      <w:r>
-        <w:rPr>
-          <w:rFonts w:ascii="Times New Roman" w:hAnsi="Times New Roman" w:cs="Times New Roman"/>
-          <w:color w:val="000000"/>
-        </w:rPr>
-        <w:t xml:space="preserve"> began working on the model assuming no wind and slope and will add those in later</w:t>
-      </w:r>
-      <w:r>
-        <w:rPr>
-          <w:rFonts w:ascii="Times New Roman" w:hAnsi="Times New Roman" w:cs="Times New Roman"/>
-          <w:color w:val="000000"/>
-        </w:rPr>
-        <w:t xml:space="preserve"> to analyze the current equation he has. To test and analyze this model, he constructed </w:t>
-      </w:r>
-      <w:r>
-        <w:rPr>
-          <w:rFonts w:ascii="Times New Roman" w:hAnsi="Times New Roman" w:cs="Times New Roman"/>
-          <w:color w:val="000000"/>
-        </w:rPr>
-        <w:t xml:space="preserve">weighing platforms to support the fuel for the fuel beds and supported the beds with four load cells which had ceramic cylinders and baffles to protect It from the heat </w:t>
+        <w:t xml:space="preserve"> was able to see what needs to be implemented into his model to </w:t>
+      </w:r>
+      <w:r>
+        <w:rPr>
+          <w:rFonts w:ascii="Times New Roman" w:hAnsi="Times New Roman" w:cs="Times New Roman"/>
+          <w:color w:val="000000"/>
+        </w:rPr>
+        <w:t xml:space="preserve">account for no slope and no winds. The same was done for slope and winds. He constructed fuel beds with packing ratios porous enough to cause flameout and compact enough to exceed natural conditions </w:t>
       </w:r>
       <w:sdt>
         <w:sdtPr>
@@ -2106,10 +2181,10 @@
             <w:rFonts w:ascii="Times New Roman" w:hAnsi="Times New Roman" w:cs="Times New Roman"/>
             <w:color w:val="000000"/>
           </w:rPr>
-          <w:tag w:val="MENDELEY_CITATION_v3_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"/>
-          <w:id w:val="-2102786112"/>
+          <w:tag w:val="MENDELEY_CITATION_v3_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"/>
+          <w:id w:val="1389381487"/>
           <w:placeholder>
-            <w:docPart w:val="25002861612A734CBA1421394A1EA851"/>
+            <w:docPart w:val="7082B84F8FED704AB47350DD7D084B4E"/>
           </w:placeholder>
         </w:sdtPr>
         <w:sdtContent>
@@ -2143,14 +2218,14 @@
           <w:rFonts w:ascii="Times New Roman" w:hAnsi="Times New Roman" w:cs="Times New Roman"/>
           <w:color w:val="000000"/>
         </w:rPr>
-        <w:t xml:space="preserve">. All the load cells contained electronics that would take measurements during the burn. </w:t>
-      </w:r>
-      <w:r>
-        <w:rPr>
-          <w:rFonts w:ascii="Times New Roman" w:hAnsi="Times New Roman" w:cs="Times New Roman"/>
-          <w:color w:val="000000"/>
-        </w:rPr>
-        <w:t xml:space="preserve">With this experiment, </w:t>
+        <w:t xml:space="preserve">. </w:t>
+      </w:r>
+      <w:r>
+        <w:rPr>
+          <w:rFonts w:ascii="Times New Roman" w:hAnsi="Times New Roman" w:cs="Times New Roman"/>
+          <w:color w:val="000000"/>
+        </w:rPr>
+        <w:t xml:space="preserve">To create windy conditions, </w:t>
       </w:r>
       <w:proofErr w:type="spellStart"/>
       <w:r>
@@ -2166,14 +2241,44 @@
           <w:rFonts w:ascii="Times New Roman" w:hAnsi="Times New Roman" w:cs="Times New Roman"/>
           <w:color w:val="000000"/>
         </w:rPr>
-        <w:t xml:space="preserve"> was able to see what needs to be implemented into his model to </w:t>
-      </w:r>
-      <w:r>
-        <w:rPr>
-          <w:rFonts w:ascii="Times New Roman" w:hAnsi="Times New Roman" w:cs="Times New Roman"/>
-          <w:color w:val="000000"/>
-        </w:rPr>
-        <w:t xml:space="preserve">account for no slope and no winds. The same was done for slope and winds. He constructed fuel beds with packing ratios porous enough to cause flameout and compact enough to exceed natural conditions </w:t>
+        <w:t xml:space="preserve"> used a wind tunnel</w:t>
+      </w:r>
+      <w:r>
+        <w:rPr>
+          <w:rFonts w:ascii="Times New Roman" w:hAnsi="Times New Roman" w:cs="Times New Roman"/>
+          <w:color w:val="000000"/>
+        </w:rPr>
+        <w:t>. He also used McArthur’s dataset on the grassland fires in Australia</w:t>
+      </w:r>
+      <w:r>
+        <w:rPr>
+          <w:rFonts w:ascii="Times New Roman" w:hAnsi="Times New Roman" w:cs="Times New Roman"/>
+          <w:color w:val="000000"/>
+        </w:rPr>
+        <w:t xml:space="preserve">. </w:t>
+      </w:r>
+      <w:proofErr w:type="spellStart"/>
+      <w:r>
+        <w:rPr>
+          <w:rFonts w:ascii="Times New Roman" w:hAnsi="Times New Roman" w:cs="Times New Roman"/>
+          <w:color w:val="000000"/>
+        </w:rPr>
+        <w:t>Rothermel</w:t>
+      </w:r>
+      <w:proofErr w:type="spellEnd"/>
+      <w:r>
+        <w:rPr>
+          <w:rFonts w:ascii="Times New Roman" w:hAnsi="Times New Roman" w:cs="Times New Roman"/>
+          <w:color w:val="000000"/>
+        </w:rPr>
+        <w:t xml:space="preserve"> came up with a correlation with the wind speed and the rate of spread, depending on the fuel type and fuel load. As for the slope coefficient, similar with other experiments, he used fuel beds and sloped the beds at 25, 50, and 75 percent </w:t>
+      </w:r>
+      <w:r>
+        <w:rPr>
+          <w:rFonts w:ascii="Times New Roman" w:hAnsi="Times New Roman" w:cs="Times New Roman"/>
+          <w:color w:val="000000"/>
+        </w:rPr>
+        <w:t xml:space="preserve">and had varying packing ratios </w:t>
       </w:r>
       <w:sdt>
         <w:sdtPr>
@@ -2181,10 +2286,10 @@
             <w:rFonts w:ascii="Times New Roman" w:hAnsi="Times New Roman" w:cs="Times New Roman"/>
             <w:color w:val="000000"/>
           </w:rPr>
-          <w:tag w:val="MENDELEY_CITATION_v3_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"/>
-          <w:id w:val="1389381487"/>
+          <w:tag w:val="MENDELEY_CITATION_v3_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"/>
+          <w:id w:val="144642469"/>
           <w:placeholder>
-            <w:docPart w:val="7082B84F8FED704AB47350DD7D084B4E"/>
+            <w:docPart w:val="33E66699F6EE424993F52B2D8893A77F"/>
           </w:placeholder>
         </w:sdtPr>
         <w:sdtContent>
@@ -2225,60 +2330,23 @@
           <w:rFonts w:ascii="Times New Roman" w:hAnsi="Times New Roman" w:cs="Times New Roman"/>
           <w:color w:val="000000"/>
         </w:rPr>
-        <w:t xml:space="preserve">To create windy conditions, </w:t>
-      </w:r>
-      <w:proofErr w:type="spellStart"/>
-      <w:r>
-        <w:rPr>
-          <w:rFonts w:ascii="Times New Roman" w:hAnsi="Times New Roman" w:cs="Times New Roman"/>
-          <w:color w:val="000000"/>
-        </w:rPr>
-        <w:t>Rothermel</w:t>
-      </w:r>
-      <w:proofErr w:type="spellEnd"/>
-      <w:r>
-        <w:rPr>
-          <w:rFonts w:ascii="Times New Roman" w:hAnsi="Times New Roman" w:cs="Times New Roman"/>
-          <w:color w:val="000000"/>
-        </w:rPr>
-        <w:t xml:space="preserve"> used a wind tunnel</w:t>
-      </w:r>
-      <w:r>
-        <w:rPr>
-          <w:rFonts w:ascii="Times New Roman" w:hAnsi="Times New Roman" w:cs="Times New Roman"/>
-          <w:color w:val="000000"/>
-        </w:rPr>
-        <w:t>. He also used McArthur’s dataset on the grassland fires in Australia</w:t>
-      </w:r>
-      <w:r>
-        <w:rPr>
-          <w:rFonts w:ascii="Times New Roman" w:hAnsi="Times New Roman" w:cs="Times New Roman"/>
-          <w:color w:val="000000"/>
-        </w:rPr>
-        <w:t xml:space="preserve">. </w:t>
-      </w:r>
-      <w:proofErr w:type="spellStart"/>
-      <w:r>
-        <w:rPr>
-          <w:rFonts w:ascii="Times New Roman" w:hAnsi="Times New Roman" w:cs="Times New Roman"/>
-          <w:color w:val="000000"/>
-        </w:rPr>
-        <w:t>Rothermel</w:t>
-      </w:r>
-      <w:proofErr w:type="spellEnd"/>
-      <w:r>
-        <w:rPr>
-          <w:rFonts w:ascii="Times New Roman" w:hAnsi="Times New Roman" w:cs="Times New Roman"/>
-          <w:color w:val="000000"/>
-        </w:rPr>
-        <w:t xml:space="preserve"> came up with a correlation with the wind speed and the rate of spread, depending on the fuel type and fuel load. As for the slope coefficient, similar with other experiments, he used fuel beds and sloped the beds at 25, 50, and 75 percent </w:t>
-      </w:r>
-      <w:r>
-        <w:rPr>
-          <w:rFonts w:ascii="Times New Roman" w:hAnsi="Times New Roman" w:cs="Times New Roman"/>
-          <w:color w:val="000000"/>
-        </w:rPr>
-        <w:t xml:space="preserve">and had varying packing ratios </w:t>
+        <w:t xml:space="preserve">After this experiment he came up with a correlation for the slope parameter. </w:t>
+      </w:r>
+    </w:p>
+    <w:p>
+      <w:pPr>
+        <w:ind w:firstLine="720"/>
+        <w:rPr>
+          <w:rFonts w:ascii="Times New Roman" w:hAnsi="Times New Roman" w:cs="Times New Roman"/>
+          <w:color w:val="000000"/>
+        </w:rPr>
+      </w:pPr>
+      <w:r>
+        <w:rPr>
+          <w:rFonts w:ascii="Times New Roman" w:hAnsi="Times New Roman" w:cs="Times New Roman"/>
+          <w:color w:val="000000"/>
+        </w:rPr>
+        <w:t xml:space="preserve">After all these experiments, the complete set of parametric equations were developed </w:t>
       </w:r>
       <w:sdt>
         <w:sdtPr>
@@ -2286,10 +2354,10 @@
             <w:rFonts w:ascii="Times New Roman" w:hAnsi="Times New Roman" w:cs="Times New Roman"/>
             <w:color w:val="000000"/>
           </w:rPr>
-          <w:tag w:val="MENDELEY_CITATION_v3_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"/>
-          <w:id w:val="144642469"/>
+          <w:tag w:val="MENDELEY_CITATION_v3_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"/>
+          <w:id w:val="1366092104"/>
           <w:placeholder>
-            <w:docPart w:val="33E66699F6EE424993F52B2D8893A77F"/>
+            <w:docPart w:val="F0424423A5026442A2C8B7E907B4EBA4"/>
           </w:placeholder>
         </w:sdtPr>
         <w:sdtContent>
@@ -2323,30 +2391,72 @@
           <w:rFonts w:ascii="Times New Roman" w:hAnsi="Times New Roman" w:cs="Times New Roman"/>
           <w:color w:val="000000"/>
         </w:rPr>
-        <w:t xml:space="preserve">. </w:t>
-      </w:r>
-      <w:r>
-        <w:rPr>
-          <w:rFonts w:ascii="Times New Roman" w:hAnsi="Times New Roman" w:cs="Times New Roman"/>
-          <w:color w:val="000000"/>
-        </w:rPr>
-        <w:t xml:space="preserve">After this experiment he came up with a correlation for the slope parameter. </w:t>
-      </w:r>
-    </w:p>
-    <w:p>
-      <w:pPr>
-        <w:ind w:firstLine="720"/>
-        <w:rPr>
-          <w:rFonts w:ascii="Times New Roman" w:hAnsi="Times New Roman" w:cs="Times New Roman"/>
-          <w:color w:val="000000"/>
-        </w:rPr>
-      </w:pPr>
-      <w:r>
-        <w:rPr>
-          <w:rFonts w:ascii="Times New Roman" w:hAnsi="Times New Roman" w:cs="Times New Roman"/>
-          <w:color w:val="000000"/>
-        </w:rPr>
-        <w:t xml:space="preserve">After all these experiments, the complete set of parametric equations were developed </w:t>
+        <w:t>, but the model still is</w:t>
+      </w:r>
+      <w:r>
+        <w:rPr>
+          <w:rFonts w:ascii="Times New Roman" w:hAnsi="Times New Roman" w:cs="Times New Roman"/>
+          <w:color w:val="000000"/>
+        </w:rPr>
+        <w:t xml:space="preserve"> not yet </w:t>
+      </w:r>
+      <w:r>
+        <w:rPr>
+          <w:rFonts w:ascii="Times New Roman" w:hAnsi="Times New Roman" w:cs="Times New Roman"/>
+          <w:color w:val="000000"/>
+        </w:rPr>
+        <w:t>suitable for field use since it w</w:t>
+      </w:r>
+      <w:r>
+        <w:rPr>
+          <w:rFonts w:ascii="Times New Roman" w:hAnsi="Times New Roman" w:cs="Times New Roman"/>
+          <w:color w:val="000000"/>
+        </w:rPr>
+        <w:t>as</w:t>
+      </w:r>
+      <w:r>
+        <w:rPr>
+          <w:rFonts w:ascii="Times New Roman" w:hAnsi="Times New Roman" w:cs="Times New Roman"/>
+          <w:color w:val="000000"/>
+        </w:rPr>
+        <w:t xml:space="preserve"> created in </w:t>
+      </w:r>
+      <w:r>
+        <w:rPr>
+          <w:rFonts w:ascii="Times New Roman" w:hAnsi="Times New Roman" w:cs="Times New Roman"/>
+          <w:color w:val="000000"/>
+        </w:rPr>
+        <w:t xml:space="preserve">lab setting. With different compositions of fuels in the environment, the model cannot properly account for these and accurately calculate the rate of spread. </w:t>
+      </w:r>
+      <w:r>
+        <w:rPr>
+          <w:rFonts w:ascii="Times New Roman" w:hAnsi="Times New Roman" w:cs="Times New Roman"/>
+          <w:color w:val="000000"/>
+        </w:rPr>
+        <w:t xml:space="preserve">To </w:t>
+      </w:r>
+      <w:r>
+        <w:rPr>
+          <w:rFonts w:ascii="Times New Roman" w:hAnsi="Times New Roman" w:cs="Times New Roman"/>
+          <w:color w:val="000000"/>
+        </w:rPr>
+        <w:t xml:space="preserve">combat this, </w:t>
+      </w:r>
+      <w:proofErr w:type="spellStart"/>
+      <w:r>
+        <w:rPr>
+          <w:rFonts w:ascii="Times New Roman" w:hAnsi="Times New Roman" w:cs="Times New Roman"/>
+          <w:color w:val="000000"/>
+        </w:rPr>
+        <w:t>Rothermel</w:t>
+      </w:r>
+      <w:proofErr w:type="spellEnd"/>
+      <w:r>
+        <w:rPr>
+          <w:rFonts w:ascii="Times New Roman" w:hAnsi="Times New Roman" w:cs="Times New Roman"/>
+          <w:color w:val="000000"/>
+        </w:rPr>
+        <w:t xml:space="preserve"> created the concept of a fuel cell which is “the smallest column of fuel within a stratum of mean depth that has sufficient fuel to be statistically representative of the fuel in the entire fuel complex” </w:t>
       </w:r>
       <w:sdt>
         <w:sdtPr>
@@ -2354,117 +2464,7 @@
             <w:rFonts w:ascii="Times New Roman" w:hAnsi="Times New Roman" w:cs="Times New Roman"/>
             <w:color w:val="000000"/>
           </w:rPr>
-          <w:tag w:val="MENDELEY_CITATION_v3_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"/>
-          <w:id w:val="1366092104"/>
-          <w:placeholder>
-            <w:docPart w:val="F0424423A5026442A2C8B7E907B4EBA4"/>
-          </w:placeholder>
-        </w:sdtPr>
-        <w:sdtContent>
-          <w:r>
-            <w:rPr>
-              <w:rFonts w:ascii="Times New Roman" w:hAnsi="Times New Roman" w:cs="Times New Roman"/>
-              <w:color w:val="000000"/>
-            </w:rPr>
-            <w:t>(</w:t>
-          </w:r>
-          <w:proofErr w:type="spellStart"/>
-          <w:r>
-            <w:rPr>
-              <w:rFonts w:ascii="Times New Roman" w:hAnsi="Times New Roman" w:cs="Times New Roman"/>
-              <w:color w:val="000000"/>
-            </w:rPr>
-            <w:t>Rothermel</w:t>
-          </w:r>
-          <w:proofErr w:type="spellEnd"/>
-          <w:r>
-            <w:rPr>
-              <w:rFonts w:ascii="Times New Roman" w:hAnsi="Times New Roman" w:cs="Times New Roman"/>
-              <w:color w:val="000000"/>
-            </w:rPr>
-            <w:t>, 1972)</w:t>
-          </w:r>
-        </w:sdtContent>
-      </w:sdt>
-      <w:r>
-        <w:rPr>
-          <w:rFonts w:ascii="Times New Roman" w:hAnsi="Times New Roman" w:cs="Times New Roman"/>
-          <w:color w:val="000000"/>
-        </w:rPr>
-        <w:t>, but the model still is</w:t>
-      </w:r>
-      <w:r>
-        <w:rPr>
-          <w:rFonts w:ascii="Times New Roman" w:hAnsi="Times New Roman" w:cs="Times New Roman"/>
-          <w:color w:val="000000"/>
-        </w:rPr>
-        <w:t xml:space="preserve"> not yet </w:t>
-      </w:r>
-      <w:r>
-        <w:rPr>
-          <w:rFonts w:ascii="Times New Roman" w:hAnsi="Times New Roman" w:cs="Times New Roman"/>
-          <w:color w:val="000000"/>
-        </w:rPr>
-        <w:t>suitable for field use since it w</w:t>
-      </w:r>
-      <w:r>
-        <w:rPr>
-          <w:rFonts w:ascii="Times New Roman" w:hAnsi="Times New Roman" w:cs="Times New Roman"/>
-          <w:color w:val="000000"/>
-        </w:rPr>
-        <w:t>as</w:t>
-      </w:r>
-      <w:r>
-        <w:rPr>
-          <w:rFonts w:ascii="Times New Roman" w:hAnsi="Times New Roman" w:cs="Times New Roman"/>
-          <w:color w:val="000000"/>
-        </w:rPr>
-        <w:t xml:space="preserve"> created in </w:t>
-      </w:r>
-      <w:r>
-        <w:rPr>
-          <w:rFonts w:ascii="Times New Roman" w:hAnsi="Times New Roman" w:cs="Times New Roman"/>
-          <w:color w:val="000000"/>
-        </w:rPr>
-        <w:t xml:space="preserve">lab setting. With different compositions of fuels in the environment, the model cannot properly account for these and accurately calculate the rate of spread. </w:t>
-      </w:r>
-      <w:r>
-        <w:rPr>
-          <w:rFonts w:ascii="Times New Roman" w:hAnsi="Times New Roman" w:cs="Times New Roman"/>
-          <w:color w:val="000000"/>
-        </w:rPr>
-        <w:t xml:space="preserve">To </w:t>
-      </w:r>
-      <w:r>
-        <w:rPr>
-          <w:rFonts w:ascii="Times New Roman" w:hAnsi="Times New Roman" w:cs="Times New Roman"/>
-          <w:color w:val="000000"/>
-        </w:rPr>
-        <w:t xml:space="preserve">combat this, </w:t>
-      </w:r>
-      <w:proofErr w:type="spellStart"/>
-      <w:r>
-        <w:rPr>
-          <w:rFonts w:ascii="Times New Roman" w:hAnsi="Times New Roman" w:cs="Times New Roman"/>
-          <w:color w:val="000000"/>
-        </w:rPr>
-        <w:t>Rothermel</w:t>
-      </w:r>
-      <w:proofErr w:type="spellEnd"/>
-      <w:r>
-        <w:rPr>
-          <w:rFonts w:ascii="Times New Roman" w:hAnsi="Times New Roman" w:cs="Times New Roman"/>
-          <w:color w:val="000000"/>
-        </w:rPr>
-        <w:t xml:space="preserve"> created the concept of a fuel cell which is “the smallest column of fuel within a stratum of mean depth that has sufficient fuel to be statistically representative of the fuel in the entire fuel complex” </w:t>
-      </w:r>
-      <w:sdt>
-        <w:sdtPr>
-          <w:rPr>
-            <w:rFonts w:ascii="Times New Roman" w:hAnsi="Times New Roman" w:cs="Times New Roman"/>
-            <w:color w:val="000000"/>
-          </w:rPr>
-          <w:tag w:val="MENDELEY_CITATION_v3_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"/>
+          <w:tag w:val="MENDELEY_CITATION_v3_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"/>
           <w:id w:val="-420336452"/>
           <w:placeholder>
             <w:docPart w:val="3816520C0BE59844A53F95575117D3DB"/>
@@ -2545,37 +2545,43 @@
           <w:rFonts w:ascii="Times New Roman" w:hAnsi="Times New Roman" w:cs="Times New Roman"/>
           <w:color w:val="000000"/>
         </w:rPr>
+        <w:t xml:space="preserve">With more interest in fire modeling, another rate of spread model has been created that is still being worked on till this day. The </w:t>
+      </w:r>
+      <w:proofErr w:type="spellStart"/>
+      <w:r>
+        <w:rPr>
+          <w:rFonts w:ascii="Times New Roman" w:hAnsi="Times New Roman" w:cs="Times New Roman"/>
+          <w:color w:val="000000"/>
+        </w:rPr>
+        <w:t>Balbi</w:t>
+      </w:r>
+      <w:proofErr w:type="spellEnd"/>
+      <w:r>
+        <w:rPr>
+          <w:rFonts w:ascii="Times New Roman" w:hAnsi="Times New Roman" w:cs="Times New Roman"/>
+          <w:color w:val="000000"/>
+        </w:rPr>
+        <w:t xml:space="preserve"> model </w:t>
+      </w:r>
+      <w:r>
+        <w:rPr>
+          <w:rFonts w:ascii="Times New Roman" w:hAnsi="Times New Roman" w:cs="Times New Roman"/>
+          <w:color w:val="000000"/>
+        </w:rPr>
+        <w:t xml:space="preserve">is a physical model developed by </w:t>
+      </w:r>
+      <w:r>
+        <w:rPr>
+          <w:rFonts w:ascii="Times New Roman" w:hAnsi="Times New Roman" w:cs="Times New Roman"/>
+        </w:rPr>
+        <w:t>Jacques-</w:t>
+      </w:r>
+      <w:r>
+        <w:rPr>
+          <w:rFonts w:ascii="Times New Roman" w:hAnsi="Times New Roman" w:cs="Times New Roman"/>
+        </w:rPr>
         <w:lastRenderedPageBreak/>
-        <w:t xml:space="preserve">With more interest in fire modeling, another rate of spread model has been created that is still being worked on till this day. The </w:t>
-      </w:r>
-      <w:proofErr w:type="spellStart"/>
-      <w:r>
-        <w:rPr>
-          <w:rFonts w:ascii="Times New Roman" w:hAnsi="Times New Roman" w:cs="Times New Roman"/>
-          <w:color w:val="000000"/>
-        </w:rPr>
-        <w:t>Balbi</w:t>
-      </w:r>
-      <w:proofErr w:type="spellEnd"/>
-      <w:r>
-        <w:rPr>
-          <w:rFonts w:ascii="Times New Roman" w:hAnsi="Times New Roman" w:cs="Times New Roman"/>
-          <w:color w:val="000000"/>
-        </w:rPr>
-        <w:t xml:space="preserve"> model </w:t>
-      </w:r>
-      <w:r>
-        <w:rPr>
-          <w:rFonts w:ascii="Times New Roman" w:hAnsi="Times New Roman" w:cs="Times New Roman"/>
-          <w:color w:val="000000"/>
-        </w:rPr>
-        <w:t xml:space="preserve">is a physical model developed by </w:t>
-      </w:r>
-      <w:r>
-        <w:rPr>
-          <w:rFonts w:ascii="Times New Roman" w:hAnsi="Times New Roman" w:cs="Times New Roman"/>
-        </w:rPr>
-        <w:t>Jacques-Henri</w:t>
+        <w:t>Henri</w:t>
       </w:r>
       <w:r>
         <w:rPr>
@@ -2784,14 +2790,7 @@
           <w:rFonts w:ascii="Times New Roman" w:hAnsi="Times New Roman" w:cs="Times New Roman"/>
           <w:color w:val="000000"/>
         </w:rPr>
-        <w:t>.</w:t>
-      </w:r>
-      <w:r>
-        <w:rPr>
-          <w:rFonts w:ascii="Times New Roman" w:hAnsi="Times New Roman" w:cs="Times New Roman"/>
-          <w:color w:val="000000"/>
-        </w:rPr>
-        <w:t xml:space="preserve"> </w:t>
+        <w:t xml:space="preserve">. </w:t>
       </w:r>
       <w:r>
         <w:rPr>
@@ -2843,21 +2842,28 @@
           <w:rFonts w:ascii="Times New Roman" w:hAnsi="Times New Roman" w:cs="Times New Roman"/>
           <w:color w:val="000000"/>
         </w:rPr>
-        <w:t>.</w:t>
-      </w:r>
-      <w:r>
-        <w:rPr>
-          <w:rFonts w:ascii="Times New Roman" w:hAnsi="Times New Roman" w:cs="Times New Roman"/>
-          <w:color w:val="000000"/>
-        </w:rPr>
-        <w:t xml:space="preserve"> </w:t>
-      </w:r>
-      <w:r>
-        <w:rPr>
-          <w:rFonts w:ascii="Times New Roman" w:hAnsi="Times New Roman" w:cs="Times New Roman"/>
-          <w:color w:val="000000"/>
-        </w:rPr>
-        <w:t xml:space="preserve">Since this model is fully physics based, there will need to be a lot of simplifying assumptions made to get this model to a point where it can be used at an operational point since the main equations governing fire spread would take too long to compute operationally.  </w:t>
+        <w:t xml:space="preserve">. </w:t>
+      </w:r>
+      <w:r>
+        <w:rPr>
+          <w:rFonts w:ascii="Times New Roman" w:hAnsi="Times New Roman" w:cs="Times New Roman"/>
+          <w:color w:val="000000"/>
+        </w:rPr>
+        <w:t>Since this model is fully physics based, there will need to be a lot of simplifying assumptions made to get this model to a point where it can be used at an operational point since the main equations governing fire spread would take too long to compute</w:t>
+      </w:r>
+      <w:r>
+        <w:rPr>
+          <w:rFonts w:ascii="Times New Roman" w:hAnsi="Times New Roman" w:cs="Times New Roman"/>
+          <w:color w:val="000000"/>
+        </w:rPr>
+        <w:t xml:space="preserve"> for operational use</w:t>
+      </w:r>
+      <w:r>
+        <w:rPr>
+          <w:rFonts w:ascii="Times New Roman" w:hAnsi="Times New Roman" w:cs="Times New Roman"/>
+          <w:color w:val="000000"/>
+        </w:rPr>
+        <w:t xml:space="preserve">.  </w:t>
       </w:r>
     </w:p>
     <w:p>
@@ -2955,191 +2961,7 @@
           <w:rFonts w:ascii="Times New Roman" w:hAnsi="Times New Roman" w:cs="Times New Roman"/>
           <w:color w:val="000000"/>
         </w:rPr>
-        <w:t xml:space="preserve">By looking at both conditions where there is no slope and no wind, and conditions with slope and wind, equations are made for both conditions to account for the inflow of air into the fire and how it interacts with the fire. </w:t>
-      </w:r>
-      <w:r>
-        <w:rPr>
-          <w:rFonts w:ascii="Times New Roman" w:hAnsi="Times New Roman" w:cs="Times New Roman"/>
-          <w:color w:val="000000"/>
-        </w:rPr>
-        <w:t xml:space="preserve">Like with the </w:t>
-      </w:r>
-      <w:proofErr w:type="spellStart"/>
-      <w:r>
-        <w:rPr>
-          <w:rFonts w:ascii="Times New Roman" w:hAnsi="Times New Roman" w:cs="Times New Roman"/>
-          <w:color w:val="000000"/>
-        </w:rPr>
-        <w:t>Rothermel</w:t>
-      </w:r>
-      <w:proofErr w:type="spellEnd"/>
-      <w:r>
-        <w:rPr>
-          <w:rFonts w:ascii="Times New Roman" w:hAnsi="Times New Roman" w:cs="Times New Roman"/>
-          <w:color w:val="000000"/>
-        </w:rPr>
-        <w:t xml:space="preserve"> model, components such as radiative heat transfer and flame base heat transfer are implemented into the model. </w:t>
-      </w:r>
-      <w:proofErr w:type="spellStart"/>
-      <w:r>
-        <w:rPr>
-          <w:rFonts w:ascii="Times New Roman" w:hAnsi="Times New Roman" w:cs="Times New Roman"/>
-          <w:color w:val="000000"/>
-        </w:rPr>
-        <w:t>Bal</w:t>
-      </w:r>
-      <w:r>
-        <w:rPr>
-          <w:rFonts w:ascii="Times New Roman" w:hAnsi="Times New Roman" w:cs="Times New Roman"/>
-          <w:color w:val="000000"/>
-        </w:rPr>
-        <w:t>bi</w:t>
-      </w:r>
-      <w:proofErr w:type="spellEnd"/>
-      <w:r>
-        <w:rPr>
-          <w:rFonts w:ascii="Times New Roman" w:hAnsi="Times New Roman" w:cs="Times New Roman"/>
-          <w:color w:val="000000"/>
-        </w:rPr>
-        <w:t xml:space="preserve"> also incorporates that with a slope, the flame base is brought closer to the unburn fuels and the radiative heat flux is the main contributor to the rate of spread. </w:t>
-      </w:r>
-      <w:r>
-        <w:rPr>
-          <w:rFonts w:ascii="Times New Roman" w:hAnsi="Times New Roman" w:cs="Times New Roman"/>
-          <w:color w:val="000000"/>
-        </w:rPr>
-        <w:t xml:space="preserve">To simplify this parameter, more simplifications are made to make the calculation faster. </w:t>
-      </w:r>
-    </w:p>
-    <w:p>
-      <w:pPr>
-        <w:rPr>
-          <w:rFonts w:ascii="Times New Roman" w:hAnsi="Times New Roman" w:cs="Times New Roman"/>
-          <w:color w:val="000000"/>
-        </w:rPr>
-      </w:pPr>
-      <w:r>
-        <w:rPr>
-          <w:rFonts w:ascii="Times New Roman" w:hAnsi="Times New Roman" w:cs="Times New Roman"/>
-          <w:color w:val="000000"/>
-        </w:rPr>
-        <w:tab/>
-        <w:t xml:space="preserve">Like with </w:t>
-      </w:r>
-      <w:proofErr w:type="spellStart"/>
-      <w:r>
-        <w:rPr>
-          <w:rFonts w:ascii="Times New Roman" w:hAnsi="Times New Roman" w:cs="Times New Roman"/>
-          <w:color w:val="000000"/>
-        </w:rPr>
-        <w:t>Rothermel</w:t>
-      </w:r>
-      <w:proofErr w:type="spellEnd"/>
-      <w:r>
-        <w:rPr>
-          <w:rFonts w:ascii="Times New Roman" w:hAnsi="Times New Roman" w:cs="Times New Roman"/>
-          <w:color w:val="000000"/>
-        </w:rPr>
-        <w:t xml:space="preserve">, accounting for slope and wind speed in the model added another layer of complexity to the model. With their calculations in </w:t>
-      </w:r>
-      <w:proofErr w:type="spellStart"/>
-      <w:r>
-        <w:rPr>
-          <w:rFonts w:ascii="Times New Roman" w:hAnsi="Times New Roman" w:cs="Times New Roman"/>
-          <w:color w:val="000000"/>
-        </w:rPr>
-        <w:t>Balbi</w:t>
-      </w:r>
-      <w:proofErr w:type="spellEnd"/>
-      <w:r>
-        <w:rPr>
-          <w:rFonts w:ascii="Times New Roman" w:hAnsi="Times New Roman" w:cs="Times New Roman"/>
-          <w:color w:val="000000"/>
-        </w:rPr>
-        <w:t xml:space="preserve"> et al., they ended up with a series of nonlinear equations</w:t>
-      </w:r>
-      <w:r>
-        <w:rPr>
-          <w:rFonts w:ascii="Times New Roman" w:hAnsi="Times New Roman" w:cs="Times New Roman"/>
-          <w:color w:val="000000"/>
-        </w:rPr>
-        <w:t xml:space="preserve">, which could decrease the speed of the model. As a result, they used algorithms in Mathematica to find a solution for these equations. </w:t>
-      </w:r>
-      <w:r>
-        <w:rPr>
-          <w:rFonts w:ascii="Times New Roman" w:hAnsi="Times New Roman" w:cs="Times New Roman"/>
-          <w:color w:val="000000"/>
-        </w:rPr>
-        <w:t>With these equations in hand combined with all the other equations, the model is ready to be tested to see how accurately it can predict fire spread.</w:t>
-      </w:r>
-    </w:p>
-    <w:p>
-      <w:pPr>
-        <w:rPr>
-          <w:rFonts w:ascii="Times New Roman" w:hAnsi="Times New Roman" w:cs="Times New Roman"/>
-          <w:color w:val="000000"/>
-        </w:rPr>
-      </w:pPr>
-      <w:r>
-        <w:rPr>
-          <w:rFonts w:ascii="Times New Roman" w:hAnsi="Times New Roman" w:cs="Times New Roman"/>
-          <w:color w:val="000000"/>
-        </w:rPr>
-        <w:tab/>
-        <w:t xml:space="preserve">For testing the model, </w:t>
-      </w:r>
-      <w:proofErr w:type="spellStart"/>
-      <w:r>
-        <w:rPr>
-          <w:rFonts w:ascii="Times New Roman" w:hAnsi="Times New Roman" w:cs="Times New Roman"/>
-          <w:color w:val="000000"/>
-        </w:rPr>
-        <w:t>Balbi</w:t>
-      </w:r>
-      <w:proofErr w:type="spellEnd"/>
-      <w:r>
-        <w:rPr>
-          <w:rFonts w:ascii="Times New Roman" w:hAnsi="Times New Roman" w:cs="Times New Roman"/>
-          <w:color w:val="000000"/>
-        </w:rPr>
-        <w:t xml:space="preserve"> used 3 different sets of </w:t>
-      </w:r>
-      <w:r>
-        <w:rPr>
-          <w:rFonts w:ascii="Times New Roman" w:hAnsi="Times New Roman" w:cs="Times New Roman"/>
-          <w:color w:val="000000"/>
-        </w:rPr>
-        <w:t xml:space="preserve">laboratory </w:t>
-      </w:r>
-      <w:r>
-        <w:rPr>
-          <w:rFonts w:ascii="Times New Roman" w:hAnsi="Times New Roman" w:cs="Times New Roman"/>
-          <w:color w:val="000000"/>
-        </w:rPr>
-        <w:t xml:space="preserve">experimental data. The first test occurred with both slope and windy conditions in </w:t>
-      </w:r>
-      <w:proofErr w:type="spellStart"/>
-      <w:r>
-        <w:rPr>
-          <w:rFonts w:ascii="Times New Roman" w:hAnsi="Times New Roman" w:cs="Times New Roman"/>
-          <w:color w:val="000000"/>
-        </w:rPr>
-        <w:t>Lisboa</w:t>
-      </w:r>
-      <w:proofErr w:type="spellEnd"/>
-      <w:r>
-        <w:rPr>
-          <w:rFonts w:ascii="Times New Roman" w:hAnsi="Times New Roman" w:cs="Times New Roman"/>
-          <w:color w:val="000000"/>
-        </w:rPr>
-        <w:t xml:space="preserve">, Portugal. The results of this first experiment proved promising as there was a </w:t>
-      </w:r>
-      <w:r>
-        <w:rPr>
-          <w:rFonts w:ascii="Times New Roman" w:hAnsi="Times New Roman" w:cs="Times New Roman"/>
-          <w:color w:val="000000"/>
-        </w:rPr>
-        <w:t xml:space="preserve">relative error of 6.54% with a correlation coefficient of 0.9836 </w:t>
+        <w:t xml:space="preserve">Within these simplifications, even more simplifications are made to make the model computationally fast. This occurs in the calculation of the “free stream wind and upward gas flow velocity in still air” </w:t>
       </w:r>
       <w:sdt>
         <w:sdtPr>
@@ -3147,7 +2969,326 @@
             <w:rFonts w:ascii="Times New Roman" w:hAnsi="Times New Roman" w:cs="Times New Roman"/>
             <w:color w:val="000000"/>
           </w:rPr>
-          <w:tag w:val="MENDELEY_CITATION_v3_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"/>
+          <w:tag w:val="MENDELEY_CITATION_v3_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"/>
+          <w:id w:val="1092054379"/>
+          <w:placeholder>
+            <w:docPart w:val="DefaultPlaceholder_-1854013440"/>
+          </w:placeholder>
+        </w:sdtPr>
+        <w:sdtContent>
+          <w:r>
+            <w:rPr>
+              <w:rFonts w:ascii="Times New Roman" w:hAnsi="Times New Roman" w:cs="Times New Roman"/>
+              <w:color w:val="000000"/>
+            </w:rPr>
+            <w:t>(</w:t>
+          </w:r>
+          <w:proofErr w:type="spellStart"/>
+          <w:r>
+            <w:rPr>
+              <w:rFonts w:ascii="Times New Roman" w:hAnsi="Times New Roman" w:cs="Times New Roman"/>
+              <w:color w:val="000000"/>
+            </w:rPr>
+            <w:t>Balbi</w:t>
+          </w:r>
+          <w:proofErr w:type="spellEnd"/>
+          <w:r>
+            <w:rPr>
+              <w:rFonts w:ascii="Times New Roman" w:hAnsi="Times New Roman" w:cs="Times New Roman"/>
+              <w:color w:val="000000"/>
+            </w:rPr>
+            <w:t xml:space="preserve"> et al., 2007)</w:t>
+          </w:r>
+        </w:sdtContent>
+      </w:sdt>
+      <w:r>
+        <w:rPr>
+          <w:rFonts w:ascii="Times New Roman" w:hAnsi="Times New Roman" w:cs="Times New Roman"/>
+          <w:color w:val="000000"/>
+        </w:rPr>
+        <w:t xml:space="preserve">. To calculate these parameters, </w:t>
+      </w:r>
+      <w:r>
+        <w:rPr>
+          <w:rFonts w:ascii="Times New Roman" w:hAnsi="Times New Roman" w:cs="Times New Roman"/>
+          <w:color w:val="000000"/>
+        </w:rPr>
+        <w:t xml:space="preserve">multiple physical processes such as thermal balance must be considered to accurately calculate these. </w:t>
+      </w:r>
+      <w:r>
+        <w:rPr>
+          <w:rFonts w:ascii="Times New Roman" w:hAnsi="Times New Roman" w:cs="Times New Roman"/>
+          <w:color w:val="000000"/>
+        </w:rPr>
+        <w:t xml:space="preserve">In the </w:t>
+      </w:r>
+      <w:proofErr w:type="spellStart"/>
+      <w:r>
+        <w:rPr>
+          <w:rFonts w:ascii="Times New Roman" w:hAnsi="Times New Roman" w:cs="Times New Roman"/>
+          <w:color w:val="000000"/>
+        </w:rPr>
+        <w:t>Balbi</w:t>
+      </w:r>
+      <w:proofErr w:type="spellEnd"/>
+      <w:r>
+        <w:rPr>
+          <w:rFonts w:ascii="Times New Roman" w:hAnsi="Times New Roman" w:cs="Times New Roman"/>
+          <w:color w:val="000000"/>
+        </w:rPr>
+        <w:t xml:space="preserve"> model, the authors also </w:t>
+      </w:r>
+      <w:r>
+        <w:rPr>
+          <w:rFonts w:ascii="Times New Roman" w:hAnsi="Times New Roman" w:cs="Times New Roman"/>
+          <w:color w:val="000000"/>
+        </w:rPr>
+        <w:t>investigate</w:t>
+      </w:r>
+      <w:r>
+        <w:rPr>
+          <w:rFonts w:ascii="Times New Roman" w:hAnsi="Times New Roman" w:cs="Times New Roman"/>
+          <w:color w:val="000000"/>
+        </w:rPr>
+        <w:t xml:space="preserve"> the radiant heat flux of fires on preheating fuels. This is split up into two different properties, the flame base and the embers, and the flame body. By adding these two components that should yield the resulting radiant heat flux.</w:t>
+      </w:r>
+      <w:r>
+        <w:rPr>
+          <w:rFonts w:ascii="Times New Roman" w:hAnsi="Times New Roman" w:cs="Times New Roman"/>
+          <w:color w:val="000000"/>
+        </w:rPr>
+        <w:t xml:space="preserve"> For the flame base radiation, this component deals more with distance from the unburnt fuel to the flame base and emissivity</w:t>
+      </w:r>
+      <w:r>
+        <w:rPr>
+          <w:rFonts w:ascii="Times New Roman" w:hAnsi="Times New Roman" w:cs="Times New Roman"/>
+          <w:color w:val="000000"/>
+        </w:rPr>
+        <w:t xml:space="preserve"> </w:t>
+      </w:r>
+      <w:r>
+        <w:rPr>
+          <w:rFonts w:ascii="Times New Roman" w:hAnsi="Times New Roman" w:cs="Times New Roman"/>
+          <w:color w:val="000000"/>
+        </w:rPr>
+        <w:t xml:space="preserve">of the fire. As for the flame body, this component takes over with a slope or windy conditions since the flames are brought closer to the unburnt fuel, resulting in more radiative heat flux impinging on the fuel </w:t>
+      </w:r>
+      <w:sdt>
+        <w:sdtPr>
+          <w:rPr>
+            <w:rFonts w:ascii="Times New Roman" w:hAnsi="Times New Roman" w:cs="Times New Roman"/>
+            <w:color w:val="000000"/>
+          </w:rPr>
+          <w:tag w:val="MENDELEY_CITATION_v3_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"/>
+          <w:id w:val="1792943123"/>
+          <w:placeholder>
+            <w:docPart w:val="DefaultPlaceholder_-1854013440"/>
+          </w:placeholder>
+        </w:sdtPr>
+        <w:sdtContent>
+          <w:r>
+            <w:rPr>
+              <w:rFonts w:ascii="Times New Roman" w:hAnsi="Times New Roman" w:cs="Times New Roman"/>
+              <w:color w:val="000000"/>
+            </w:rPr>
+            <w:t>(</w:t>
+          </w:r>
+          <w:proofErr w:type="spellStart"/>
+          <w:r>
+            <w:rPr>
+              <w:rFonts w:ascii="Times New Roman" w:hAnsi="Times New Roman" w:cs="Times New Roman"/>
+              <w:color w:val="000000"/>
+            </w:rPr>
+            <w:t>Balbi</w:t>
+          </w:r>
+          <w:proofErr w:type="spellEnd"/>
+          <w:r>
+            <w:rPr>
+              <w:rFonts w:ascii="Times New Roman" w:hAnsi="Times New Roman" w:cs="Times New Roman"/>
+              <w:color w:val="000000"/>
+            </w:rPr>
+            <w:t xml:space="preserve"> et al., 2007)</w:t>
+          </w:r>
+        </w:sdtContent>
+      </w:sdt>
+      <w:r>
+        <w:rPr>
+          <w:rFonts w:ascii="Times New Roman" w:hAnsi="Times New Roman" w:cs="Times New Roman"/>
+          <w:color w:val="000000"/>
+        </w:rPr>
+        <w:t>.</w:t>
+      </w:r>
+      <w:r>
+        <w:rPr>
+          <w:rFonts w:ascii="Times New Roman" w:hAnsi="Times New Roman" w:cs="Times New Roman"/>
+          <w:color w:val="000000"/>
+        </w:rPr>
+        <w:t xml:space="preserve"> </w:t>
+      </w:r>
+    </w:p>
+    <w:p>
+      <w:pPr>
+        <w:rPr>
+          <w:rFonts w:ascii="Times New Roman" w:hAnsi="Times New Roman" w:cs="Times New Roman"/>
+          <w:color w:val="000000"/>
+        </w:rPr>
+      </w:pPr>
+      <w:r>
+        <w:rPr>
+          <w:rFonts w:ascii="Times New Roman" w:hAnsi="Times New Roman" w:cs="Times New Roman"/>
+          <w:color w:val="000000"/>
+        </w:rPr>
+        <w:tab/>
+        <w:t xml:space="preserve">Like with </w:t>
+      </w:r>
+      <w:proofErr w:type="spellStart"/>
+      <w:r>
+        <w:rPr>
+          <w:rFonts w:ascii="Times New Roman" w:hAnsi="Times New Roman" w:cs="Times New Roman"/>
+          <w:color w:val="000000"/>
+        </w:rPr>
+        <w:t>Rothermel</w:t>
+      </w:r>
+      <w:proofErr w:type="spellEnd"/>
+      <w:r>
+        <w:rPr>
+          <w:rFonts w:ascii="Times New Roman" w:hAnsi="Times New Roman" w:cs="Times New Roman"/>
+          <w:color w:val="000000"/>
+        </w:rPr>
+        <w:t xml:space="preserve">, accounting for slope and wind speed in the model added another layer of complexity to the model. </w:t>
+      </w:r>
+      <w:r>
+        <w:rPr>
+          <w:rFonts w:ascii="Times New Roman" w:hAnsi="Times New Roman" w:cs="Times New Roman"/>
+          <w:color w:val="000000"/>
+        </w:rPr>
+        <w:t xml:space="preserve">Equations were first developed with the simplifying assumption of no slope no winds, then later slope and wind would be added into the model. Their equations incorporating slope and wind ended up producing a </w:t>
+      </w:r>
+      <w:r>
+        <w:rPr>
+          <w:rFonts w:ascii="Times New Roman" w:hAnsi="Times New Roman" w:cs="Times New Roman"/>
+          <w:color w:val="000000"/>
+        </w:rPr>
+        <w:t>series of nonlinear equations</w:t>
+      </w:r>
+      <w:r>
+        <w:rPr>
+          <w:rFonts w:ascii="Times New Roman" w:hAnsi="Times New Roman" w:cs="Times New Roman"/>
+          <w:color w:val="000000"/>
+        </w:rPr>
+        <w:t xml:space="preserve">, which </w:t>
+      </w:r>
+      <w:r>
+        <w:rPr>
+          <w:rFonts w:ascii="Times New Roman" w:hAnsi="Times New Roman" w:cs="Times New Roman"/>
+          <w:color w:val="000000"/>
+        </w:rPr>
+        <w:t>w</w:t>
+      </w:r>
+      <w:r>
+        <w:rPr>
+          <w:rFonts w:ascii="Times New Roman" w:hAnsi="Times New Roman" w:cs="Times New Roman"/>
+          <w:color w:val="000000"/>
+        </w:rPr>
+        <w:t xml:space="preserve">ould decrease the speed of the model. </w:t>
+      </w:r>
+      <w:r>
+        <w:rPr>
+          <w:rFonts w:ascii="Times New Roman" w:hAnsi="Times New Roman" w:cs="Times New Roman"/>
+          <w:color w:val="000000"/>
+        </w:rPr>
+        <w:t>As a</w:t>
+      </w:r>
+      <w:r>
+        <w:rPr>
+          <w:rFonts w:ascii="Times New Roman" w:hAnsi="Times New Roman" w:cs="Times New Roman"/>
+          <w:color w:val="000000"/>
+        </w:rPr>
+        <w:t xml:space="preserve"> result, they used algorithms in Mathematica to find a solution for these equations. </w:t>
+      </w:r>
+      <w:r>
+        <w:rPr>
+          <w:rFonts w:ascii="Times New Roman" w:hAnsi="Times New Roman" w:cs="Times New Roman"/>
+          <w:color w:val="000000"/>
+        </w:rPr>
+        <w:t xml:space="preserve">There were still some parameters missing within the model that could only be found with testing, but for now the model could be tested and compared to real simulation. </w:t>
+      </w:r>
+    </w:p>
+    <w:p>
+      <w:pPr>
+        <w:rPr>
+          <w:rFonts w:ascii="Times New Roman" w:hAnsi="Times New Roman" w:cs="Times New Roman"/>
+          <w:color w:val="000000"/>
+        </w:rPr>
+      </w:pPr>
+      <w:r>
+        <w:rPr>
+          <w:rFonts w:ascii="Times New Roman" w:hAnsi="Times New Roman" w:cs="Times New Roman"/>
+          <w:color w:val="000000"/>
+        </w:rPr>
+        <w:tab/>
+        <w:t xml:space="preserve">For testing the model, </w:t>
+      </w:r>
+      <w:proofErr w:type="spellStart"/>
+      <w:r>
+        <w:rPr>
+          <w:rFonts w:ascii="Times New Roman" w:hAnsi="Times New Roman" w:cs="Times New Roman"/>
+          <w:color w:val="000000"/>
+        </w:rPr>
+        <w:t>Balbi</w:t>
+      </w:r>
+      <w:proofErr w:type="spellEnd"/>
+      <w:r>
+        <w:rPr>
+          <w:rFonts w:ascii="Times New Roman" w:hAnsi="Times New Roman" w:cs="Times New Roman"/>
+          <w:color w:val="000000"/>
+        </w:rPr>
+        <w:t xml:space="preserve"> used 3 different sets of </w:t>
+      </w:r>
+      <w:r>
+        <w:rPr>
+          <w:rFonts w:ascii="Times New Roman" w:hAnsi="Times New Roman" w:cs="Times New Roman"/>
+          <w:color w:val="000000"/>
+        </w:rPr>
+        <w:t xml:space="preserve">laboratory </w:t>
+      </w:r>
+      <w:r>
+        <w:rPr>
+          <w:rFonts w:ascii="Times New Roman" w:hAnsi="Times New Roman" w:cs="Times New Roman"/>
+          <w:color w:val="000000"/>
+        </w:rPr>
+        <w:t xml:space="preserve">experimental data. The first test occurred with both slope and windy conditions in </w:t>
+      </w:r>
+      <w:proofErr w:type="spellStart"/>
+      <w:r>
+        <w:rPr>
+          <w:rFonts w:ascii="Times New Roman" w:hAnsi="Times New Roman" w:cs="Times New Roman"/>
+          <w:color w:val="000000"/>
+        </w:rPr>
+        <w:t>Lisboa</w:t>
+      </w:r>
+      <w:proofErr w:type="spellEnd"/>
+      <w:r>
+        <w:rPr>
+          <w:rFonts w:ascii="Times New Roman" w:hAnsi="Times New Roman" w:cs="Times New Roman"/>
+          <w:color w:val="000000"/>
+        </w:rPr>
+        <w:t xml:space="preserve">, Portugal. The results of this first experiment proved promising as there was a </w:t>
+      </w:r>
+      <w:r>
+        <w:rPr>
+          <w:rFonts w:ascii="Times New Roman" w:hAnsi="Times New Roman" w:cs="Times New Roman"/>
+          <w:color w:val="000000"/>
+        </w:rPr>
+        <w:t xml:space="preserve">relative error of 6.54% with a correlation coefficient of 0.9836 </w:t>
+      </w:r>
+      <w:sdt>
+        <w:sdtPr>
+          <w:rPr>
+            <w:rFonts w:ascii="Times New Roman" w:hAnsi="Times New Roman" w:cs="Times New Roman"/>
+            <w:color w:val="000000"/>
+          </w:rPr>
+          <w:tag w:val="MENDELEY_CITATION_v3_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"/>
           <w:id w:val="1796783710"/>
           <w:placeholder>
             <w:docPart w:val="DefaultPlaceholder_-1854013440"/>
@@ -3373,7 +3514,15 @@
           <w:rFonts w:ascii="Times New Roman" w:hAnsi="Times New Roman" w:cs="Times New Roman"/>
           <w:color w:val="000000"/>
         </w:rPr>
-        <w:t xml:space="preserve"> By testing the model in both no wind with slope, and wind with no slope conditions, the model fit parameters could be tested again. With the slope and wind parameters they calculated from previous experiments, they were input into the model, and the model performed well. No statistics were given in this study, instead there were plots of the observed ROS compared to the modeled ROS. One important note is the slope </w:t>
+        <w:t xml:space="preserve"> By testing the model in both no wind with slope, and wind with no slope conditions, the model fit parameters could be tested again. With the slope and wind parameters they calculated from previous experiments, they were input into the model, and </w:t>
+      </w:r>
+      <w:r>
+        <w:rPr>
+          <w:rFonts w:ascii="Times New Roman" w:hAnsi="Times New Roman" w:cs="Times New Roman"/>
+          <w:color w:val="000000"/>
+        </w:rPr>
+        <w:lastRenderedPageBreak/>
+        <w:t xml:space="preserve">the model performed well. No statistics were given in this study, instead there were plots of the observed ROS compared to the modeled ROS. One important note is the slope </w:t>
       </w:r>
       <w:proofErr w:type="gramStart"/>
       <w:r>
@@ -3396,15 +3545,7 @@
           <w:rFonts w:ascii="Times New Roman" w:hAnsi="Times New Roman" w:cs="Times New Roman"/>
           <w:color w:val="000000"/>
         </w:rPr>
-        <w:t xml:space="preserve"> (as predicted in the model), and these parameters fit high slope and </w:t>
-      </w:r>
-      <w:r>
-        <w:rPr>
-          <w:rFonts w:ascii="Times New Roman" w:hAnsi="Times New Roman" w:cs="Times New Roman"/>
-          <w:color w:val="000000"/>
-        </w:rPr>
-        <w:lastRenderedPageBreak/>
-        <w:t xml:space="preserve">high winds which other literature underestimates </w:t>
+        <w:t xml:space="preserve"> (as predicted in the model), and these parameters fit high slope and high winds which other literature underestimates </w:t>
       </w:r>
       <w:sdt>
         <w:sdtPr>
@@ -3610,15 +3751,13 @@
         </w:rPr>
         <w:t xml:space="preserve"> model has evolved quite a bit. One question </w:t>
       </w:r>
-      <w:proofErr w:type="gramStart"/>
-      <w:r>
-        <w:rPr>
-          <w:rFonts w:ascii="Times New Roman" w:hAnsi="Times New Roman" w:cs="Times New Roman"/>
-          <w:color w:val="000000"/>
-        </w:rPr>
-        <w:t>still remains</w:t>
-      </w:r>
-      <w:proofErr w:type="gramEnd"/>
+      <w:r>
+        <w:rPr>
+          <w:rFonts w:ascii="Times New Roman" w:hAnsi="Times New Roman" w:cs="Times New Roman"/>
+          <w:color w:val="000000"/>
+        </w:rPr>
+        <w:t>remains</w:t>
+      </w:r>
       <w:r>
         <w:rPr>
           <w:rFonts w:ascii="Times New Roman" w:hAnsi="Times New Roman" w:cs="Times New Roman"/>
@@ -3632,7 +3771,7 @@
             <w:rFonts w:ascii="Times New Roman" w:hAnsi="Times New Roman" w:cs="Times New Roman"/>
             <w:color w:val="000000"/>
           </w:rPr>
-          <w:tag w:val="MENDELEY_CITATION_v3_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"/>
+          <w:tag w:val="MENDELEY_CITATION_v3_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"/>
           <w:id w:val="-1947541084"/>
           <w:placeholder>
             <w:docPart w:val="DefaultPlaceholder_-1854013440"/>
@@ -3729,15 +3868,13 @@
         </w:rPr>
         <w:t xml:space="preserve">the model with their lab setting and more than 300 </w:t>
       </w:r>
-      <w:proofErr w:type="spellStart"/>
-      <w:r>
-        <w:rPr>
-          <w:rFonts w:ascii="Times New Roman" w:hAnsi="Times New Roman" w:cs="Times New Roman"/>
-          <w:color w:val="000000"/>
-        </w:rPr>
-        <w:t>experimnental</w:t>
-      </w:r>
-      <w:proofErr w:type="spellEnd"/>
+      <w:r>
+        <w:rPr>
+          <w:rFonts w:ascii="Times New Roman" w:hAnsi="Times New Roman" w:cs="Times New Roman"/>
+          <w:color w:val="000000"/>
+        </w:rPr>
+        <w:t>experimental</w:t>
+      </w:r>
       <w:r>
         <w:rPr>
           <w:rFonts w:ascii="Times New Roman" w:hAnsi="Times New Roman" w:cs="Times New Roman"/>
@@ -3751,7 +3888,7 @@
             <w:rFonts w:ascii="Times New Roman" w:hAnsi="Times New Roman" w:cs="Times New Roman"/>
             <w:color w:val="000000"/>
           </w:rPr>
-          <w:tag w:val="MENDELEY_CITATION_v3_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"/>
+          <w:tag w:val="MENDELEY_CITATION_v3_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"/>
           <w:id w:val="-25718357"/>
           <w:placeholder>
             <w:docPart w:val="DefaultPlaceholder_-1854013440"/>
@@ -3803,7 +3940,14 @@
           <w:rFonts w:ascii="Times New Roman" w:hAnsi="Times New Roman" w:cs="Times New Roman"/>
           <w:color w:val="000000"/>
         </w:rPr>
-        <w:t>rothermel</w:t>
+        <w:t>R</w:t>
+      </w:r>
+      <w:r>
+        <w:rPr>
+          <w:rFonts w:ascii="Times New Roman" w:hAnsi="Times New Roman" w:cs="Times New Roman"/>
+          <w:color w:val="000000"/>
+        </w:rPr>
+        <w:t>othermel</w:t>
       </w:r>
       <w:proofErr w:type="spellEnd"/>
       <w:r>
@@ -3819,7 +3963,14 @@
           <w:rFonts w:ascii="Times New Roman" w:hAnsi="Times New Roman" w:cs="Times New Roman"/>
           <w:color w:val="000000"/>
         </w:rPr>
-        <w:t>rothermel</w:t>
+        <w:t>R</w:t>
+      </w:r>
+      <w:r>
+        <w:rPr>
+          <w:rFonts w:ascii="Times New Roman" w:hAnsi="Times New Roman" w:cs="Times New Roman"/>
+          <w:color w:val="000000"/>
+        </w:rPr>
+        <w:t>othermel</w:t>
       </w:r>
       <w:proofErr w:type="spellEnd"/>
       <w:r>
@@ -3850,14 +4001,7 @@
           <w:rFonts w:ascii="Times New Roman" w:hAnsi="Times New Roman" w:cs="Times New Roman"/>
           <w:color w:val="000000"/>
         </w:rPr>
-        <w:t xml:space="preserve">The model also has no </w:t>
-      </w:r>
-      <w:r>
-        <w:rPr>
-          <w:rFonts w:ascii="Times New Roman" w:hAnsi="Times New Roman" w:cs="Times New Roman"/>
-          <w:color w:val="000000"/>
-        </w:rPr>
-        <w:t xml:space="preserve">parameter that varies between experiments, which makes this model fully predictive </w:t>
+        <w:t xml:space="preserve">The model also has no parameter that varies between experiments, which makes this model fully predictive </w:t>
       </w:r>
       <w:sdt>
         <w:sdtPr>
@@ -3865,7 +4009,7 @@
             <w:rFonts w:ascii="Times New Roman" w:hAnsi="Times New Roman" w:cs="Times New Roman"/>
             <w:color w:val="000000"/>
           </w:rPr>
-          <w:tag w:val="MENDELEY_CITATION_v3_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"/>
+          <w:tag w:val="MENDELEY_CITATION_v3_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"/>
           <w:id w:val="-1441905017"/>
           <w:placeholder>
             <w:docPart w:val="FA09A50433A7774ABADA703F0C16AA9C"/>
@@ -3977,7 +4121,7 @@
             <w:rFonts w:ascii="Times New Roman" w:hAnsi="Times New Roman" w:cs="Times New Roman"/>
             <w:color w:val="000000"/>
           </w:rPr>
-          <w:tag w:val="MENDELEY_CITATION_v3_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"/>
+          <w:tag w:val="MENDELEY_CITATION_v3_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"/>
           <w:id w:val="-493019916"/>
           <w:placeholder>
             <w:docPart w:val="DefaultPlaceholder_-1854013440"/>
@@ -4021,7 +4165,15 @@
           <w:rFonts w:ascii="Times New Roman" w:hAnsi="Times New Roman" w:cs="Times New Roman"/>
           <w:color w:val="000000"/>
         </w:rPr>
-        <w:t xml:space="preserve">One parameter of interest in this study was the fitted model parameter. The goal of this was to provide a coefficient that would allow this model to be used at an operational setting. After running thew model on various field experiments the authors were able to come up with a parameter that better calculates the ROS. Sensitivity </w:t>
+        <w:t xml:space="preserve">One parameter of interest in this study was the fitted model parameter. The goal of this was to provide </w:t>
+      </w:r>
+      <w:r>
+        <w:rPr>
+          <w:rFonts w:ascii="Times New Roman" w:hAnsi="Times New Roman" w:cs="Times New Roman"/>
+          <w:color w:val="000000"/>
+        </w:rPr>
+        <w:lastRenderedPageBreak/>
+        <w:t xml:space="preserve">a coefficient that would allow this model to be used at an operational setting. After running thew model on various field experiments the authors were able to come up with a parameter that better calculates the ROS. Sensitivity </w:t>
       </w:r>
       <w:r>
         <w:rPr>
@@ -4035,15 +4187,7 @@
           <w:rFonts w:ascii="Times New Roman" w:hAnsi="Times New Roman" w:cs="Times New Roman"/>
           <w:color w:val="000000"/>
         </w:rPr>
-        <w:t xml:space="preserve"> were also done on this model to see what parameters </w:t>
-      </w:r>
-      <w:r>
-        <w:rPr>
-          <w:rFonts w:ascii="Times New Roman" w:hAnsi="Times New Roman" w:cs="Times New Roman"/>
-          <w:color w:val="000000"/>
-        </w:rPr>
-        <w:lastRenderedPageBreak/>
-        <w:t xml:space="preserve">contributed most to the ROS. </w:t>
+        <w:t xml:space="preserve"> were also done on this model to see what parameters contributed most to the ROS. </w:t>
       </w:r>
       <w:r>
         <w:rPr>
@@ -4058,7 +4202,7 @@
             <w:rFonts w:ascii="Times New Roman" w:hAnsi="Times New Roman" w:cs="Times New Roman"/>
             <w:color w:val="000000"/>
           </w:rPr>
-          <w:tag w:val="MENDELEY_CITATION_v3_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"/>
+          <w:tag w:val="MENDELEY_CITATION_v3_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"/>
           <w:id w:val="445812427"/>
           <w:placeholder>
             <w:docPart w:val="DefaultPlaceholder_-1854013440"/>
@@ -4095,7 +4239,353 @@
           <w:rFonts w:ascii="Times New Roman" w:hAnsi="Times New Roman" w:cs="Times New Roman"/>
           <w:color w:val="000000"/>
         </w:rPr>
+        <w:t>.</w:t>
+      </w:r>
+    </w:p>
+    <w:p>
+      <w:pPr>
+        <w:rPr>
+          <w:rFonts w:ascii="Times New Roman" w:hAnsi="Times New Roman" w:cs="Times New Roman"/>
+          <w:color w:val="000000"/>
+        </w:rPr>
+      </w:pPr>
+      <w:r>
+        <w:rPr>
+          <w:rFonts w:ascii="Times New Roman" w:hAnsi="Times New Roman" w:cs="Times New Roman"/>
+          <w:color w:val="000000"/>
+        </w:rPr>
+        <w:tab/>
+      </w:r>
+      <w:r>
+        <w:rPr>
+          <w:rFonts w:ascii="Times New Roman" w:hAnsi="Times New Roman" w:cs="Times New Roman"/>
+          <w:color w:val="000000"/>
+        </w:rPr>
+        <w:t xml:space="preserve">With the introduction of a convective component, there have been further studies to determine the fine scale processes going on in convective heat transfer. </w:t>
+      </w:r>
+      <w:sdt>
+        <w:sdtPr>
+          <w:rPr>
+            <w:rFonts w:ascii="Times New Roman" w:hAnsi="Times New Roman" w:cs="Times New Roman"/>
+            <w:color w:val="000000"/>
+          </w:rPr>
+          <w:tag w:val="MENDELEY_CITATION_v3_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"/>
+          <w:id w:val="302889139"/>
+          <w:placeholder>
+            <w:docPart w:val="DefaultPlaceholder_-1854013440"/>
+          </w:placeholder>
+        </w:sdtPr>
+        <w:sdtContent>
+          <w:r>
+            <w:rPr>
+              <w:rFonts w:ascii="Times New Roman" w:hAnsi="Times New Roman" w:cs="Times New Roman"/>
+              <w:color w:val="000000"/>
+            </w:rPr>
+            <w:t>Anderson et al., 2010</w:t>
+          </w:r>
+        </w:sdtContent>
+      </w:sdt>
+      <w:r>
+        <w:rPr>
+          <w:rFonts w:ascii="Times New Roman" w:hAnsi="Times New Roman" w:cs="Times New Roman"/>
+          <w:color w:val="000000"/>
+        </w:rPr>
+        <w:t xml:space="preserve"> performed multiple experiments to test how heat transfer through convection occurs. These tests were done in a wind tunnel at the “USDA Forest Service Sciences Laboratory in Missoula, </w:t>
+      </w:r>
+      <w:r>
+        <w:rPr>
+          <w:rFonts w:ascii="Times New Roman" w:hAnsi="Times New Roman" w:cs="Times New Roman"/>
+          <w:color w:val="000000"/>
+        </w:rPr>
+        <w:t>Montana</w:t>
+      </w:r>
+      <w:r>
+        <w:rPr>
+          <w:rFonts w:ascii="Times New Roman" w:hAnsi="Times New Roman" w:cs="Times New Roman"/>
+          <w:color w:val="000000"/>
+        </w:rPr>
+        <w:t xml:space="preserve">” </w:t>
+      </w:r>
+      <w:sdt>
+        <w:sdtPr>
+          <w:rPr>
+            <w:rFonts w:ascii="Times New Roman" w:hAnsi="Times New Roman" w:cs="Times New Roman"/>
+            <w:color w:val="000000"/>
+          </w:rPr>
+          <w:tag w:val="MENDELEY_CITATION_v3_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"/>
+          <w:id w:val="-431282148"/>
+          <w:placeholder>
+            <w:docPart w:val="DefaultPlaceholder_-1854013440"/>
+          </w:placeholder>
+        </w:sdtPr>
+        <w:sdtContent>
+          <w:r>
+            <w:rPr>
+              <w:rFonts w:ascii="Times New Roman" w:hAnsi="Times New Roman" w:cs="Times New Roman"/>
+              <w:color w:val="000000"/>
+            </w:rPr>
+            <w:t>(Anderson et al., 2010)</w:t>
+          </w:r>
+        </w:sdtContent>
+      </w:sdt>
+      <w:r>
+        <w:rPr>
+          <w:rFonts w:ascii="Times New Roman" w:hAnsi="Times New Roman" w:cs="Times New Roman"/>
+          <w:color w:val="000000"/>
+        </w:rPr>
+        <w:t>. In these experiments, Anderson laid out various fuels and instrumentation within the burn plot</w:t>
+      </w:r>
+      <w:r>
+        <w:rPr>
+          <w:rFonts w:ascii="Times New Roman" w:hAnsi="Times New Roman" w:cs="Times New Roman"/>
+          <w:color w:val="000000"/>
+        </w:rPr>
+        <w:t xml:space="preserve"> to </w:t>
+      </w:r>
+      <w:r>
+        <w:rPr>
+          <w:rFonts w:ascii="Times New Roman" w:hAnsi="Times New Roman" w:cs="Times New Roman"/>
+          <w:color w:val="000000"/>
+        </w:rPr>
+        <w:t>characterize the gas temperature</w:t>
+      </w:r>
+      <w:r>
+        <w:rPr>
+          <w:rFonts w:ascii="Times New Roman" w:hAnsi="Times New Roman" w:cs="Times New Roman"/>
+          <w:color w:val="000000"/>
+        </w:rPr>
+        <w:t xml:space="preserve"> (air and </w:t>
+      </w:r>
+      <w:proofErr w:type="spellStart"/>
+      <w:r>
+        <w:rPr>
+          <w:rFonts w:ascii="Times New Roman" w:hAnsi="Times New Roman" w:cs="Times New Roman"/>
+          <w:color w:val="000000"/>
+        </w:rPr>
+        <w:t>pyrolysates</w:t>
+      </w:r>
+      <w:proofErr w:type="spellEnd"/>
+      <w:r>
+        <w:rPr>
+          <w:rFonts w:ascii="Times New Roman" w:hAnsi="Times New Roman" w:cs="Times New Roman"/>
+          <w:color w:val="000000"/>
+        </w:rPr>
+        <w:t>)</w:t>
+      </w:r>
+      <w:r>
+        <w:rPr>
+          <w:rFonts w:ascii="Times New Roman" w:hAnsi="Times New Roman" w:cs="Times New Roman"/>
+          <w:color w:val="000000"/>
+        </w:rPr>
+        <w:t xml:space="preserve"> </w:t>
+      </w:r>
+      <w:proofErr w:type="spellStart"/>
+      <w:r>
+        <w:rPr>
+          <w:rFonts w:ascii="Times New Roman" w:hAnsi="Times New Roman" w:cs="Times New Roman"/>
+          <w:color w:val="000000"/>
+        </w:rPr>
+        <w:t>and</w:t>
+      </w:r>
+      <w:proofErr w:type="spellEnd"/>
+      <w:r>
+        <w:rPr>
+          <w:rFonts w:ascii="Times New Roman" w:hAnsi="Times New Roman" w:cs="Times New Roman"/>
+          <w:color w:val="000000"/>
+        </w:rPr>
+        <w:t xml:space="preserve"> the flow that drives convective heating of unburnt fuels ahead of the fire </w:t>
+      </w:r>
+      <w:sdt>
+        <w:sdtPr>
+          <w:rPr>
+            <w:rFonts w:ascii="Times New Roman" w:hAnsi="Times New Roman" w:cs="Times New Roman"/>
+            <w:color w:val="000000"/>
+          </w:rPr>
+          <w:tag w:val="MENDELEY_CITATION_v3_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"/>
+          <w:id w:val="652955720"/>
+          <w:placeholder>
+            <w:docPart w:val="DefaultPlaceholder_-1854013440"/>
+          </w:placeholder>
+        </w:sdtPr>
+        <w:sdtContent>
+          <w:r>
+            <w:rPr>
+              <w:rFonts w:ascii="Times New Roman" w:hAnsi="Times New Roman" w:cs="Times New Roman"/>
+              <w:color w:val="000000"/>
+            </w:rPr>
+            <w:t>(Anderson et al., 2010)</w:t>
+          </w:r>
+        </w:sdtContent>
+      </w:sdt>
+      <w:r>
+        <w:rPr>
+          <w:rFonts w:ascii="Times New Roman" w:hAnsi="Times New Roman" w:cs="Times New Roman"/>
+          <w:color w:val="000000"/>
+        </w:rPr>
         <w:t xml:space="preserve">. </w:t>
+      </w:r>
+      <w:r>
+        <w:rPr>
+          <w:rFonts w:ascii="Times New Roman" w:hAnsi="Times New Roman" w:cs="Times New Roman"/>
+          <w:color w:val="000000"/>
+        </w:rPr>
+        <w:t xml:space="preserve">By running the experiments in both windy and no-wind conditions, they could determine how much wind affects convective heat transfer. </w:t>
+      </w:r>
+      <w:r>
+        <w:rPr>
+          <w:rFonts w:ascii="Times New Roman" w:hAnsi="Times New Roman" w:cs="Times New Roman"/>
+          <w:color w:val="000000"/>
+        </w:rPr>
+        <w:t>They found that the gas temperature was greater with minimal wind. As the wind speeds increased</w:t>
+      </w:r>
+      <w:r>
+        <w:rPr>
+          <w:rFonts w:ascii="Times New Roman" w:hAnsi="Times New Roman" w:cs="Times New Roman"/>
+          <w:color w:val="000000"/>
+        </w:rPr>
+        <w:t xml:space="preserve"> above 1m/s</w:t>
+      </w:r>
+      <w:r>
+        <w:rPr>
+          <w:rFonts w:ascii="Times New Roman" w:hAnsi="Times New Roman" w:cs="Times New Roman"/>
+          <w:color w:val="000000"/>
+        </w:rPr>
+        <w:t xml:space="preserve"> there was a</w:t>
+      </w:r>
+      <w:r>
+        <w:rPr>
+          <w:rFonts w:ascii="Times New Roman" w:hAnsi="Times New Roman" w:cs="Times New Roman"/>
+          <w:color w:val="000000"/>
+        </w:rPr>
+        <w:t>n exponential</w:t>
+      </w:r>
+      <w:r>
+        <w:rPr>
+          <w:rFonts w:ascii="Times New Roman" w:hAnsi="Times New Roman" w:cs="Times New Roman"/>
+          <w:color w:val="000000"/>
+        </w:rPr>
+        <w:t xml:space="preserve"> maximum gas temperature. </w:t>
+      </w:r>
+      <w:r>
+        <w:rPr>
+          <w:rFonts w:ascii="Times New Roman" w:hAnsi="Times New Roman" w:cs="Times New Roman"/>
+          <w:color w:val="000000"/>
+        </w:rPr>
+        <w:t xml:space="preserve">A decrease in the gas temperature was also noted with an increased fuel packing ratio and moisture content. </w:t>
+      </w:r>
+      <w:r>
+        <w:rPr>
+          <w:rFonts w:ascii="Times New Roman" w:hAnsi="Times New Roman" w:cs="Times New Roman"/>
+          <w:color w:val="000000"/>
+        </w:rPr>
+        <w:t>Next is the surface gas velocity. In this experiment, they laid out fuel in a way that some fuel elements were farther away from each other than other. The fuels that were considered far away from other fuels (about 1.8m) didn’t show much change in the surface velocity</w:t>
+      </w:r>
+      <w:r>
+        <w:rPr>
+          <w:rFonts w:ascii="Times New Roman" w:hAnsi="Times New Roman" w:cs="Times New Roman"/>
+          <w:color w:val="000000"/>
+        </w:rPr>
+        <w:t xml:space="preserve"> under constant wind speed</w:t>
+      </w:r>
+      <w:r>
+        <w:rPr>
+          <w:rFonts w:ascii="Times New Roman" w:hAnsi="Times New Roman" w:cs="Times New Roman"/>
+          <w:color w:val="000000"/>
+        </w:rPr>
+        <w:t>.</w:t>
+      </w:r>
+      <w:r>
+        <w:rPr>
+          <w:rFonts w:ascii="Times New Roman" w:hAnsi="Times New Roman" w:cs="Times New Roman"/>
+          <w:color w:val="000000"/>
+        </w:rPr>
+        <w:t xml:space="preserve"> With an increase in wind speed however, the surface velocity increased as well.</w:t>
+      </w:r>
+      <w:r>
+        <w:rPr>
+          <w:rFonts w:ascii="Times New Roman" w:hAnsi="Times New Roman" w:cs="Times New Roman"/>
+          <w:color w:val="000000"/>
+        </w:rPr>
+        <w:t xml:space="preserve"> </w:t>
+      </w:r>
+      <w:r>
+        <w:rPr>
+          <w:rFonts w:ascii="Times New Roman" w:hAnsi="Times New Roman" w:cs="Times New Roman"/>
+          <w:color w:val="000000"/>
+        </w:rPr>
+        <w:t xml:space="preserve">For fuels in the middle region (0.3-1/7m), there was a rapid decrease in the surface wind </w:t>
+      </w:r>
+      <w:sdt>
+        <w:sdtPr>
+          <w:rPr>
+            <w:rFonts w:ascii="Times New Roman" w:hAnsi="Times New Roman" w:cs="Times New Roman"/>
+            <w:color w:val="000000"/>
+          </w:rPr>
+          <w:tag w:val="MENDELEY_CITATION_v3_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"/>
+          <w:id w:val="-1221984635"/>
+          <w:placeholder>
+            <w:docPart w:val="DefaultPlaceholder_-1854013440"/>
+          </w:placeholder>
+        </w:sdtPr>
+        <w:sdtContent>
+          <w:r>
+            <w:rPr>
+              <w:rFonts w:ascii="Times New Roman" w:hAnsi="Times New Roman" w:cs="Times New Roman"/>
+              <w:color w:val="000000"/>
+            </w:rPr>
+            <w:t>(Anderson et al., 2010)</w:t>
+          </w:r>
+        </w:sdtContent>
+      </w:sdt>
+      <w:r>
+        <w:rPr>
+          <w:rFonts w:ascii="Times New Roman" w:hAnsi="Times New Roman" w:cs="Times New Roman"/>
+          <w:color w:val="000000"/>
+        </w:rPr>
+        <w:t xml:space="preserve">. In fact, this would lead to a reversal in the flow approaching the flame front </w:t>
+      </w:r>
+      <w:sdt>
+        <w:sdtPr>
+          <w:rPr>
+            <w:rFonts w:ascii="Times New Roman" w:hAnsi="Times New Roman" w:cs="Times New Roman"/>
+            <w:color w:val="000000"/>
+          </w:rPr>
+          <w:tag w:val="MENDELEY_CITATION_v3_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"/>
+          <w:id w:val="1742593078"/>
+          <w:placeholder>
+            <w:docPart w:val="DefaultPlaceholder_-1854013440"/>
+          </w:placeholder>
+        </w:sdtPr>
+        <w:sdtContent>
+          <w:r>
+            <w:rPr>
+              <w:rFonts w:ascii="Times New Roman" w:hAnsi="Times New Roman" w:cs="Times New Roman"/>
+              <w:color w:val="000000"/>
+            </w:rPr>
+            <w:t>(Anderson et al., 2010)</w:t>
+          </w:r>
+        </w:sdtContent>
+      </w:sdt>
+      <w:r>
+        <w:rPr>
+          <w:rFonts w:ascii="Times New Roman" w:hAnsi="Times New Roman" w:cs="Times New Roman"/>
+          <w:color w:val="000000"/>
+        </w:rPr>
+        <w:t xml:space="preserve">. </w:t>
+      </w:r>
+      <w:r>
+        <w:rPr>
+          <w:rFonts w:ascii="Times New Roman" w:hAnsi="Times New Roman" w:cs="Times New Roman"/>
+          <w:color w:val="000000"/>
+        </w:rPr>
+        <w:t>With tightly packed fuels, there was a</w:t>
+      </w:r>
+      <w:r>
+        <w:rPr>
+          <w:rFonts w:ascii="Times New Roman" w:hAnsi="Times New Roman" w:cs="Times New Roman"/>
+          <w:color w:val="000000"/>
+        </w:rPr>
+        <w:t xml:space="preserve"> rapid increase in the surface wind from the minimum value to the maximum value.</w:t>
       </w:r>
     </w:p>
     <w:p>
@@ -4125,398 +4615,159 @@
           <w:rFonts w:ascii="Times New Roman" w:hAnsi="Times New Roman" w:cs="Times New Roman"/>
           <w:color w:val="000000"/>
         </w:rPr>
-        <w:t xml:space="preserve">, the most accurate model will be determined along with determining which components contribute the most to the overall ROS. With both models, they </w:t>
-      </w:r>
-      <w:r>
-        <w:rPr>
-          <w:rFonts w:ascii="Times New Roman" w:hAnsi="Times New Roman" w:cs="Times New Roman"/>
-          <w:color w:val="000000"/>
-        </w:rPr>
-        <w:t>consider</w:t>
-      </w:r>
-      <w:r>
-        <w:rPr>
-          <w:rFonts w:ascii="Times New Roman" w:hAnsi="Times New Roman" w:cs="Times New Roman"/>
-          <w:color w:val="000000"/>
-        </w:rPr>
-        <w:t xml:space="preserve"> radiative and convective heat transfer, so by running sensitivity analysis and better understanding how each author calculated certain components, improvements can be </w:t>
-      </w:r>
-    </w:p>
-    <w:p>
-      <w:pPr>
-        <w:rPr>
-          <w:rFonts w:ascii="Times New Roman" w:hAnsi="Times New Roman" w:cs="Times New Roman"/>
-          <w:color w:val="000000"/>
-        </w:rPr>
-      </w:pPr>
-    </w:p>
-    <w:p>
-      <w:pPr>
-        <w:rPr>
-          <w:rFonts w:ascii="Times New Roman" w:hAnsi="Times New Roman" w:cs="Times New Roman"/>
-          <w:color w:val="000000"/>
-        </w:rPr>
-      </w:pPr>
-    </w:p>
-    <w:p>
-      <w:pPr>
-        <w:pStyle w:val="NormalWeb"/>
-        <w:shd w:val="clear" w:color="auto" w:fill="FFFFFF"/>
-        <w:spacing w:before="180" w:beforeAutospacing="0" w:after="180" w:afterAutospacing="0"/>
-        <w:rPr>
-          <w:color w:val="2D3B45"/>
-        </w:rPr>
-      </w:pPr>
-      <w:r>
-        <w:rPr>
-          <w:color w:val="2D3B45"/>
-        </w:rPr>
-        <w:t>3. Novel aspect of the project - description of how the proposed work will improve or advance the current state of science or technology.</w:t>
-      </w:r>
-    </w:p>
-    <w:p>
-      <w:pPr>
-        <w:rPr>
-          <w:rFonts w:ascii="Times New Roman" w:hAnsi="Times New Roman" w:cs="Times New Roman"/>
-          <w:color w:val="000000"/>
-        </w:rPr>
-      </w:pPr>
-    </w:p>
-    <w:p>
-      <w:pPr>
-        <w:rPr>
-          <w:rFonts w:ascii="Times New Roman" w:hAnsi="Times New Roman" w:cs="Times New Roman"/>
-          <w:color w:val="000000"/>
-        </w:rPr>
-      </w:pPr>
-    </w:p>
-    <w:p>
-      <w:pPr>
-        <w:rPr>
-          <w:rFonts w:ascii="Times New Roman" w:hAnsi="Times New Roman" w:cs="Times New Roman"/>
-          <w:color w:val="000000"/>
-        </w:rPr>
-      </w:pPr>
-    </w:p>
-    <w:p>
-      <w:pPr>
-        <w:rPr>
-          <w:rFonts w:ascii="Times New Roman" w:hAnsi="Times New Roman" w:cs="Times New Roman"/>
-          <w:color w:val="000000"/>
-        </w:rPr>
-      </w:pPr>
-    </w:p>
-    <w:p>
-      <w:pPr>
-        <w:rPr>
-          <w:rFonts w:ascii="Times New Roman" w:hAnsi="Times New Roman" w:cs="Times New Roman"/>
-          <w:color w:val="000000"/>
-        </w:rPr>
-      </w:pPr>
-    </w:p>
-    <w:p>
-      <w:pPr>
-        <w:rPr>
-          <w:rFonts w:ascii="Times New Roman" w:hAnsi="Times New Roman" w:cs="Times New Roman"/>
-          <w:color w:val="000000"/>
-        </w:rPr>
-      </w:pPr>
-    </w:p>
-    <w:p>
-      <w:pPr>
-        <w:rPr>
-          <w:rFonts w:ascii="Times New Roman" w:hAnsi="Times New Roman" w:cs="Times New Roman"/>
-          <w:color w:val="000000"/>
-        </w:rPr>
-      </w:pPr>
-    </w:p>
-    <w:p>
-      <w:pPr>
-        <w:rPr>
-          <w:rFonts w:ascii="Times New Roman" w:hAnsi="Times New Roman" w:cs="Times New Roman"/>
-          <w:color w:val="000000"/>
-        </w:rPr>
-      </w:pPr>
-    </w:p>
-    <w:p>
-      <w:pPr>
-        <w:rPr>
-          <w:rFonts w:ascii="Times New Roman" w:hAnsi="Times New Roman" w:cs="Times New Roman"/>
-          <w:color w:val="000000"/>
-        </w:rPr>
-      </w:pPr>
-    </w:p>
-    <w:p>
-      <w:pPr>
-        <w:rPr>
-          <w:rFonts w:ascii="Times New Roman" w:hAnsi="Times New Roman" w:cs="Times New Roman"/>
-          <w:color w:val="000000"/>
-        </w:rPr>
-      </w:pPr>
-    </w:p>
-    <w:p>
-      <w:pPr>
-        <w:rPr>
-          <w:rFonts w:ascii="Times New Roman" w:hAnsi="Times New Roman" w:cs="Times New Roman"/>
-          <w:color w:val="000000"/>
-        </w:rPr>
-      </w:pPr>
-    </w:p>
-    <w:p>
-      <w:pPr>
-        <w:rPr>
-          <w:rFonts w:ascii="Times New Roman" w:hAnsi="Times New Roman" w:cs="Times New Roman"/>
-          <w:color w:val="000000"/>
-        </w:rPr>
-      </w:pPr>
-    </w:p>
-    <w:p>
-      <w:pPr>
-        <w:rPr>
-          <w:rFonts w:ascii="Times New Roman" w:hAnsi="Times New Roman" w:cs="Times New Roman"/>
-          <w:color w:val="000000"/>
-        </w:rPr>
-      </w:pPr>
-    </w:p>
-    <w:p>
-      <w:pPr>
-        <w:rPr>
-          <w:rFonts w:ascii="Times New Roman" w:hAnsi="Times New Roman" w:cs="Times New Roman"/>
-          <w:color w:val="000000"/>
-        </w:rPr>
-      </w:pPr>
-    </w:p>
-    <w:p>
-      <w:pPr>
-        <w:rPr>
-          <w:rFonts w:ascii="Times New Roman" w:hAnsi="Times New Roman" w:cs="Times New Roman"/>
-          <w:color w:val="000000"/>
-        </w:rPr>
-      </w:pPr>
-    </w:p>
-    <w:p>
-      <w:pPr>
-        <w:rPr>
-          <w:rFonts w:ascii="Times New Roman" w:hAnsi="Times New Roman" w:cs="Times New Roman"/>
-          <w:color w:val="000000"/>
-        </w:rPr>
-      </w:pPr>
-    </w:p>
-    <w:p>
-      <w:pPr>
-        <w:rPr>
-          <w:rFonts w:ascii="Times New Roman" w:hAnsi="Times New Roman" w:cs="Times New Roman"/>
-          <w:color w:val="000000"/>
-        </w:rPr>
-      </w:pPr>
-    </w:p>
-    <w:p>
-      <w:pPr>
-        <w:rPr>
-          <w:rFonts w:ascii="Times New Roman" w:hAnsi="Times New Roman" w:cs="Times New Roman"/>
-          <w:color w:val="000000"/>
-        </w:rPr>
-      </w:pPr>
-    </w:p>
-    <w:p>
-      <w:pPr>
-        <w:rPr>
-          <w:rFonts w:ascii="Times New Roman" w:hAnsi="Times New Roman" w:cs="Times New Roman"/>
-          <w:color w:val="000000"/>
-        </w:rPr>
-      </w:pPr>
-    </w:p>
-    <w:p>
-      <w:pPr>
-        <w:rPr>
-          <w:rFonts w:ascii="Times New Roman" w:hAnsi="Times New Roman" w:cs="Times New Roman"/>
-          <w:color w:val="000000"/>
-        </w:rPr>
-      </w:pPr>
-    </w:p>
-    <w:p>
-      <w:pPr>
-        <w:rPr>
-          <w:rFonts w:ascii="Times New Roman" w:hAnsi="Times New Roman" w:cs="Times New Roman"/>
-          <w:color w:val="000000"/>
-        </w:rPr>
-      </w:pPr>
-    </w:p>
-    <w:p>
-      <w:pPr>
-        <w:rPr>
-          <w:rFonts w:ascii="Times New Roman" w:hAnsi="Times New Roman" w:cs="Times New Roman"/>
-          <w:color w:val="000000"/>
-        </w:rPr>
-      </w:pPr>
-    </w:p>
-    <w:p>
-      <w:pPr>
-        <w:rPr>
-          <w:rFonts w:ascii="Times New Roman" w:hAnsi="Times New Roman" w:cs="Times New Roman"/>
-          <w:color w:val="000000"/>
-        </w:rPr>
-      </w:pPr>
-    </w:p>
-    <w:p>
-      <w:pPr>
-        <w:rPr>
-          <w:rFonts w:ascii="Times New Roman" w:hAnsi="Times New Roman" w:cs="Times New Roman"/>
-          <w:color w:val="000000"/>
-        </w:rPr>
-      </w:pPr>
-    </w:p>
-    <w:p>
-      <w:pPr>
-        <w:rPr>
-          <w:rFonts w:ascii="Times New Roman" w:hAnsi="Times New Roman" w:cs="Times New Roman"/>
-          <w:color w:val="000000"/>
-        </w:rPr>
-      </w:pPr>
-    </w:p>
-    <w:p>
-      <w:pPr>
-        <w:rPr>
-          <w:rFonts w:ascii="Times New Roman" w:hAnsi="Times New Roman" w:cs="Times New Roman"/>
-          <w:color w:val="000000"/>
-        </w:rPr>
-      </w:pPr>
-    </w:p>
-    <w:p>
-      <w:pPr>
-        <w:rPr>
-          <w:rFonts w:ascii="Times New Roman" w:hAnsi="Times New Roman" w:cs="Times New Roman"/>
-          <w:color w:val="000000"/>
-        </w:rPr>
-      </w:pPr>
-    </w:p>
-    <w:p>
-      <w:pPr>
-        <w:rPr>
-          <w:rFonts w:ascii="Times New Roman" w:hAnsi="Times New Roman" w:cs="Times New Roman"/>
-          <w:color w:val="000000"/>
-        </w:rPr>
-      </w:pPr>
-    </w:p>
-    <w:p>
-      <w:pPr>
-        <w:rPr>
-          <w:rFonts w:ascii="Times New Roman" w:hAnsi="Times New Roman" w:cs="Times New Roman"/>
-          <w:color w:val="000000"/>
-        </w:rPr>
-      </w:pPr>
-    </w:p>
-    <w:p>
-      <w:pPr>
-        <w:rPr>
-          <w:rFonts w:ascii="Times New Roman" w:hAnsi="Times New Roman" w:cs="Times New Roman"/>
-          <w:color w:val="000000"/>
-        </w:rPr>
-      </w:pPr>
-    </w:p>
-    <w:p>
-      <w:pPr>
-        <w:rPr>
-          <w:rFonts w:ascii="Times New Roman" w:hAnsi="Times New Roman" w:cs="Times New Roman"/>
-          <w:color w:val="000000"/>
-        </w:rPr>
-      </w:pPr>
-    </w:p>
-    <w:p>
-      <w:pPr>
-        <w:rPr>
-          <w:rFonts w:ascii="Times New Roman" w:hAnsi="Times New Roman" w:cs="Times New Roman"/>
-          <w:color w:val="000000"/>
-        </w:rPr>
-      </w:pPr>
-    </w:p>
-    <w:p>
-      <w:pPr>
-        <w:rPr>
-          <w:rFonts w:ascii="Times New Roman" w:hAnsi="Times New Roman" w:cs="Times New Roman"/>
-          <w:color w:val="000000"/>
-        </w:rPr>
-      </w:pPr>
-    </w:p>
-    <w:p>
-      <w:pPr>
-        <w:rPr>
-          <w:rFonts w:ascii="Times New Roman" w:hAnsi="Times New Roman" w:cs="Times New Roman"/>
-          <w:color w:val="000000"/>
-        </w:rPr>
-      </w:pPr>
-    </w:p>
-    <w:p>
-      <w:pPr>
-        <w:rPr>
-          <w:rFonts w:ascii="Times New Roman" w:hAnsi="Times New Roman" w:cs="Times New Roman"/>
-          <w:color w:val="000000"/>
-        </w:rPr>
-      </w:pPr>
-    </w:p>
-    <w:p>
-      <w:pPr>
-        <w:rPr>
-          <w:rFonts w:ascii="Times New Roman" w:hAnsi="Times New Roman" w:cs="Times New Roman"/>
-          <w:color w:val="000000"/>
-        </w:rPr>
-      </w:pPr>
-    </w:p>
-    <w:p>
-      <w:pPr>
-        <w:rPr>
-          <w:rFonts w:ascii="Times New Roman" w:hAnsi="Times New Roman" w:cs="Times New Roman"/>
-          <w:color w:val="000000"/>
-        </w:rPr>
-      </w:pPr>
-    </w:p>
-    <w:p>
-      <w:pPr>
-        <w:rPr>
-          <w:rFonts w:ascii="Times New Roman" w:hAnsi="Times New Roman" w:cs="Times New Roman"/>
-          <w:color w:val="000000"/>
-        </w:rPr>
-      </w:pPr>
-    </w:p>
-    <w:p>
-      <w:pPr>
-        <w:rPr>
-          <w:rFonts w:ascii="Times New Roman" w:hAnsi="Times New Roman" w:cs="Times New Roman"/>
-          <w:color w:val="000000"/>
-        </w:rPr>
-      </w:pPr>
-    </w:p>
-    <w:p>
-      <w:pPr>
-        <w:rPr>
-          <w:rFonts w:ascii="Times New Roman" w:hAnsi="Times New Roman" w:cs="Times New Roman"/>
-          <w:color w:val="000000"/>
-        </w:rPr>
-      </w:pPr>
-    </w:p>
-    <w:p>
-      <w:pPr>
-        <w:rPr>
-          <w:rFonts w:ascii="Times New Roman" w:hAnsi="Times New Roman" w:cs="Times New Roman"/>
-          <w:color w:val="000000"/>
-        </w:rPr>
-      </w:pPr>
-    </w:p>
-    <w:p>
-      <w:pPr>
-        <w:rPr>
-          <w:rFonts w:ascii="Times New Roman" w:hAnsi="Times New Roman" w:cs="Times New Roman"/>
-          <w:color w:val="000000"/>
-        </w:rPr>
-      </w:pPr>
-    </w:p>
-    <w:p>
-      <w:pPr>
-        <w:rPr>
-          <w:rFonts w:ascii="Times New Roman" w:hAnsi="Times New Roman" w:cs="Times New Roman"/>
-          <w:color w:val="000000"/>
-        </w:rPr>
-      </w:pPr>
+        <w:t xml:space="preserve">, </w:t>
+      </w:r>
+      <w:r>
+        <w:rPr>
+          <w:rFonts w:ascii="Times New Roman" w:hAnsi="Times New Roman" w:cs="Times New Roman"/>
+          <w:color w:val="000000"/>
+        </w:rPr>
+        <w:t xml:space="preserve">each component within the model can be evaluated to see what contributes the most to the ROS. </w:t>
+      </w:r>
+      <w:r>
+        <w:rPr>
+          <w:rFonts w:ascii="Times New Roman" w:hAnsi="Times New Roman" w:cs="Times New Roman"/>
+          <w:color w:val="000000"/>
+        </w:rPr>
+        <w:t xml:space="preserve">With this knowledge, certain components within a fire can be better evaluated and calculated in future models to better </w:t>
+      </w:r>
+      <w:r>
+        <w:rPr>
+          <w:rFonts w:ascii="Times New Roman" w:hAnsi="Times New Roman" w:cs="Times New Roman"/>
+          <w:color w:val="000000"/>
+        </w:rPr>
+        <w:t>calculate</w:t>
+      </w:r>
+      <w:r>
+        <w:rPr>
+          <w:rFonts w:ascii="Times New Roman" w:hAnsi="Times New Roman" w:cs="Times New Roman"/>
+          <w:color w:val="000000"/>
+        </w:rPr>
+        <w:t xml:space="preserve"> the ROS. </w:t>
+      </w:r>
+      <w:r>
+        <w:rPr>
+          <w:rFonts w:ascii="Times New Roman" w:hAnsi="Times New Roman" w:cs="Times New Roman"/>
+          <w:color w:val="000000"/>
+        </w:rPr>
+        <w:t xml:space="preserve">With a more accurate ROS model, this will improve bigger fire models such as WRF-SFIRE. With a more accurate model, that can help fire managers better decide where the fire will spread and how fast it will spread to a certain area. This in turn will help scientists better understand fine scales processes such as fire-induced circulations since the </w:t>
+      </w:r>
+      <w:r>
+        <w:rPr>
+          <w:rFonts w:ascii="Times New Roman" w:hAnsi="Times New Roman" w:cs="Times New Roman"/>
+          <w:color w:val="000000"/>
+        </w:rPr>
+        <w:t xml:space="preserve">models are more accurate. </w:t>
+      </w:r>
+      <w:r>
+        <w:rPr>
+          <w:rFonts w:ascii="Times New Roman" w:hAnsi="Times New Roman" w:cs="Times New Roman"/>
+          <w:color w:val="000000"/>
+        </w:rPr>
+        <w:t>Also,</w:t>
+      </w:r>
+      <w:r>
+        <w:rPr>
+          <w:rFonts w:ascii="Times New Roman" w:hAnsi="Times New Roman" w:cs="Times New Roman"/>
+          <w:color w:val="000000"/>
+        </w:rPr>
+        <w:t xml:space="preserve"> with improvements in technology, these models can be further </w:t>
+      </w:r>
+      <w:r>
+        <w:rPr>
+          <w:rFonts w:ascii="Times New Roman" w:hAnsi="Times New Roman" w:cs="Times New Roman"/>
+          <w:color w:val="000000"/>
+        </w:rPr>
+        <w:t>improved,</w:t>
+      </w:r>
+      <w:r>
+        <w:rPr>
+          <w:rFonts w:ascii="Times New Roman" w:hAnsi="Times New Roman" w:cs="Times New Roman"/>
+          <w:color w:val="000000"/>
+        </w:rPr>
+        <w:t xml:space="preserve"> and more complex processes could be added into the model in the future to make them even more accurate since there aren’t as many </w:t>
+      </w:r>
+      <w:proofErr w:type="gramStart"/>
+      <w:r>
+        <w:rPr>
+          <w:rFonts w:ascii="Times New Roman" w:hAnsi="Times New Roman" w:cs="Times New Roman"/>
+          <w:color w:val="000000"/>
+        </w:rPr>
+        <w:t>simplifications</w:t>
+      </w:r>
+      <w:proofErr w:type="gramEnd"/>
+      <w:r>
+        <w:rPr>
+          <w:rFonts w:ascii="Times New Roman" w:hAnsi="Times New Roman" w:cs="Times New Roman"/>
+          <w:color w:val="000000"/>
+        </w:rPr>
+        <w:t xml:space="preserve">. </w:t>
+      </w:r>
+      <w:r>
+        <w:rPr>
+          <w:rFonts w:ascii="Times New Roman" w:hAnsi="Times New Roman" w:cs="Times New Roman"/>
+          <w:color w:val="000000"/>
+        </w:rPr>
+        <w:t xml:space="preserve">These improvements will likely be with modern models (Such as the </w:t>
+      </w:r>
+      <w:proofErr w:type="spellStart"/>
+      <w:r>
+        <w:rPr>
+          <w:rFonts w:ascii="Times New Roman" w:hAnsi="Times New Roman" w:cs="Times New Roman"/>
+          <w:color w:val="000000"/>
+        </w:rPr>
+        <w:t>Balbi</w:t>
+      </w:r>
+      <w:proofErr w:type="spellEnd"/>
+      <w:r>
+        <w:rPr>
+          <w:rFonts w:ascii="Times New Roman" w:hAnsi="Times New Roman" w:cs="Times New Roman"/>
+          <w:color w:val="000000"/>
+        </w:rPr>
+        <w:t xml:space="preserve"> model)</w:t>
+      </w:r>
+      <w:r>
+        <w:rPr>
+          <w:rFonts w:ascii="Times New Roman" w:hAnsi="Times New Roman" w:cs="Times New Roman"/>
+          <w:color w:val="000000"/>
+        </w:rPr>
+        <w:t xml:space="preserve"> </w:t>
+      </w:r>
+      <w:r>
+        <w:rPr>
+          <w:rFonts w:ascii="Times New Roman" w:hAnsi="Times New Roman" w:cs="Times New Roman"/>
+          <w:color w:val="000000"/>
+        </w:rPr>
+        <w:t xml:space="preserve">and not older models, but </w:t>
+      </w:r>
+      <w:r>
+        <w:rPr>
+          <w:rFonts w:ascii="Times New Roman" w:hAnsi="Times New Roman" w:cs="Times New Roman"/>
+          <w:color w:val="000000"/>
+        </w:rPr>
+        <w:t>overall,</w:t>
+      </w:r>
+      <w:r>
+        <w:rPr>
+          <w:rFonts w:ascii="Times New Roman" w:hAnsi="Times New Roman" w:cs="Times New Roman"/>
+          <w:color w:val="000000"/>
+        </w:rPr>
+        <w:t xml:space="preserve"> any improvements could help </w:t>
+      </w:r>
+      <w:r>
+        <w:rPr>
+          <w:rFonts w:ascii="Times New Roman" w:hAnsi="Times New Roman" w:cs="Times New Roman"/>
+          <w:color w:val="000000"/>
+        </w:rPr>
+        <w:t xml:space="preserve">fire managers better control </w:t>
+      </w:r>
+      <w:r>
+        <w:rPr>
+          <w:rFonts w:ascii="Times New Roman" w:hAnsi="Times New Roman" w:cs="Times New Roman"/>
+          <w:color w:val="000000"/>
+        </w:rPr>
+        <w:t xml:space="preserve">fire spread. </w:t>
+      </w:r>
     </w:p>
     <w:p>
       <w:pPr>
@@ -4568,7 +4819,7 @@
             <w:autoSpaceDE w:val="0"/>
             <w:autoSpaceDN w:val="0"/>
             <w:ind w:hanging="480"/>
-            <w:divId w:val="23482545"/>
+            <w:divId w:val="413090537"/>
             <w:rPr>
               <w:rFonts w:eastAsia="Times New Roman"/>
             </w:rPr>
@@ -4577,7 +4828,7 @@
             <w:rPr>
               <w:rFonts w:eastAsia="Times New Roman"/>
             </w:rPr>
-            <w:t xml:space="preserve">Andrews, P. L. (n.d.). </w:t>
+            <w:t xml:space="preserve">Anderson, W. R., Catchpole, E. A., &amp; Butler, B. W. (2010). Convective heat transfer in fire spread through fine fuel beds. </w:t>
           </w:r>
           <w:r>
             <w:rPr>
@@ -4585,31 +4836,27 @@
               <w:i/>
               <w:iCs/>
             </w:rPr>
-            <w:t xml:space="preserve">The </w:t>
-          </w:r>
-          <w:proofErr w:type="spellStart"/>
+            <w:t>International Journal of Wildland Fire</w:t>
+          </w:r>
+          <w:r>
+            <w:rPr>
+              <w:rFonts w:eastAsia="Times New Roman"/>
+            </w:rPr>
+            <w:t xml:space="preserve">, </w:t>
+          </w:r>
           <w:r>
             <w:rPr>
               <w:rFonts w:eastAsia="Times New Roman"/>
               <w:i/>
               <w:iCs/>
             </w:rPr>
-            <w:t>Rothermel</w:t>
-          </w:r>
-          <w:proofErr w:type="spellEnd"/>
+            <w:t>19</w:t>
+          </w:r>
           <w:r>
             <w:rPr>
               <w:rFonts w:eastAsia="Times New Roman"/>
-              <w:i/>
-              <w:iCs/>
-            </w:rPr>
-            <w:t xml:space="preserve"> Surface Fire Spread Model and Associated Developments: A Comprehensive Explanation</w:t>
-          </w:r>
-          <w:r>
-            <w:rPr>
-              <w:rFonts w:eastAsia="Times New Roman"/>
-            </w:rPr>
-            <w:t>.</w:t>
+            </w:rPr>
+            <w:t>(3), 284–298. https://doi.org/10.1071/WF09021</w:t>
           </w:r>
         </w:p>
         <w:p>
@@ -4617,66 +4864,16 @@
             <w:autoSpaceDE w:val="0"/>
             <w:autoSpaceDN w:val="0"/>
             <w:ind w:hanging="480"/>
-            <w:divId w:val="647902003"/>
+            <w:divId w:val="1901020115"/>
             <w:rPr>
               <w:rFonts w:eastAsia="Times New Roman"/>
             </w:rPr>
           </w:pPr>
-          <w:proofErr w:type="spellStart"/>
           <w:r>
             <w:rPr>
               <w:rFonts w:eastAsia="Times New Roman"/>
             </w:rPr>
-            <w:t>Balbi</w:t>
-          </w:r>
-          <w:proofErr w:type="spellEnd"/>
-          <w:r>
-            <w:rPr>
-              <w:rFonts w:eastAsia="Times New Roman"/>
-            </w:rPr>
-            <w:t xml:space="preserve">, J. H., </w:t>
-          </w:r>
-          <w:proofErr w:type="spellStart"/>
-          <w:r>
-            <w:rPr>
-              <w:rFonts w:eastAsia="Times New Roman"/>
-            </w:rPr>
-            <w:t>Chatelon</w:t>
-          </w:r>
-          <w:proofErr w:type="spellEnd"/>
-          <w:r>
-            <w:rPr>
-              <w:rFonts w:eastAsia="Times New Roman"/>
-            </w:rPr>
-            <w:t xml:space="preserve">, F. J., </w:t>
-          </w:r>
-          <w:proofErr w:type="spellStart"/>
-          <w:r>
-            <w:rPr>
-              <w:rFonts w:eastAsia="Times New Roman"/>
-            </w:rPr>
-            <w:t>Morvan</w:t>
-          </w:r>
-          <w:proofErr w:type="spellEnd"/>
-          <w:r>
-            <w:rPr>
-              <w:rFonts w:eastAsia="Times New Roman"/>
-            </w:rPr>
-            <w:t xml:space="preserve">, D., Rossi, J. L., </w:t>
-          </w:r>
-          <w:proofErr w:type="spellStart"/>
-          <w:r>
-            <w:rPr>
-              <w:rFonts w:eastAsia="Times New Roman"/>
-            </w:rPr>
-            <w:t>Marcelli</w:t>
-          </w:r>
-          <w:proofErr w:type="spellEnd"/>
-          <w:r>
-            <w:rPr>
-              <w:rFonts w:eastAsia="Times New Roman"/>
-            </w:rPr>
-            <w:t xml:space="preserve">, T., &amp; Morandini, F. (2020). A convective-radiative propagation model for wildland fires. </w:t>
+            <w:t xml:space="preserve">Andrews, P. L. (n.d.). </w:t>
           </w:r>
           <w:r>
             <w:rPr>
@@ -4684,27 +4881,31 @@
               <w:i/>
               <w:iCs/>
             </w:rPr>
-            <w:t>International Journal of Wildland Fire</w:t>
-          </w:r>
-          <w:r>
-            <w:rPr>
-              <w:rFonts w:eastAsia="Times New Roman"/>
-            </w:rPr>
-            <w:t xml:space="preserve">, </w:t>
-          </w:r>
+            <w:t xml:space="preserve">The </w:t>
+          </w:r>
+          <w:proofErr w:type="spellStart"/>
           <w:r>
             <w:rPr>
               <w:rFonts w:eastAsia="Times New Roman"/>
               <w:i/>
               <w:iCs/>
             </w:rPr>
-            <w:t>29</w:t>
-          </w:r>
+            <w:t>Rothermel</w:t>
+          </w:r>
+          <w:proofErr w:type="spellEnd"/>
           <w:r>
             <w:rPr>
               <w:rFonts w:eastAsia="Times New Roman"/>
-            </w:rPr>
-            <w:t>(8). https://doi.org/10.1071/WF19103</w:t>
+              <w:i/>
+              <w:iCs/>
+            </w:rPr>
+            <w:t xml:space="preserve"> Surface Fire Spread Model and Associated Developments: A Comprehensive Explanation</w:t>
+          </w:r>
+          <w:r>
+            <w:rPr>
+              <w:rFonts w:eastAsia="Times New Roman"/>
+            </w:rPr>
+            <w:t>.</w:t>
           </w:r>
         </w:p>
         <w:p>
@@ -4712,7 +4913,7 @@
             <w:autoSpaceDE w:val="0"/>
             <w:autoSpaceDN w:val="0"/>
             <w:ind w:hanging="480"/>
-            <w:divId w:val="1119228729"/>
+            <w:divId w:val="341905527"/>
             <w:rPr>
               <w:rFonts w:eastAsia="Times New Roman"/>
             </w:rPr>
@@ -4722,6 +4923,7 @@
             <w:rPr>
               <w:rFonts w:eastAsia="Times New Roman"/>
             </w:rPr>
+            <w:lastRenderedPageBreak/>
             <w:t>Balbi</w:t>
           </w:r>
           <w:proofErr w:type="spellEnd"/>
@@ -4729,13 +4931,41 @@
             <w:rPr>
               <w:rFonts w:eastAsia="Times New Roman"/>
             </w:rPr>
-            <w:t xml:space="preserve">, J. H., Rossi, J. L., </w:t>
+            <w:t xml:space="preserve">, J. H., </w:t>
           </w:r>
           <w:proofErr w:type="spellStart"/>
           <w:r>
             <w:rPr>
               <w:rFonts w:eastAsia="Times New Roman"/>
             </w:rPr>
+            <w:t>Chatelon</w:t>
+          </w:r>
+          <w:proofErr w:type="spellEnd"/>
+          <w:r>
+            <w:rPr>
+              <w:rFonts w:eastAsia="Times New Roman"/>
+            </w:rPr>
+            <w:t xml:space="preserve">, F. J., </w:t>
+          </w:r>
+          <w:proofErr w:type="spellStart"/>
+          <w:r>
+            <w:rPr>
+              <w:rFonts w:eastAsia="Times New Roman"/>
+            </w:rPr>
+            <w:t>Morvan</w:t>
+          </w:r>
+          <w:proofErr w:type="spellEnd"/>
+          <w:r>
+            <w:rPr>
+              <w:rFonts w:eastAsia="Times New Roman"/>
+            </w:rPr>
+            <w:t xml:space="preserve">, D., Rossi, J. L., </w:t>
+          </w:r>
+          <w:proofErr w:type="spellStart"/>
+          <w:r>
+            <w:rPr>
+              <w:rFonts w:eastAsia="Times New Roman"/>
+            </w:rPr>
             <w:t>Marcelli</w:t>
           </w:r>
           <w:proofErr w:type="spellEnd"/>
@@ -4743,21 +4973,7 @@
             <w:rPr>
               <w:rFonts w:eastAsia="Times New Roman"/>
             </w:rPr>
-            <w:t xml:space="preserve">, T., &amp; </w:t>
-          </w:r>
-          <w:proofErr w:type="spellStart"/>
-          <w:r>
-            <w:rPr>
-              <w:rFonts w:eastAsia="Times New Roman"/>
-            </w:rPr>
-            <w:t>Santoni</w:t>
-          </w:r>
-          <w:proofErr w:type="spellEnd"/>
-          <w:r>
-            <w:rPr>
-              <w:rFonts w:eastAsia="Times New Roman"/>
-            </w:rPr>
-            <w:t xml:space="preserve">, P. A. (2007). A 3D physical real-time model of surface fires across fuel beds. </w:t>
+            <w:t xml:space="preserve">, T., &amp; Morandini, F. (2020). A convective-radiative propagation model for wildland fires. </w:t>
           </w:r>
           <w:r>
             <w:rPr>
@@ -4765,7 +4981,7 @@
               <w:i/>
               <w:iCs/>
             </w:rPr>
-            <w:t>Combustion Science and Technology</w:t>
+            <w:t>International Journal of Wildland Fire</w:t>
           </w:r>
           <w:r>
             <w:rPr>
@@ -4779,13 +4995,13 @@
               <w:i/>
               <w:iCs/>
             </w:rPr>
-            <w:t>179</w:t>
+            <w:t>29</w:t>
           </w:r>
           <w:r>
             <w:rPr>
               <w:rFonts w:eastAsia="Times New Roman"/>
             </w:rPr>
-            <w:t>(12), 2511–2537. https://doi.org/10.1080/00102200701484449</w:t>
+            <w:t>(8). https://doi.org/10.1071/WF19103</w:t>
           </w:r>
         </w:p>
         <w:p>
@@ -4793,7 +5009,7 @@
             <w:autoSpaceDE w:val="0"/>
             <w:autoSpaceDN w:val="0"/>
             <w:ind w:hanging="480"/>
-            <w:divId w:val="2008360651"/>
+            <w:divId w:val="527447119"/>
             <w:rPr>
               <w:rFonts w:eastAsia="Times New Roman"/>
             </w:rPr>
@@ -4803,98 +5019,42 @@
             <w:rPr>
               <w:rFonts w:eastAsia="Times New Roman"/>
             </w:rPr>
-            <w:t>Chatelon</w:t>
+            <w:t>Balbi</w:t>
           </w:r>
           <w:proofErr w:type="spellEnd"/>
           <w:r>
             <w:rPr>
               <w:rFonts w:eastAsia="Times New Roman"/>
             </w:rPr>
-            <w:t xml:space="preserve">, F. J., </w:t>
+            <w:t xml:space="preserve">, J. H., Rossi, J. L., </w:t>
           </w:r>
           <w:proofErr w:type="spellStart"/>
           <w:r>
             <w:rPr>
               <w:rFonts w:eastAsia="Times New Roman"/>
             </w:rPr>
-            <w:t>Balbi</w:t>
+            <w:t>Marcelli</w:t>
           </w:r>
           <w:proofErr w:type="spellEnd"/>
           <w:r>
             <w:rPr>
               <w:rFonts w:eastAsia="Times New Roman"/>
             </w:rPr>
-            <w:t xml:space="preserve">, J. H., Cruz, M. G., </w:t>
+            <w:t xml:space="preserve">, T., &amp; </w:t>
           </w:r>
           <w:proofErr w:type="spellStart"/>
           <w:r>
             <w:rPr>
               <w:rFonts w:eastAsia="Times New Roman"/>
             </w:rPr>
-            <w:t>Morvan</w:t>
+            <w:t>Santoni</w:t>
           </w:r>
           <w:proofErr w:type="spellEnd"/>
           <w:r>
             <w:rPr>
               <w:rFonts w:eastAsia="Times New Roman"/>
             </w:rPr>
-            <w:t xml:space="preserve">, D., Rossi, J. L., </w:t>
-          </w:r>
-          <w:proofErr w:type="spellStart"/>
-          <w:r>
-            <w:rPr>
-              <w:rFonts w:eastAsia="Times New Roman"/>
-            </w:rPr>
-            <w:t>Awad</w:t>
-          </w:r>
-          <w:proofErr w:type="spellEnd"/>
-          <w:r>
-            <w:rPr>
-              <w:rFonts w:eastAsia="Times New Roman"/>
-            </w:rPr>
-            <w:t xml:space="preserve">, C., Frangieh, N., </w:t>
-          </w:r>
-          <w:proofErr w:type="spellStart"/>
-          <w:r>
-            <w:rPr>
-              <w:rFonts w:eastAsia="Times New Roman"/>
-            </w:rPr>
-            <w:t>Fayad</w:t>
-          </w:r>
-          <w:proofErr w:type="spellEnd"/>
-          <w:r>
-            <w:rPr>
-              <w:rFonts w:eastAsia="Times New Roman"/>
-            </w:rPr>
-            <w:t xml:space="preserve">, J., &amp; </w:t>
-          </w:r>
-          <w:proofErr w:type="spellStart"/>
-          <w:r>
-            <w:rPr>
-              <w:rFonts w:eastAsia="Times New Roman"/>
-            </w:rPr>
-            <w:t>Marcelli</w:t>
-          </w:r>
-          <w:proofErr w:type="spellEnd"/>
-          <w:r>
-            <w:rPr>
-              <w:rFonts w:eastAsia="Times New Roman"/>
-            </w:rPr>
-            <w:t xml:space="preserve">, T. (2022). Extension of the </w:t>
-          </w:r>
-          <w:proofErr w:type="spellStart"/>
-          <w:r>
-            <w:rPr>
-              <w:rFonts w:eastAsia="Times New Roman"/>
-            </w:rPr>
-            <w:t>Balbi</w:t>
-          </w:r>
-          <w:proofErr w:type="spellEnd"/>
-          <w:r>
-            <w:rPr>
-              <w:rFonts w:eastAsia="Times New Roman"/>
-            </w:rPr>
-            <w:t xml:space="preserve"> fire spread model to include the field scale conditions of shrubland fires. </w:t>
+            <w:t xml:space="preserve">, P. A. (2007). A 3D physical real-time model of surface fires across fuel beds. </w:t>
           </w:r>
           <w:r>
             <w:rPr>
@@ -4902,7 +5062,7 @@
               <w:i/>
               <w:iCs/>
             </w:rPr>
-            <w:t>International Journal of Wildland Fire</w:t>
+            <w:t>Combustion Science and Technology</w:t>
           </w:r>
           <w:r>
             <w:rPr>
@@ -4916,13 +5076,13 @@
               <w:i/>
               <w:iCs/>
             </w:rPr>
-            <w:t>31</w:t>
+            <w:t>179</w:t>
           </w:r>
           <w:r>
             <w:rPr>
               <w:rFonts w:eastAsia="Times New Roman"/>
             </w:rPr>
-            <w:t>(2), 176–192. https://doi.org/10.1071/WF21082</w:t>
+            <w:t>(12), 2511–2537. https://doi.org/10.1080/00102200701484449</w:t>
           </w:r>
         </w:p>
         <w:p>
@@ -4930,7 +5090,144 @@
             <w:autoSpaceDE w:val="0"/>
             <w:autoSpaceDN w:val="0"/>
             <w:ind w:hanging="480"/>
-            <w:divId w:val="1533687569"/>
+            <w:divId w:val="1065958077"/>
+            <w:rPr>
+              <w:rFonts w:eastAsia="Times New Roman"/>
+            </w:rPr>
+          </w:pPr>
+          <w:proofErr w:type="spellStart"/>
+          <w:r>
+            <w:rPr>
+              <w:rFonts w:eastAsia="Times New Roman"/>
+            </w:rPr>
+            <w:t>Chatelon</w:t>
+          </w:r>
+          <w:proofErr w:type="spellEnd"/>
+          <w:r>
+            <w:rPr>
+              <w:rFonts w:eastAsia="Times New Roman"/>
+            </w:rPr>
+            <w:t xml:space="preserve">, F. J., </w:t>
+          </w:r>
+          <w:proofErr w:type="spellStart"/>
+          <w:r>
+            <w:rPr>
+              <w:rFonts w:eastAsia="Times New Roman"/>
+            </w:rPr>
+            <w:t>Balbi</w:t>
+          </w:r>
+          <w:proofErr w:type="spellEnd"/>
+          <w:r>
+            <w:rPr>
+              <w:rFonts w:eastAsia="Times New Roman"/>
+            </w:rPr>
+            <w:t xml:space="preserve">, J. H., Cruz, M. G., </w:t>
+          </w:r>
+          <w:proofErr w:type="spellStart"/>
+          <w:r>
+            <w:rPr>
+              <w:rFonts w:eastAsia="Times New Roman"/>
+            </w:rPr>
+            <w:t>Morvan</w:t>
+          </w:r>
+          <w:proofErr w:type="spellEnd"/>
+          <w:r>
+            <w:rPr>
+              <w:rFonts w:eastAsia="Times New Roman"/>
+            </w:rPr>
+            <w:t xml:space="preserve">, D., Rossi, J. L., </w:t>
+          </w:r>
+          <w:proofErr w:type="spellStart"/>
+          <w:r>
+            <w:rPr>
+              <w:rFonts w:eastAsia="Times New Roman"/>
+            </w:rPr>
+            <w:t>Awad</w:t>
+          </w:r>
+          <w:proofErr w:type="spellEnd"/>
+          <w:r>
+            <w:rPr>
+              <w:rFonts w:eastAsia="Times New Roman"/>
+            </w:rPr>
+            <w:t xml:space="preserve">, C., Frangieh, N., </w:t>
+          </w:r>
+          <w:proofErr w:type="spellStart"/>
+          <w:r>
+            <w:rPr>
+              <w:rFonts w:eastAsia="Times New Roman"/>
+            </w:rPr>
+            <w:t>Fayad</w:t>
+          </w:r>
+          <w:proofErr w:type="spellEnd"/>
+          <w:r>
+            <w:rPr>
+              <w:rFonts w:eastAsia="Times New Roman"/>
+            </w:rPr>
+            <w:t xml:space="preserve">, J., &amp; </w:t>
+          </w:r>
+          <w:proofErr w:type="spellStart"/>
+          <w:r>
+            <w:rPr>
+              <w:rFonts w:eastAsia="Times New Roman"/>
+            </w:rPr>
+            <w:t>Marcelli</w:t>
+          </w:r>
+          <w:proofErr w:type="spellEnd"/>
+          <w:r>
+            <w:rPr>
+              <w:rFonts w:eastAsia="Times New Roman"/>
+            </w:rPr>
+            <w:t xml:space="preserve">, T. (2022). Extension of the </w:t>
+          </w:r>
+          <w:proofErr w:type="spellStart"/>
+          <w:r>
+            <w:rPr>
+              <w:rFonts w:eastAsia="Times New Roman"/>
+            </w:rPr>
+            <w:t>Balbi</w:t>
+          </w:r>
+          <w:proofErr w:type="spellEnd"/>
+          <w:r>
+            <w:rPr>
+              <w:rFonts w:eastAsia="Times New Roman"/>
+            </w:rPr>
+            <w:t xml:space="preserve"> fire spread model to include the field scale conditions of shrubland fires. </w:t>
+          </w:r>
+          <w:r>
+            <w:rPr>
+              <w:rFonts w:eastAsia="Times New Roman"/>
+              <w:i/>
+              <w:iCs/>
+            </w:rPr>
+            <w:t>International Journal of Wildland Fire</w:t>
+          </w:r>
+          <w:r>
+            <w:rPr>
+              <w:rFonts w:eastAsia="Times New Roman"/>
+            </w:rPr>
+            <w:t xml:space="preserve">, </w:t>
+          </w:r>
+          <w:r>
+            <w:rPr>
+              <w:rFonts w:eastAsia="Times New Roman"/>
+              <w:i/>
+              <w:iCs/>
+            </w:rPr>
+            <w:t>31</w:t>
+          </w:r>
+          <w:r>
+            <w:rPr>
+              <w:rFonts w:eastAsia="Times New Roman"/>
+            </w:rPr>
+            <w:t>(2), 176–192. https://doi.org/10.1071/WF21082</w:t>
+          </w:r>
+        </w:p>
+        <w:p>
+          <w:pPr>
+            <w:autoSpaceDE w:val="0"/>
+            <w:autoSpaceDN w:val="0"/>
+            <w:ind w:hanging="480"/>
+            <w:divId w:val="2121603317"/>
             <w:rPr>
               <w:rFonts w:eastAsia="Times New Roman"/>
             </w:rPr>
@@ -5970,11 +6267,14 @@
     <w:rsid w:val="003052B4"/>
     <w:rsid w:val="00485B64"/>
     <w:rsid w:val="004E32A4"/>
+    <w:rsid w:val="00697A82"/>
     <w:rsid w:val="006E3546"/>
     <w:rsid w:val="00805D34"/>
     <w:rsid w:val="00AC4E47"/>
+    <w:rsid w:val="00AF6E0C"/>
     <w:rsid w:val="00B76933"/>
     <w:rsid w:val="00BD7AB5"/>
+    <w:rsid w:val="00CA57C1"/>
     <w:rsid w:val="00D32460"/>
   </w:rsids>
   <m:mathPr>
@@ -6790,7 +7090,7 @@
     <we:reference id="wa104382081" version="1.46.0.0" store="" storeType="OMEX"/>
   </we:alternateReferences>
   <we:properties>
-    <we:property name="MENDELEY_CITATIONS" value="[{&quot;citationID&quot;:&quot;MENDELEY_CITATION_b01988b6-c21b-49e3-94b0-9c1036b91daf&quot;,&quot;properties&quot;:{&quot;noteIndex&quot;:0},&quot;isEdited&quot;:false,&quot;manualOverride&quot;:{&quot;isManuallyOverridden&quot;:true,&quot;citeprocText&quot;:&quot;(Chatelon et al., 2022)&quot;,&quot;manualOverrideText&quot;:&quot;Chatelon et al., 2022)&quot;},&quot;citationTag&quot;:&quot;MENDELEY_CITATION_v3_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&quot;,&quot;citationItems&quot;:[{&quot;id&quot;:&quot;4a76ac90-0098-36a3-aa19-4b7445a65f0a&quot;,&quot;itemData&quot;:{&quot;type&quot;:&quot;article-journal&quot;,&quot;id&quot;:&quot;4a76ac90-0098-36a3-aa19-4b7445a65f0a&quot;,&quot;title&quot;:&quot;Extension of the Balbi fire spread model to include the field scale conditions of shrubland fires&quot;,&quot;groupId&quot;:&quot;cf20c6f9-53c3-36b6-89c3-5b297c90dbbd&quot;,&quot;author&quot;:[{&quot;family&quot;:&quot;Chatelon&quot;,&quot;given&quot;:&quot;François Joseph&quot;,&quot;parse-names&quot;:false,&quot;dropping-particle&quot;:&quot;&quot;,&quot;non-dropping-particle&quot;:&quot;&quot;},{&quot;family&quot;:&quot;Balbi&quot;,&quot;given&quot;:&quot;Jacques Henri&quot;,&quot;parse-names&quot;:false,&quot;dropping-particle&quot;:&quot;&quot;,&quot;non-dropping-particle&quot;:&quot;&quot;},{&quot;family&quot;:&quot;Cruz&quot;,&quot;given&quot;:&quot;Miguel G.&quot;,&quot;parse-names&quot;:false,&quot;dropping-particle&quot;:&quot;&quot;,&quot;non-dropping-particle&quot;:&quot;&quot;},{&quot;family&quot;:&quot;Morvan&quot;,&quot;given&quot;:&quot;Dominique&quot;,&quot;parse-names&quot;:false,&quot;dropping-particle&quot;:&quot;&quot;,&quot;non-dropping-particle&quot;:&quot;&quot;},{&quot;family&quot;:&quot;Rossi&quot;,&quot;given&quot;:&quot;Jean Louis&quot;,&quot;parse-names&quot;:false,&quot;dropping-particle&quot;:&quot;&quot;,&quot;non-dropping-particle&quot;:&quot;&quot;},{&quot;family&quot;:&quot;Awad&quot;,&quot;given&quot;:&quot;Carmen&quot;,&quot;parse-names&quot;:false,&quot;dropping-particle&quot;:&quot;&quot;,&quot;non-dropping-particle&quot;:&quot;&quot;},{&quot;family&quot;:&quot;Frangieh&quot;,&quot;given&quot;:&quot;Nicolas&quot;,&quot;parse-names&quot;:false,&quot;dropping-particle&quot;:&quot;&quot;,&quot;non-dropping-particle&quot;:&quot;&quot;},{&quot;family&quot;:&quot;Fayad&quot;,&quot;given&quot;:&quot;Jacky&quot;,&quot;parse-names&quot;:false,&quot;dropping-particle&quot;:&quot;&quot;,&quot;non-dropping-particle&quot;:&quot;&quot;},{&quot;family&quot;:&quot;Marcelli&quot;,&quot;given&quot;:&quot;Thierry&quot;,&quot;parse-names&quot;:false,&quot;dropping-particle&quot;:&quot;&quot;,&quot;non-dropping-particle&quot;:&quot;&quot;}],&quot;container-title&quot;:&quot;International Journal of Wildland Fire&quot;,&quot;container-title-short&quot;:&quot;Int J Wildland Fire&quot;,&quot;DOI&quot;:&quot;10.1071/WF21082&quot;,&quot;ISSN&quot;:&quot;10498001&quot;,&quot;issued&quot;:{&quot;date-parts&quot;:[[2022,2,1]]},&quot;page&quot;:&quot;176-192&quot;,&quot;abstract&quot;:&quot;The 'Balbi model' is a simplified rate of fire spread model aimed at providing computationally fast and accurate simulations of fire propagation that can be used by fire managers under operational conditions. This model describes the steady-state spread rate of surface fires by accounting for both radiation and convection heat transfer processes. In the present work the original Balbi model developed for laboratory conditions is improved by addressing specificities of outdoor fires, such as fuel complexes with a mix of live and dead materials, a larger scale and an open environment. The model is calibrated against a small training dataset (n = 25) of shrubland fires conducted in Turkey. A sensitivity analysis of model output is presented and its predictive capacity against a larger independent dataset of experimental fires in shrubland fuels from different regions of the world (Europe, Australia, New Zealand and South Africa) is tested. A comparison with older versions of the model and a generic empirical model is also conducted with encouraging results. The improved model remains physics-based, faster than real time and fully predictive.&quot;,&quot;publisher&quot;:&quot;CSIRO&quot;,&quot;issue&quot;:&quot;2&quot;,&quot;volume&quot;:&quot;31&quot;},&quot;isTemporary&quot;:false}]},{&quot;citationID&quot;:&quot;MENDELEY_CITATION_6648e451-8ee6-4fef-831b-e07c0476f18a&quot;,&quot;properties&quot;:{&quot;noteIndex&quot;:0},&quot;isEdited&quot;:false,&quot;manualOverride&quot;:{&quot;isManuallyOverridden&quot;:true,&quot;citeprocText&quot;:&quot;(Chatelon et al., 2022)&quot;,&quot;manualOverrideText&quot;:&quot;(Chatelon et al., 2022).&quot;},&quot;citationTag&quot;:&quot;MENDELEY_CITATION_v3_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&quot;,&quot;citationItems&quot;:[{&quot;id&quot;:&quot;4a76ac90-0098-36a3-aa19-4b7445a65f0a&quot;,&quot;itemData&quot;:{&quot;type&quot;:&quot;article-journal&quot;,&quot;id&quot;:&quot;4a76ac90-0098-36a3-aa19-4b7445a65f0a&quot;,&quot;title&quot;:&quot;Extension of the Balbi fire spread model to include the field scale conditions of shrubland fires&quot;,&quot;groupId&quot;:&quot;cf20c6f9-53c3-36b6-89c3-5b297c90dbbd&quot;,&quot;author&quot;:[{&quot;family&quot;:&quot;Chatelon&quot;,&quot;given&quot;:&quot;François Joseph&quot;,&quot;parse-names&quot;:false,&quot;dropping-particle&quot;:&quot;&quot;,&quot;non-dropping-particle&quot;:&quot;&quot;},{&quot;family&quot;:&quot;Balbi&quot;,&quot;given&quot;:&quot;Jacques Henri&quot;,&quot;parse-names&quot;:false,&quot;dropping-particle&quot;:&quot;&quot;,&quot;non-dropping-particle&quot;:&quot;&quot;},{&quot;family&quot;:&quot;Cruz&quot;,&quot;given&quot;:&quot;Miguel G.&quot;,&quot;parse-names&quot;:false,&quot;dropping-particle&quot;:&quot;&quot;,&quot;non-dropping-particle&quot;:&quot;&quot;},{&quot;family&quot;:&quot;Morvan&quot;,&quot;given&quot;:&quot;Dominique&quot;,&quot;parse-names&quot;:false,&quot;dropping-particle&quot;:&quot;&quot;,&quot;non-dropping-particle&quot;:&quot;&quot;},{&quot;family&quot;:&quot;Rossi&quot;,&quot;given&quot;:&quot;Jean Louis&quot;,&quot;parse-names&quot;:false,&quot;dropping-particle&quot;:&quot;&quot;,&quot;non-dropping-particle&quot;:&quot;&quot;},{&quot;family&quot;:&quot;Awad&quot;,&quot;given&quot;:&quot;Carmen&quot;,&quot;parse-names&quot;:false,&quot;dropping-particle&quot;:&quot;&quot;,&quot;non-dropping-particle&quot;:&quot;&quot;},{&quot;family&quot;:&quot;Frangieh&quot;,&quot;given&quot;:&quot;Nicolas&quot;,&quot;parse-names&quot;:false,&quot;dropping-particle&quot;:&quot;&quot;,&quot;non-dropping-particle&quot;:&quot;&quot;},{&quot;family&quot;:&quot;Fayad&quot;,&quot;given&quot;:&quot;Jacky&quot;,&quot;parse-names&quot;:false,&quot;dropping-particle&quot;:&quot;&quot;,&quot;non-dropping-particle&quot;:&quot;&quot;},{&quot;family&quot;:&quot;Marcelli&quot;,&quot;given&quot;:&quot;Thierry&quot;,&quot;parse-names&quot;:false,&quot;dropping-particle&quot;:&quot;&quot;,&quot;non-dropping-particle&quot;:&quot;&quot;}],&quot;container-title&quot;:&quot;International Journal of Wildland Fire&quot;,&quot;container-title-short&quot;:&quot;Int J Wildland Fire&quot;,&quot;DOI&quot;:&quot;10.1071/WF21082&quot;,&quot;ISSN&quot;:&quot;10498001&quot;,&quot;issued&quot;:{&quot;date-parts&quot;:[[2022,2,1]]},&quot;page&quot;:&quot;176-192&quot;,&quot;abstract&quot;:&quot;The 'Balbi model' is a simplified rate of fire spread model aimed at providing computationally fast and accurate simulations of fire propagation that can be used by fire managers under operational conditions. This model describes the steady-state spread rate of surface fires by accounting for both radiation and convection heat transfer processes. In the present work the original Balbi model developed for laboratory conditions is improved by addressing specificities of outdoor fires, such as fuel complexes with a mix of live and dead materials, a larger scale and an open environment. The model is calibrated against a small training dataset (n = 25) of shrubland fires conducted in Turkey. A sensitivity analysis of model output is presented and its predictive capacity against a larger independent dataset of experimental fires in shrubland fuels from different regions of the world (Europe, Australia, New Zealand and South Africa) is tested. A comparison with older versions of the model and a generic empirical model is also conducted with encouraging results. The improved model remains physics-based, faster than real time and fully predictive.&quot;,&quot;publisher&quot;:&quot;CSIRO&quot;,&quot;issue&quot;:&quot;2&quot;,&quot;volume&quot;:&quot;31&quot;},&quot;isTemporary&quot;:false}]},{&quot;citationID&quot;:&quot;MENDELEY_CITATION_fbaac445-9ee8-4033-ae89-7040e0681bad&quot;,&quot;properties&quot;:{&quot;noteIndex&quot;:0},&quot;isEdited&quot;:false,&quot;manualOverride&quot;:{&quot;isManuallyOverridden&quot;:false,&quot;citeprocText&quot;:&quot;(Andrews, n.d.)&quot;,&quot;manualOverrideText&quot;:&quot;&quot;},&quot;citationTag&quot;:&quot;MENDELEY_CITATION_v3_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&quot;,&quot;citationItems&quot;:[{&quot;id&quot;:&quot;7a4bb00e-b6cd-3c75-b1ff-92a4d24ad793&quot;,&quot;itemData&quot;:{&quot;type&quot;:&quot;report&quot;,&quot;id&quot;:&quot;7a4bb00e-b6cd-3c75-b1ff-92a4d24ad793&quot;,&quot;title&quot;:&quot;The Rothermel Surface Fire Spread Model and Associated Developments: A Comprehensive Explanation&quot;,&quot;groupId&quot;:&quot;cf20c6f9-53c3-36b6-89c3-5b297c90dbbd&quot;,&quot;author&quot;:[{&quot;family&quot;:&quot;Andrews&quot;,&quot;given&quot;:&quot;Patricia L&quot;,&quot;parse-names&quot;:false,&quot;dropping-particle&quot;:&quot;&quot;,&quot;non-dropping-particle&quot;:&quot;&quot;}],&quot;abstract&quot;:&quot;The Rothermel surface fire spread model, with some adjustments by Frank A. Albini in 1976, has been used in fire and fuels management systems since 1972. It is generally used with other models including fireline intensity and flame length. Fuel models are often used to define fuel input parameters. Dynamic fuel models use equations for live fuel curing. Models have been developed for the effect of cross-slope wind and for fire spread in directions other than head fire. Equations for the Rothermel model and associated models are presented for easy reference. The influence of input variables on results is examined. While the spread model is used in the U.S. National Fire Danger Rating System (NFDRS), there are significant differences. The NFDRS equations and fuel models are given. This paper is intended to serve as a reference for those interested in the foundation of wildland fire modeling. System developers will benefit from equations from various sources being in one document. Developers of custom fuel models will find information on the impact of fuel parameters on rate of spread calculations.&quot;},&quot;isTemporary&quot;:false}]},{&quot;citationID&quot;:&quot;MENDELEY_CITATION_b50c1314-1afd-4980-80e9-0625a64f56e5&quot;,&quot;properties&quot;:{&quot;noteIndex&quot;:0},&quot;isEdited&quot;:false,&quot;manualOverride&quot;:{&quot;isManuallyOverridden&quot;:true,&quot;citeprocText&quot;:&quot;(Andrews, n.d.)&quot;,&quot;manualOverrideText&quot;:&quot;Andrews, n.d.)&quot;},&quot;citationTag&quot;:&quot;MENDELEY_CITATION_v3_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&quot;,&quot;citationItems&quot;:[{&quot;id&quot;:&quot;7a4bb00e-b6cd-3c75-b1ff-92a4d24ad793&quot;,&quot;itemData&quot;:{&quot;type&quot;:&quot;report&quot;,&quot;id&quot;:&quot;7a4bb00e-b6cd-3c75-b1ff-92a4d24ad793&quot;,&quot;title&quot;:&quot;The Rothermel Surface Fire Spread Model and Associated Developments: A Comprehensive Explanation&quot;,&quot;groupId&quot;:&quot;cf20c6f9-53c3-36b6-89c3-5b297c90dbbd&quot;,&quot;author&quot;:[{&quot;family&quot;:&quot;Andrews&quot;,&quot;given&quot;:&quot;Patricia L&quot;,&quot;parse-names&quot;:false,&quot;dropping-particle&quot;:&quot;&quot;,&quot;non-dropping-particle&quot;:&quot;&quot;}],&quot;abstract&quot;:&quot;The Rothermel surface fire spread model, with some adjustments by Frank A. Albini in 1976, has been used in fire and fuels management systems since 1972. It is generally used with other models including fireline intensity and flame length. Fuel models are often used to define fuel input parameters. Dynamic fuel models use equations for live fuel curing. Models have been developed for the effect of cross-slope wind and for fire spread in directions other than head fire. Equations for the Rothermel model and associated models are presented for easy reference. The influence of input variables on results is examined. While the spread model is used in the U.S. National Fire Danger Rating System (NFDRS), there are significant differences. The NFDRS equations and fuel models are given. This paper is intended to serve as a reference for those interested in the foundation of wildland fire modeling. System developers will benefit from equations from various sources being in one document. Developers of custom fuel models will find information on the impact of fuel parameters on rate of spread calculations.&quot;},&quot;isTemporary&quot;:false}]},{&quot;citationID&quot;:&quot;MENDELEY_CITATION_20b034ad-0ef0-4989-8472-1455172d8ab7&quot;,&quot;properties&quot;:{&quot;noteIndex&quot;:0},&quot;isEdited&quot;:false,&quot;manualOverride&quot;:{&quot;isManuallyOverridden&quot;:false,&quot;citeprocText&quot;:&quot;(Andrews, n.d.)&quot;,&quot;manualOverrideText&quot;:&quot;&quot;},&quot;citationTag&quot;:&quot;MENDELEY_CITATION_v3_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&quot;,&quot;citationItems&quot;:[{&quot;id&quot;:&quot;7a4bb00e-b6cd-3c75-b1ff-92a4d24ad793&quot;,&quot;itemData&quot;:{&quot;type&quot;:&quot;report&quot;,&quot;id&quot;:&quot;7a4bb00e-b6cd-3c75-b1ff-92a4d24ad793&quot;,&quot;title&quot;:&quot;The Rothermel Surface Fire Spread Model and Associated Developments: A Comprehensive Explanation&quot;,&quot;groupId&quot;:&quot;cf20c6f9-53c3-36b6-89c3-5b297c90dbbd&quot;,&quot;author&quot;:[{&quot;family&quot;:&quot;Andrews&quot;,&quot;given&quot;:&quot;Patricia L&quot;,&quot;parse-names&quot;:false,&quot;dropping-particle&quot;:&quot;&quot;,&quot;non-dropping-particle&quot;:&quot;&quot;}],&quot;abstract&quot;:&quot;The Rothermel surface fire spread model, with some adjustments by Frank A. Albini in 1976, has been used in fire and fuels management systems since 1972. It is generally used with other models including fireline intensity and flame length. Fuel models are often used to define fuel input parameters. Dynamic fuel models use equations for live fuel curing. Models have been developed for the effect of cross-slope wind and for fire spread in directions other than head fire. Equations for the Rothermel model and associated models are presented for easy reference. The influence of input variables on results is examined. While the spread model is used in the U.S. National Fire Danger Rating System (NFDRS), there are significant differences. The NFDRS equations and fuel models are given. This paper is intended to serve as a reference for those interested in the foundation of wildland fire modeling. System developers will benefit from equations from various sources being in one document. Developers of custom fuel models will find information on the impact of fuel parameters on rate of spread calculations.&quot;},&quot;isTemporary&quot;:false}]},{&quot;citationID&quot;:&quot;MENDELEY_CITATION_d7428f36-d93f-406a-993b-d5e0af558e8f&quot;,&quot;properties&quot;:{&quot;noteIndex&quot;:0},&quot;isEdited&quot;:false,&quot;manualOverride&quot;:{&quot;isManuallyOverridden&quot;:false,&quot;citeprocText&quot;:&quot;(Rothermel, 1972)&quot;,&quot;manualOverrideText&quot;:&quot;&quot;},&quot;citationTag&quot;:&quot;MENDELEY_CITATION_v3_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&quot;,&quot;citationItems&quot;:[{&quot;id&quot;:&quot;d80308b5-e1c3-368d-9b95-2620e651bf00&quot;,&quot;itemData&quot;:{&quot;type&quot;:&quot;book&quot;,&quot;id&quot;:&quot;d80308b5-e1c3-368d-9b95-2620e651bf00&quot;,&quot;title&quot;:&quot;A mathematical model for predicting fire spread in wildland fuels&quot;,&quot;groupId&quot;:&quot;cf20c6f9-53c3-36b6-89c3-5b297c90dbbd&quot;,&quot;author&quot;:[{&quot;family&quot;:&quot;Rothermel&quot;,&quot;given&quot;:&quot;Richard C&quot;,&quot;parse-names&quot;:false,&quot;dropping-particle&quot;:&quot;&quot;,&quot;non-dropping-particle&quot;:&quot;&quot;}],&quot;collection-title&quot;:&quot;USDA Forest Service research paper INT ; 115&quot;,&quot;issued&quot;:{&quot;date-parts&quot;:[[1972]]},&quot;publisher-place&quot;:&quot;Ogden, Utah&quot;,&quot;publisher&quot;:&quot;Intermountain Forest and Range Experiment Station, Forest Service, United States Department of Agriculture&quot;},&quot;isTemporary&quot;:false}]},{&quot;citationID&quot;:&quot;MENDELEY_CITATION_526f9125-870c-4849-9eb1-2099abed633e&quot;,&quot;properties&quot;:{&quot;noteIndex&quot;:0},&quot;isEdited&quot;:false,&quot;manualOverride&quot;:{&quot;isManuallyOverridden&quot;:false,&quot;citeprocText&quot;:&quot;(Rothermel, 1972)&quot;,&quot;manualOverrideText&quot;:&quot;&quot;},&quot;citationTag&quot;:&quot;MENDELEY_CITATION_v3_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&quot;,&quot;citationItems&quot;:[{&quot;id&quot;:&quot;d80308b5-e1c3-368d-9b95-2620e651bf00&quot;,&quot;itemData&quot;:{&quot;type&quot;:&quot;book&quot;,&quot;id&quot;:&quot;d80308b5-e1c3-368d-9b95-2620e651bf00&quot;,&quot;title&quot;:&quot;A mathematical model for predicting fire spread in wildland fuels&quot;,&quot;groupId&quot;:&quot;cf20c6f9-53c3-36b6-89c3-5b297c90dbbd&quot;,&quot;author&quot;:[{&quot;family&quot;:&quot;Rothermel&quot;,&quot;given&quot;:&quot;Richard C&quot;,&quot;parse-names&quot;:false,&quot;dropping-particle&quot;:&quot;&quot;,&quot;non-dropping-particle&quot;:&quot;&quot;}],&quot;collection-title&quot;:&quot;USDA Forest Service research paper INT ; 115&quot;,&quot;issued&quot;:{&quot;date-parts&quot;:[[1972]]},&quot;publisher-place&quot;:&quot;Ogden, Utah&quot;,&quot;publisher&quot;:&quot;Intermountain Forest and Range Experiment Station, Forest Service, United States Department of Agriculture&quot;},&quot;isTemporary&quot;:false}]},{&quot;citationID&quot;:&quot;MENDELEY_CITATION_bb53f0e0-4e86-43df-ad53-21feaaf0dde8&quot;,&quot;properties&quot;:{&quot;noteIndex&quot;:0},&quot;isEdited&quot;:false,&quot;manualOverride&quot;:{&quot;isManuallyOverridden&quot;:false,&quot;citeprocText&quot;:&quot;(Rothermel, 1972)&quot;,&quot;manualOverrideText&quot;:&quot;&quot;},&quot;citationTag&quot;:&quot;MENDELEY_CITATION_v3_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&quot;,&quot;citationItems&quot;:[{&quot;id&quot;:&quot;d80308b5-e1c3-368d-9b95-2620e651bf00&quot;,&quot;itemData&quot;:{&quot;type&quot;:&quot;book&quot;,&quot;id&quot;:&quot;d80308b5-e1c3-368d-9b95-2620e651bf00&quot;,&quot;title&quot;:&quot;A mathematical model for predicting fire spread in wildland fuels&quot;,&quot;groupId&quot;:&quot;cf20c6f9-53c3-36b6-89c3-5b297c90dbbd&quot;,&quot;author&quot;:[{&quot;family&quot;:&quot;Rothermel&quot;,&quot;given&quot;:&quot;Richard C&quot;,&quot;parse-names&quot;:false,&quot;dropping-particle&quot;:&quot;&quot;,&quot;non-dropping-particle&quot;:&quot;&quot;}],&quot;collection-title&quot;:&quot;USDA Forest Service research paper INT ; 115&quot;,&quot;issued&quot;:{&quot;date-parts&quot;:[[1972]]},&quot;publisher-place&quot;:&quot;Ogden, Utah&quot;,&quot;publisher&quot;:&quot;Intermountain Forest and Range Experiment Station, Forest Service, United States Department of Agriculture&quot;},&quot;isTemporary&quot;:false}]},{&quot;citationID&quot;:&quot;MENDELEY_CITATION_26be4a62-527e-4c4e-bc5d-c8e5e561078b&quot;,&quot;properties&quot;:{&quot;noteIndex&quot;:0},&quot;isEdited&quot;:false,&quot;manualOverride&quot;:{&quot;isManuallyOverridden&quot;:false,&quot;citeprocText&quot;:&quot;(Rothermel, 1972)&quot;,&quot;manualOverrideText&quot;:&quot;&quot;},&quot;citationTag&quot;:&quot;MENDELEY_CITATION_v3_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&quot;,&quot;citationItems&quot;:[{&quot;id&quot;:&quot;d80308b5-e1c3-368d-9b95-2620e651bf00&quot;,&quot;itemData&quot;:{&quot;type&quot;:&quot;book&quot;,&quot;id&quot;:&quot;d80308b5-e1c3-368d-9b95-2620e651bf00&quot;,&quot;title&quot;:&quot;A mathematical model for predicting fire spread in wildland fuels&quot;,&quot;groupId&quot;:&quot;cf20c6f9-53c3-36b6-89c3-5b297c90dbbd&quot;,&quot;author&quot;:[{&quot;family&quot;:&quot;Rothermel&quot;,&quot;given&quot;:&quot;Richard C&quot;,&quot;parse-names&quot;:false,&quot;dropping-particle&quot;:&quot;&quot;,&quot;non-dropping-particle&quot;:&quot;&quot;}],&quot;collection-title&quot;:&quot;USDA Forest Service research paper INT ; 115&quot;,&quot;issued&quot;:{&quot;date-parts&quot;:[[1972]]},&quot;publisher-place&quot;:&quot;Ogden, Utah&quot;,&quot;publisher&quot;:&quot;Intermountain Forest and Range Experiment Station, Forest Service, United States Department of Agriculture&quot;},&quot;isTemporary&quot;:false}]},{&quot;citationID&quot;:&quot;MENDELEY_CITATION_d7d0dc60-5589-4d8a-a4b6-696325678d21&quot;,&quot;properties&quot;:{&quot;noteIndex&quot;:0},&quot;isEdited&quot;:false,&quot;manualOverride&quot;:{&quot;isManuallyOverridden&quot;:false,&quot;citeprocText&quot;:&quot;(Rothermel, 1972)&quot;,&quot;manualOverrideText&quot;:&quot;&quot;},&quot;citationTag&quot;:&quot;MENDELEY_CITATION_v3_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&quot;,&quot;citationItems&quot;:[{&quot;id&quot;:&quot;d80308b5-e1c3-368d-9b95-2620e651bf00&quot;,&quot;itemData&quot;:{&quot;type&quot;:&quot;book&quot;,&quot;id&quot;:&quot;d80308b5-e1c3-368d-9b95-2620e651bf00&quot;,&quot;title&quot;:&quot;A mathematical model for predicting fire spread in wildland fuels&quot;,&quot;groupId&quot;:&quot;cf20c6f9-53c3-36b6-89c3-5b297c90dbbd&quot;,&quot;author&quot;:[{&quot;family&quot;:&quot;Rothermel&quot;,&quot;given&quot;:&quot;Richard C&quot;,&quot;parse-names&quot;:false,&quot;dropping-particle&quot;:&quot;&quot;,&quot;non-dropping-particle&quot;:&quot;&quot;}],&quot;collection-title&quot;:&quot;USDA Forest Service research paper INT ; 115&quot;,&quot;issued&quot;:{&quot;date-parts&quot;:[[1972]]},&quot;publisher-place&quot;:&quot;Ogden, Utah&quot;,&quot;publisher&quot;:&quot;Intermountain Forest and Range Experiment Station, Forest Service, United States Department of Agriculture&quot;},&quot;isTemporary&quot;:false}]},{&quot;citationID&quot;:&quot;MENDELEY_CITATION_7fb86e0c-3934-4a1b-aee7-5e489ea06c29&quot;,&quot;properties&quot;:{&quot;noteIndex&quot;:0},&quot;isEdited&quot;:false,&quot;manualOverride&quot;:{&quot;isManuallyOverridden&quot;:false,&quot;citeprocText&quot;:&quot;(Rothermel, 1972)&quot;,&quot;manualOverrideText&quot;:&quot;&quot;},&quot;citationTag&quot;:&quot;MENDELEY_CITATION_v3_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&quot;,&quot;citationItems&quot;:[{&quot;id&quot;:&quot;d80308b5-e1c3-368d-9b95-2620e651bf00&quot;,&quot;itemData&quot;:{&quot;type&quot;:&quot;book&quot;,&quot;id&quot;:&quot;d80308b5-e1c3-368d-9b95-2620e651bf00&quot;,&quot;title&quot;:&quot;A mathematical model for predicting fire spread in wildland fuels&quot;,&quot;groupId&quot;:&quot;cf20c6f9-53c3-36b6-89c3-5b297c90dbbd&quot;,&quot;author&quot;:[{&quot;family&quot;:&quot;Rothermel&quot;,&quot;given&quot;:&quot;Richard C&quot;,&quot;parse-names&quot;:false,&quot;dropping-particle&quot;:&quot;&quot;,&quot;non-dropping-particle&quot;:&quot;&quot;}],&quot;collection-title&quot;:&quot;USDA Forest Service research paper INT ; 115&quot;,&quot;issued&quot;:{&quot;date-parts&quot;:[[1972]]},&quot;publisher-place&quot;:&quot;Ogden, Utah&quot;,&quot;publisher&quot;:&quot;Intermountain Forest and Range Experiment Station, Forest Service, United States Department of Agriculture&quot;},&quot;isTemporary&quot;:false}]},{&quot;citationID&quot;:&quot;MENDELEY_CITATION_c7bdbe40-5d3f-434b-a560-af9e15fa60f1&quot;,&quot;properties&quot;:{&quot;noteIndex&quot;:0},&quot;isEdited&quot;:false,&quot;manualOverride&quot;:{&quot;isManuallyOverridden&quot;:false,&quot;citeprocText&quot;:&quot;(Rothermel, 1972)&quot;,&quot;manualOverrideText&quot;:&quot;&quot;},&quot;citationTag&quot;:&quot;MENDELEY_CITATION_v3_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&quot;,&quot;citationItems&quot;:[{&quot;id&quot;:&quot;d80308b5-e1c3-368d-9b95-2620e651bf00&quot;,&quot;itemData&quot;:{&quot;type&quot;:&quot;book&quot;,&quot;id&quot;:&quot;d80308b5-e1c3-368d-9b95-2620e651bf00&quot;,&quot;title&quot;:&quot;A mathematical model for predicting fire spread in wildland fuels&quot;,&quot;groupId&quot;:&quot;cf20c6f9-53c3-36b6-89c3-5b297c90dbbd&quot;,&quot;author&quot;:[{&quot;family&quot;:&quot;Rothermel&quot;,&quot;given&quot;:&quot;Richard C&quot;,&quot;parse-names&quot;:false,&quot;dropping-particle&quot;:&quot;&quot;,&quot;non-dropping-particle&quot;:&quot;&quot;}],&quot;collection-title&quot;:&quot;USDA Forest Service research paper INT ; 115&quot;,&quot;issued&quot;:{&quot;date-parts&quot;:[[1972]]},&quot;publisher-place&quot;:&quot;Ogden, Utah&quot;,&quot;publisher&quot;:&quot;Intermountain Forest and Range Experiment Station, Forest Service, United States Department of Agriculture&quot;},&quot;isTemporary&quot;:false}]},{&quot;citationID&quot;:&quot;MENDELEY_CITATION_85a612c2-41cb-4da0-a517-7057b7b7e570&quot;,&quot;properties&quot;:{&quot;noteIndex&quot;:0},&quot;isEdited&quot;:false,&quot;manualOverride&quot;:{&quot;isManuallyOverridden&quot;:false,&quot;citeprocText&quot;:&quot;(Balbi et al., 2007)&quot;,&quot;manualOverrideText&quot;:&quot;&quot;},&quot;citationTag&quot;:&quot;MENDELEY_CITATION_v3_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&quot;,&quot;citationItems&quot;:[{&quot;id&quot;:&quot;585e4233-2d1d-3d3d-a605-ae5ec638785b&quot;,&quot;itemData&quot;:{&quot;type&quot;:&quot;article-journal&quot;,&quot;id&quot;:&quot;585e4233-2d1d-3d3d-a605-ae5ec638785b&quot;,&quot;title&quot;:&quot;A 3D physical real-time model of surface fires across fuel beds&quot;,&quot;author&quot;:[{&quot;family&quot;:&quot;Balbi&quot;,&quot;given&quot;:&quot;Jacques Henri&quot;,&quot;parse-names&quot;:false,&quot;dropping-particle&quot;:&quot;&quot;,&quot;non-dropping-particle&quot;:&quot;&quot;},{&quot;family&quot;:&quot;Rossi&quot;,&quot;given&quot;:&quot;Jean Louis&quot;,&quot;parse-names&quot;:false,&quot;dropping-particle&quot;:&quot;&quot;,&quot;non-dropping-particle&quot;:&quot;&quot;},{&quot;family&quot;:&quot;Marcelli&quot;,&quot;given&quot;:&quot;Thierry&quot;,&quot;parse-names&quot;:false,&quot;dropping-particle&quot;:&quot;&quot;,&quot;non-dropping-particle&quot;:&quot;&quot;},{&quot;family&quot;:&quot;Santoni&quot;,&quot;given&quot;:&quot;Paul Antoine&quot;,&quot;parse-names&quot;:false,&quot;dropping-particle&quot;:&quot;&quot;,&quot;non-dropping-particle&quot;:&quot;&quot;}],&quot;container-title&quot;:&quot;Combustion Science and Technology&quot;,&quot;DOI&quot;:&quot;10.1080/00102200701484449&quot;,&quot;ISSN&quot;:&quot;00102202&quot;,&quot;issued&quot;:{&quot;date-parts&quot;:[[2007,12]]},&quot;page&quot;:&quot;2511-2537&quot;,&quot;abstract&quot;:&quot;This work presents a new modelling approach to the elaboration of a simple model of surface fire spread. This model runs faster than real-time and will be integrated in management tools. Until now, models used in such tools have been based on an empirical relationship. These tools may be efficient for conditions that are comparable to those of test-fires but the absence of a physical description makes them inapplicable to other situations. This paper proposes a physical 3D model of surface fire able to predict fire behaviour faster than real-time. This model is tested on experiments carried out across fuel beds under slope and wind conditions.&quot;,&quot;issue&quot;:&quot;12&quot;,&quot;volume&quot;:&quot;179&quot;,&quot;container-title-short&quot;:&quot;&quot;},&quot;isTemporary&quot;:false}]},{&quot;citationID&quot;:&quot;MENDELEY_CITATION_da428168-a5c9-41b1-890f-245059c76d68&quot;,&quot;properties&quot;:{&quot;noteIndex&quot;:0},&quot;isEdited&quot;:false,&quot;manualOverride&quot;:{&quot;isManuallyOverridden&quot;:false,&quot;citeprocText&quot;:&quot;(Balbi et al., 2007)&quot;,&quot;manualOverrideText&quot;:&quot;&quot;},&quot;citationTag&quot;:&quot;MENDELEY_CITATION_v3_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&quot;,&quot;citationItems&quot;:[{&quot;id&quot;:&quot;585e4233-2d1d-3d3d-a605-ae5ec638785b&quot;,&quot;itemData&quot;:{&quot;type&quot;:&quot;article-journal&quot;,&quot;id&quot;:&quot;585e4233-2d1d-3d3d-a605-ae5ec638785b&quot;,&quot;title&quot;:&quot;A 3D physical real-time model of surface fires across fuel beds&quot;,&quot;author&quot;:[{&quot;family&quot;:&quot;Balbi&quot;,&quot;given&quot;:&quot;Jacques Henri&quot;,&quot;parse-names&quot;:false,&quot;dropping-particle&quot;:&quot;&quot;,&quot;non-dropping-particle&quot;:&quot;&quot;},{&quot;family&quot;:&quot;Rossi&quot;,&quot;given&quot;:&quot;Jean Louis&quot;,&quot;parse-names&quot;:false,&quot;dropping-particle&quot;:&quot;&quot;,&quot;non-dropping-particle&quot;:&quot;&quot;},{&quot;family&quot;:&quot;Marcelli&quot;,&quot;given&quot;:&quot;Thierry&quot;,&quot;parse-names&quot;:false,&quot;dropping-particle&quot;:&quot;&quot;,&quot;non-dropping-particle&quot;:&quot;&quot;},{&quot;family&quot;:&quot;Santoni&quot;,&quot;given&quot;:&quot;Paul Antoine&quot;,&quot;parse-names&quot;:false,&quot;dropping-particle&quot;:&quot;&quot;,&quot;non-dropping-particle&quot;:&quot;&quot;}],&quot;container-title&quot;:&quot;Combustion Science and Technology&quot;,&quot;DOI&quot;:&quot;10.1080/00102200701484449&quot;,&quot;ISSN&quot;:&quot;00102202&quot;,&quot;issued&quot;:{&quot;date-parts&quot;:[[2007,12]]},&quot;page&quot;:&quot;2511-2537&quot;,&quot;abstract&quot;:&quot;This work presents a new modelling approach to the elaboration of a simple model of surface fire spread. This model runs faster than real-time and will be integrated in management tools. Until now, models used in such tools have been based on an empirical relationship. These tools may be efficient for conditions that are comparable to those of test-fires but the absence of a physical description makes them inapplicable to other situations. This paper proposes a physical 3D model of surface fire able to predict fire behaviour faster than real-time. This model is tested on experiments carried out across fuel beds under slope and wind conditions.&quot;,&quot;issue&quot;:&quot;12&quot;,&quot;volume&quot;:&quot;179&quot;,&quot;container-title-short&quot;:&quot;&quot;},&quot;isTemporary&quot;:false}]},{&quot;citationID&quot;:&quot;MENDELEY_CITATION_debcd92f-e95b-431f-b8cd-09eaa0dab45f&quot;,&quot;properties&quot;:{&quot;noteIndex&quot;:0},&quot;isEdited&quot;:false,&quot;manualOverride&quot;:{&quot;isManuallyOverridden&quot;:false,&quot;citeprocText&quot;:&quot;(Balbi et al., 2007)&quot;,&quot;manualOverrideText&quot;:&quot;&quot;},&quot;citationTag&quot;:&quot;MENDELEY_CITATION_v3_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&quot;,&quot;citationItems&quot;:[{&quot;id&quot;:&quot;585e4233-2d1d-3d3d-a605-ae5ec638785b&quot;,&quot;itemData&quot;:{&quot;type&quot;:&quot;article-journal&quot;,&quot;id&quot;:&quot;585e4233-2d1d-3d3d-a605-ae5ec638785b&quot;,&quot;title&quot;:&quot;A 3D physical real-time model of surface fires across fuel beds&quot;,&quot;author&quot;:[{&quot;family&quot;:&quot;Balbi&quot;,&quot;given&quot;:&quot;Jacques Henri&quot;,&quot;parse-names&quot;:false,&quot;dropping-particle&quot;:&quot;&quot;,&quot;non-dropping-particle&quot;:&quot;&quot;},{&quot;family&quot;:&quot;Rossi&quot;,&quot;given&quot;:&quot;Jean Louis&quot;,&quot;parse-names&quot;:false,&quot;dropping-particle&quot;:&quot;&quot;,&quot;non-dropping-particle&quot;:&quot;&quot;},{&quot;family&quot;:&quot;Marcelli&quot;,&quot;given&quot;:&quot;Thierry&quot;,&quot;parse-names&quot;:false,&quot;dropping-particle&quot;:&quot;&quot;,&quot;non-dropping-particle&quot;:&quot;&quot;},{&quot;family&quot;:&quot;Santoni&quot;,&quot;given&quot;:&quot;Paul Antoine&quot;,&quot;parse-names&quot;:false,&quot;dropping-particle&quot;:&quot;&quot;,&quot;non-dropping-particle&quot;:&quot;&quot;}],&quot;container-title&quot;:&quot;Combustion Science and Technology&quot;,&quot;DOI&quot;:&quot;10.1080/00102200701484449&quot;,&quot;ISSN&quot;:&quot;00102202&quot;,&quot;issued&quot;:{&quot;date-parts&quot;:[[2007,12]]},&quot;page&quot;:&quot;2511-2537&quot;,&quot;abstract&quot;:&quot;This work presents a new modelling approach to the elaboration of a simple model of surface fire spread. This model runs faster than real-time and will be integrated in management tools. Until now, models used in such tools have been based on an empirical relationship. These tools may be efficient for conditions that are comparable to those of test-fires but the absence of a physical description makes them inapplicable to other situations. This paper proposes a physical 3D model of surface fire able to predict fire behaviour faster than real-time. This model is tested on experiments carried out across fuel beds under slope and wind conditions.&quot;,&quot;issue&quot;:&quot;12&quot;,&quot;volume&quot;:&quot;179&quot;,&quot;container-title-short&quot;:&quot;&quot;},&quot;isTemporary&quot;:false}]},{&quot;citationID&quot;:&quot;MENDELEY_CITATION_ca46551e-5345-4dc8-882d-86c50d503c49&quot;,&quot;properties&quot;:{&quot;noteIndex&quot;:0},&quot;isEdited&quot;:false,&quot;manualOverride&quot;:{&quot;isManuallyOverridden&quot;:false,&quot;citeprocText&quot;:&quot;(Balbi et al., 2007)&quot;,&quot;manualOverrideText&quot;:&quot;&quot;},&quot;citationTag&quot;:&quot;MENDELEY_CITATION_v3_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&quot;,&quot;citationItems&quot;:[{&quot;id&quot;:&quot;585e4233-2d1d-3d3d-a605-ae5ec638785b&quot;,&quot;itemData&quot;:{&quot;type&quot;:&quot;article-journal&quot;,&quot;id&quot;:&quot;585e4233-2d1d-3d3d-a605-ae5ec638785b&quot;,&quot;title&quot;:&quot;A 3D physical real-time model of surface fires across fuel beds&quot;,&quot;author&quot;:[{&quot;family&quot;:&quot;Balbi&quot;,&quot;given&quot;:&quot;Jacques Henri&quot;,&quot;parse-names&quot;:false,&quot;dropping-particle&quot;:&quot;&quot;,&quot;non-dropping-particle&quot;:&quot;&quot;},{&quot;family&quot;:&quot;Rossi&quot;,&quot;given&quot;:&quot;Jean Louis&quot;,&quot;parse-names&quot;:false,&quot;dropping-particle&quot;:&quot;&quot;,&quot;non-dropping-particle&quot;:&quot;&quot;},{&quot;family&quot;:&quot;Marcelli&quot;,&quot;given&quot;:&quot;Thierry&quot;,&quot;parse-names&quot;:false,&quot;dropping-particle&quot;:&quot;&quot;,&quot;non-dropping-particle&quot;:&quot;&quot;},{&quot;family&quot;:&quot;Santoni&quot;,&quot;given&quot;:&quot;Paul Antoine&quot;,&quot;parse-names&quot;:false,&quot;dropping-particle&quot;:&quot;&quot;,&quot;non-dropping-particle&quot;:&quot;&quot;}],&quot;container-title&quot;:&quot;Combustion Science and Technology&quot;,&quot;DOI&quot;:&quot;10.1080/00102200701484449&quot;,&quot;ISSN&quot;:&quot;00102202&quot;,&quot;issued&quot;:{&quot;date-parts&quot;:[[2007,12]]},&quot;page&quot;:&quot;2511-2537&quot;,&quot;abstract&quot;:&quot;This work presents a new modelling approach to the elaboration of a simple model of surface fire spread. This model runs faster than real-time and will be integrated in management tools. Until now, models used in such tools have been based on an empirical relationship. These tools may be efficient for conditions that are comparable to those of test-fires but the absence of a physical description makes them inapplicable to other situations. This paper proposes a physical 3D model of surface fire able to predict fire behaviour faster than real-time. This model is tested on experiments carried out across fuel beds under slope and wind conditions.&quot;,&quot;issue&quot;:&quot;12&quot;,&quot;volume&quot;:&quot;179&quot;,&quot;container-title-short&quot;:&quot;&quot;},&quot;isTemporary&quot;:false}]},{&quot;citationID&quot;:&quot;MENDELEY_CITATION_42400ef9-0d73-49f9-9104-e69cf87131cb&quot;,&quot;properties&quot;:{&quot;noteIndex&quot;:0},&quot;isEdited&quot;:false,&quot;manualOverride&quot;:{&quot;isManuallyOverridden&quot;:true,&quot;citeprocText&quot;:&quot;(Balbi et al., 2020)&quot;,&quot;manualOverrideText&quot;:&quot;(Balbi et al., 2007)&quot;},&quot;citationTag&quot;:&quot;MENDELEY_CITATION_v3_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&quot;,&quot;citationItems&quot;:[{&quot;id&quot;:&quot;6d408899-84a6-3758-bd10-bc4d094c2c5e&quot;,&quot;itemData&quot;:{&quot;type&quot;:&quot;article-journal&quot;,&quot;id&quot;:&quot;6d408899-84a6-3758-bd10-bc4d094c2c5e&quot;,&quot;title&quot;:&quot;A convective-radiative propagation model for wildland fires&quot;,&quot;groupId&quot;:&quot;cf20c6f9-53c3-36b6-89c3-5b297c90dbbd&quot;,&quot;author&quot;:[{&quot;family&quot;:&quot;Balbi&quot;,&quot;given&quot;:&quot;Jacques Henri&quot;,&quot;parse-names&quot;:false,&quot;dropping-particle&quot;:&quot;&quot;,&quot;non-dropping-particle&quot;:&quot;&quot;},{&quot;family&quot;:&quot;Chatelon&quot;,&quot;given&quot;:&quot;François Joseph&quot;,&quot;parse-names&quot;:false,&quot;dropping-particle&quot;:&quot;&quot;,&quot;non-dropping-particle&quot;:&quot;&quot;},{&quot;family&quot;:&quot;Morvan&quot;,&quot;given&quot;:&quot;Dominique&quot;,&quot;parse-names&quot;:false,&quot;dropping-particle&quot;:&quot;&quot;,&quot;non-dropping-particle&quot;:&quot;&quot;},{&quot;family&quot;:&quot;Rossi&quot;,&quot;given&quot;:&quot;Jean Louis&quot;,&quot;parse-names&quot;:false,&quot;dropping-particle&quot;:&quot;&quot;,&quot;non-dropping-particle&quot;:&quot;&quot;},{&quot;family&quot;:&quot;Marcelli&quot;,&quot;given&quot;:&quot;Thierry&quot;,&quot;parse-names&quot;:false,&quot;dropping-particle&quot;:&quot;&quot;,&quot;non-dropping-particle&quot;:&quot;&quot;},{&quot;family&quot;:&quot;Morandini&quot;,&quot;given&quot;:&quot;Frédéric&quot;,&quot;parse-names&quot;:false,&quot;dropping-particle&quot;:&quot;&quot;,&quot;non-dropping-particle&quot;:&quot;&quot;}],&quot;container-title&quot;:&quot;International Journal of Wildland Fire&quot;,&quot;container-title-short&quot;:&quot;Int J Wildland Fire&quot;,&quot;DOI&quot;:&quot;10.1071/WF19103&quot;,&quot;ISSN&quot;:&quot;10498001&quot;,&quot;issued&quot;:{&quot;date-parts&quot;:[[2020]]},&quot;abstract&quot;:&quot;The 'Balbi model' is a simplified steady-state physical propagation model for surface fires that considers radiative heat transfer from the surface area of burning fuel particles as well as from the flame body. In this work, a completely new version of this propagation model for wildand fires is proposed. Even if, in the present work, this model is confined to laboratory experiments, its purpose is to be used at a larger scale in the field under operational conditions. This model was constructed from a radiative propagation model with the addition of a convective heat transfer term resulting from the impingement of packets of hot reacting gases on unburnt fuel elements located at the base of the flame. The flame inside the fuel bed is seen as the 'fingers of fire' described in the literature. The proposed model is physics-based, faster than real time and fully predictive, which means that model parameters do not change from one experiment to another. The predicted rate of spread is applied to a large set of laboratory experiments (through homogeneous pine needles and excelsior fuel beds) and is compared with the predictions of both a very simple empirical model (Catchpole) and a detailed physical model (FireStar2D).&quot;,&quot;issue&quot;:&quot;8&quot;,&quot;volume&quot;:&quot;29&quot;},&quot;isTemporary&quot;:false}]},{&quot;citationID&quot;:&quot;MENDELEY_CITATION_d2c9be19-7b03-41a6-88ff-d6f4d54c5b41&quot;,&quot;properties&quot;:{&quot;noteIndex&quot;:0},&quot;isEdited&quot;:false,&quot;manualOverride&quot;:{&quot;isManuallyOverridden&quot;:false,&quot;citeprocText&quot;:&quot;(Balbi et al., 2007)&quot;,&quot;manualOverrideText&quot;:&quot;&quot;},&quot;citationTag&quot;:&quot;MENDELEY_CITATION_v3_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&quot;,&quot;citationItems&quot;:[{&quot;id&quot;:&quot;585e4233-2d1d-3d3d-a605-ae5ec638785b&quot;,&quot;itemData&quot;:{&quot;type&quot;:&quot;article-journal&quot;,&quot;id&quot;:&quot;585e4233-2d1d-3d3d-a605-ae5ec638785b&quot;,&quot;title&quot;:&quot;A 3D physical real-time model of surface fires across fuel beds&quot;,&quot;author&quot;:[{&quot;family&quot;:&quot;Balbi&quot;,&quot;given&quot;:&quot;Jacques Henri&quot;,&quot;parse-names&quot;:false,&quot;dropping-particle&quot;:&quot;&quot;,&quot;non-dropping-particle&quot;:&quot;&quot;},{&quot;family&quot;:&quot;Rossi&quot;,&quot;given&quot;:&quot;Jean Louis&quot;,&quot;parse-names&quot;:false,&quot;dropping-particle&quot;:&quot;&quot;,&quot;non-dropping-particle&quot;:&quot;&quot;},{&quot;family&quot;:&quot;Marcelli&quot;,&quot;given&quot;:&quot;Thierry&quot;,&quot;parse-names&quot;:false,&quot;dropping-particle&quot;:&quot;&quot;,&quot;non-dropping-particle&quot;:&quot;&quot;},{&quot;family&quot;:&quot;Santoni&quot;,&quot;given&quot;:&quot;Paul Antoine&quot;,&quot;parse-names&quot;:false,&quot;dropping-particle&quot;:&quot;&quot;,&quot;non-dropping-particle&quot;:&quot;&quot;}],&quot;container-title&quot;:&quot;Combustion Science and Technology&quot;,&quot;DOI&quot;:&quot;10.1080/00102200701484449&quot;,&quot;ISSN&quot;:&quot;00102202&quot;,&quot;issued&quot;:{&quot;date-parts&quot;:[[2007,12]]},&quot;page&quot;:&quot;2511-2537&quot;,&quot;abstract&quot;:&quot;This work presents a new modelling approach to the elaboration of a simple model of surface fire spread. This model runs faster than real-time and will be integrated in management tools. Until now, models used in such tools have been based on an empirical relationship. These tools may be efficient for conditions that are comparable to those of test-fires but the absence of a physical description makes them inapplicable to other situations. This paper proposes a physical 3D model of surface fire able to predict fire behaviour faster than real-time. This model is tested on experiments carried out across fuel beds under slope and wind conditions.&quot;,&quot;issue&quot;:&quot;12&quot;,&quot;volume&quot;:&quot;179&quot;,&quot;container-title-short&quot;:&quot;&quot;},&quot;isTemporary&quot;:false}]},{&quot;citationID&quot;:&quot;MENDELEY_CITATION_d0333b53-9d77-42d4-a6b1-136bcd7ea99b&quot;,&quot;properties&quot;:{&quot;noteIndex&quot;:0},&quot;isEdited&quot;:false,&quot;manualOverride&quot;:{&quot;isManuallyOverridden&quot;:false,&quot;citeprocText&quot;:&quot;(Balbi et al., 2007)&quot;,&quot;manualOverrideText&quot;:&quot;&quot;},&quot;citationTag&quot;:&quot;MENDELEY_CITATION_v3_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&quot;,&quot;citationItems&quot;:[{&quot;id&quot;:&quot;585e4233-2d1d-3d3d-a605-ae5ec638785b&quot;,&quot;itemData&quot;:{&quot;type&quot;:&quot;article-journal&quot;,&quot;id&quot;:&quot;585e4233-2d1d-3d3d-a605-ae5ec638785b&quot;,&quot;title&quot;:&quot;A 3D physical real-time model of surface fires across fuel beds&quot;,&quot;author&quot;:[{&quot;family&quot;:&quot;Balbi&quot;,&quot;given&quot;:&quot;Jacques Henri&quot;,&quot;parse-names&quot;:false,&quot;dropping-particle&quot;:&quot;&quot;,&quot;non-dropping-particle&quot;:&quot;&quot;},{&quot;family&quot;:&quot;Rossi&quot;,&quot;given&quot;:&quot;Jean Louis&quot;,&quot;parse-names&quot;:false,&quot;dropping-particle&quot;:&quot;&quot;,&quot;non-dropping-particle&quot;:&quot;&quot;},{&quot;family&quot;:&quot;Marcelli&quot;,&quot;given&quot;:&quot;Thierry&quot;,&quot;parse-names&quot;:false,&quot;dropping-particle&quot;:&quot;&quot;,&quot;non-dropping-particle&quot;:&quot;&quot;},{&quot;family&quot;:&quot;Santoni&quot;,&quot;given&quot;:&quot;Paul Antoine&quot;,&quot;parse-names&quot;:false,&quot;dropping-particle&quot;:&quot;&quot;,&quot;non-dropping-particle&quot;:&quot;&quot;}],&quot;container-title&quot;:&quot;Combustion Science and Technology&quot;,&quot;DOI&quot;:&quot;10.1080/00102200701484449&quot;,&quot;ISSN&quot;:&quot;00102202&quot;,&quot;issued&quot;:{&quot;date-parts&quot;:[[2007,12]]},&quot;page&quot;:&quot;2511-2537&quot;,&quot;abstract&quot;:&quot;This work presents a new modelling approach to the elaboration of a simple model of surface fire spread. This model runs faster than real-time and will be integrated in management tools. Until now, models used in such tools have been based on an empirical relationship. These tools may be efficient for conditions that are comparable to those of test-fires but the absence of a physical description makes them inapplicable to other situations. This paper proposes a physical 3D model of surface fire able to predict fire behaviour faster than real-time. This model is tested on experiments carried out across fuel beds under slope and wind conditions.&quot;,&quot;issue&quot;:&quot;12&quot;,&quot;volume&quot;:&quot;179&quot;,&quot;container-title-short&quot;:&quot;&quot;},&quot;isTemporary&quot;:false}]},{&quot;citationID&quot;:&quot;MENDELEY_CITATION_ffbe43ec-e7c1-4e38-a53b-84328c09a6cc&quot;,&quot;properties&quot;:{&quot;noteIndex&quot;:0},&quot;isEdited&quot;:false,&quot;manualOverride&quot;:{&quot;isManuallyOverridden&quot;:false,&quot;citeprocText&quot;:&quot;(Balbi et al., 2007)&quot;,&quot;manualOverrideText&quot;:&quot;&quot;},&quot;citationTag&quot;:&quot;MENDELEY_CITATION_v3_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&quot;,&quot;citationItems&quot;:[{&quot;id&quot;:&quot;585e4233-2d1d-3d3d-a605-ae5ec638785b&quot;,&quot;itemData&quot;:{&quot;type&quot;:&quot;article-journal&quot;,&quot;id&quot;:&quot;585e4233-2d1d-3d3d-a605-ae5ec638785b&quot;,&quot;title&quot;:&quot;A 3D physical real-time model of surface fires across fuel beds&quot;,&quot;author&quot;:[{&quot;family&quot;:&quot;Balbi&quot;,&quot;given&quot;:&quot;Jacques Henri&quot;,&quot;parse-names&quot;:false,&quot;dropping-particle&quot;:&quot;&quot;,&quot;non-dropping-particle&quot;:&quot;&quot;},{&quot;family&quot;:&quot;Rossi&quot;,&quot;given&quot;:&quot;Jean Louis&quot;,&quot;parse-names&quot;:false,&quot;dropping-particle&quot;:&quot;&quot;,&quot;non-dropping-particle&quot;:&quot;&quot;},{&quot;family&quot;:&quot;Marcelli&quot;,&quot;given&quot;:&quot;Thierry&quot;,&quot;parse-names&quot;:false,&quot;dropping-particle&quot;:&quot;&quot;,&quot;non-dropping-particle&quot;:&quot;&quot;},{&quot;family&quot;:&quot;Santoni&quot;,&quot;given&quot;:&quot;Paul Antoine&quot;,&quot;parse-names&quot;:false,&quot;dropping-particle&quot;:&quot;&quot;,&quot;non-dropping-particle&quot;:&quot;&quot;}],&quot;container-title&quot;:&quot;Combustion Science and Technology&quot;,&quot;DOI&quot;:&quot;10.1080/00102200701484449&quot;,&quot;ISSN&quot;:&quot;00102202&quot;,&quot;issued&quot;:{&quot;date-parts&quot;:[[2007,12]]},&quot;page&quot;:&quot;2511-2537&quot;,&quot;abstract&quot;:&quot;This work presents a new modelling approach to the elaboration of a simple model of surface fire spread. This model runs faster than real-time and will be integrated in management tools. Until now, models used in such tools have been based on an empirical relationship. These tools may be efficient for conditions that are comparable to those of test-fires but the absence of a physical description makes them inapplicable to other situations. This paper proposes a physical 3D model of surface fire able to predict fire behaviour faster than real-time. This model is tested on experiments carried out across fuel beds under slope and wind conditions.&quot;,&quot;issue&quot;:&quot;12&quot;,&quot;volume&quot;:&quot;179&quot;,&quot;container-title-short&quot;:&quot;&quot;},&quot;isTemporary&quot;:false}]},{&quot;citationID&quot;:&quot;MENDELEY_CITATION_60a0ac16-2c41-4013-b030-4142587d1157&quot;,&quot;properties&quot;:{&quot;noteIndex&quot;:0},&quot;isEdited&quot;:false,&quot;manualOverride&quot;:{&quot;isManuallyOverridden&quot;:false,&quot;citeprocText&quot;:&quot;(Balbi et al., 2007)&quot;,&quot;manualOverrideText&quot;:&quot;&quot;},&quot;citationTag&quot;:&quot;MENDELEY_CITATION_v3_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&quot;,&quot;citationItems&quot;:[{&quot;id&quot;:&quot;585e4233-2d1d-3d3d-a605-ae5ec638785b&quot;,&quot;itemData&quot;:{&quot;type&quot;:&quot;article-journal&quot;,&quot;id&quot;:&quot;585e4233-2d1d-3d3d-a605-ae5ec638785b&quot;,&quot;title&quot;:&quot;A 3D physical real-time model of surface fires across fuel beds&quot;,&quot;author&quot;:[{&quot;family&quot;:&quot;Balbi&quot;,&quot;given&quot;:&quot;Jacques Henri&quot;,&quot;parse-names&quot;:false,&quot;dropping-particle&quot;:&quot;&quot;,&quot;non-dropping-particle&quot;:&quot;&quot;},{&quot;family&quot;:&quot;Rossi&quot;,&quot;given&quot;:&quot;Jean Louis&quot;,&quot;parse-names&quot;:false,&quot;dropping-particle&quot;:&quot;&quot;,&quot;non-dropping-particle&quot;:&quot;&quot;},{&quot;family&quot;:&quot;Marcelli&quot;,&quot;given&quot;:&quot;Thierry&quot;,&quot;parse-names&quot;:false,&quot;dropping-particle&quot;:&quot;&quot;,&quot;non-dropping-particle&quot;:&quot;&quot;},{&quot;family&quot;:&quot;Santoni&quot;,&quot;given&quot;:&quot;Paul Antoine&quot;,&quot;parse-names&quot;:false,&quot;dropping-particle&quot;:&quot;&quot;,&quot;non-dropping-particle&quot;:&quot;&quot;}],&quot;container-title&quot;:&quot;Combustion Science and Technology&quot;,&quot;DOI&quot;:&quot;10.1080/00102200701484449&quot;,&quot;ISSN&quot;:&quot;00102202&quot;,&quot;issued&quot;:{&quot;date-parts&quot;:[[2007,12]]},&quot;page&quot;:&quot;2511-2537&quot;,&quot;abstract&quot;:&quot;This work presents a new modelling approach to the elaboration of a simple model of surface fire spread. This model runs faster than real-time and will be integrated in management tools. Until now, models used in such tools have been based on an empirical relationship. These tools may be efficient for conditions that are comparable to those of test-fires but the absence of a physical description makes them inapplicable to other situations. This paper proposes a physical 3D model of surface fire able to predict fire behaviour faster than real-time. This model is tested on experiments carried out across fuel beds under slope and wind conditions.&quot;,&quot;issue&quot;:&quot;12&quot;,&quot;volume&quot;:&quot;179&quot;,&quot;container-title-short&quot;:&quot;&quot;},&quot;isTemporary&quot;:false}]},{&quot;citationID&quot;:&quot;MENDELEY_CITATION_668a5b14-a957-4b56-9a80-71d7f4204c0e&quot;,&quot;properties&quot;:{&quot;noteIndex&quot;:0},&quot;isEdited&quot;:false,&quot;manualOverride&quot;:{&quot;isManuallyOverridden&quot;:false,&quot;citeprocText&quot;:&quot;(Balbi et al., 2020)&quot;,&quot;manualOverrideText&quot;:&quot;&quot;},&quot;citationTag&quot;:&quot;MENDELEY_CITATION_v3_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&quot;,&quot;citationItems&quot;:[{&quot;id&quot;:&quot;6d408899-84a6-3758-bd10-bc4d094c2c5e&quot;,&quot;itemData&quot;:{&quot;type&quot;:&quot;article-journal&quot;,&quot;id&quot;:&quot;6d408899-84a6-3758-bd10-bc4d094c2c5e&quot;,&quot;title&quot;:&quot;A convective-radiative propagation model for wildland fires&quot;,&quot;groupId&quot;:&quot;cf20c6f9-53c3-36b6-89c3-5b297c90dbbd&quot;,&quot;author&quot;:[{&quot;family&quot;:&quot;Balbi&quot;,&quot;given&quot;:&quot;Jacques Henri&quot;,&quot;parse-names&quot;:false,&quot;dropping-particle&quot;:&quot;&quot;,&quot;non-dropping-particle&quot;:&quot;&quot;},{&quot;family&quot;:&quot;Chatelon&quot;,&quot;given&quot;:&quot;François Joseph&quot;,&quot;parse-names&quot;:false,&quot;dropping-particle&quot;:&quot;&quot;,&quot;non-dropping-particle&quot;:&quot;&quot;},{&quot;family&quot;:&quot;Morvan&quot;,&quot;given&quot;:&quot;Dominique&quot;,&quot;parse-names&quot;:false,&quot;dropping-particle&quot;:&quot;&quot;,&quot;non-dropping-particle&quot;:&quot;&quot;},{&quot;family&quot;:&quot;Rossi&quot;,&quot;given&quot;:&quot;Jean Louis&quot;,&quot;parse-names&quot;:false,&quot;dropping-particle&quot;:&quot;&quot;,&quot;non-dropping-particle&quot;:&quot;&quot;},{&quot;family&quot;:&quot;Marcelli&quot;,&quot;given&quot;:&quot;Thierry&quot;,&quot;parse-names&quot;:false,&quot;dropping-particle&quot;:&quot;&quot;,&quot;non-dropping-particle&quot;:&quot;&quot;},{&quot;family&quot;:&quot;Morandini&quot;,&quot;given&quot;:&quot;Frédéric&quot;,&quot;parse-names&quot;:false,&quot;dropping-particle&quot;:&quot;&quot;,&quot;non-dropping-particle&quot;:&quot;&quot;}],&quot;container-title&quot;:&quot;International Journal of Wildland Fire&quot;,&quot;container-title-short&quot;:&quot;Int J Wildland Fire&quot;,&quot;DOI&quot;:&quot;10.1071/WF19103&quot;,&quot;ISSN&quot;:&quot;10498001&quot;,&quot;issued&quot;:{&quot;date-parts&quot;:[[2020]]},&quot;abstract&quot;:&quot;The 'Balbi model' is a simplified steady-state physical propagation model for surface fires that considers radiative heat transfer from the surface area of burning fuel particles as well as from the flame body. In this work, a completely new version of this propagation model for wildand fires is proposed. Even if, in the present work, this model is confined to laboratory experiments, its purpose is to be used at a larger scale in the field under operational conditions. This model was constructed from a radiative propagation model with the addition of a convective heat transfer term resulting from the impingement of packets of hot reacting gases on unburnt fuel elements located at the base of the flame. The flame inside the fuel bed is seen as the 'fingers of fire' described in the literature. The proposed model is physics-based, faster than real time and fully predictive, which means that model parameters do not change from one experiment to another. The predicted rate of spread is applied to a large set of laboratory experiments (through homogeneous pine needles and excelsior fuel beds) and is compared with the predictions of both a very simple empirical model (Catchpole) and a detailed physical model (FireStar2D).&quot;,&quot;issue&quot;:&quot;8&quot;,&quot;volume&quot;:&quot;29&quot;},&quot;isTemporary&quot;:false}]},{&quot;citationID&quot;:&quot;MENDELEY_CITATION_2dbdaec2-a002-4f07-9059-1516132e2479&quot;,&quot;properties&quot;:{&quot;noteIndex&quot;:0},&quot;isEdited&quot;:false,&quot;manualOverride&quot;:{&quot;isManuallyOverridden&quot;:false,&quot;citeprocText&quot;:&quot;(Balbi et al., 2020)&quot;,&quot;manualOverrideText&quot;:&quot;&quot;},&quot;citationTag&quot;:&quot;MENDELEY_CITATION_v3_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&quot;,&quot;citationItems&quot;:[{&quot;id&quot;:&quot;6d408899-84a6-3758-bd10-bc4d094c2c5e&quot;,&quot;itemData&quot;:{&quot;type&quot;:&quot;article-journal&quot;,&quot;id&quot;:&quot;6d408899-84a6-3758-bd10-bc4d094c2c5e&quot;,&quot;title&quot;:&quot;A convective-radiative propagation model for wildland fires&quot;,&quot;groupId&quot;:&quot;cf20c6f9-53c3-36b6-89c3-5b297c90dbbd&quot;,&quot;author&quot;:[{&quot;family&quot;:&quot;Balbi&quot;,&quot;given&quot;:&quot;Jacques Henri&quot;,&quot;parse-names&quot;:false,&quot;dropping-particle&quot;:&quot;&quot;,&quot;non-dropping-particle&quot;:&quot;&quot;},{&quot;family&quot;:&quot;Chatelon&quot;,&quot;given&quot;:&quot;François Joseph&quot;,&quot;parse-names&quot;:false,&quot;dropping-particle&quot;:&quot;&quot;,&quot;non-dropping-particle&quot;:&quot;&quot;},{&quot;family&quot;:&quot;Morvan&quot;,&quot;given&quot;:&quot;Dominique&quot;,&quot;parse-names&quot;:false,&quot;dropping-particle&quot;:&quot;&quot;,&quot;non-dropping-particle&quot;:&quot;&quot;},{&quot;family&quot;:&quot;Rossi&quot;,&quot;given&quot;:&quot;Jean Louis&quot;,&quot;parse-names&quot;:false,&quot;dropping-particle&quot;:&quot;&quot;,&quot;non-dropping-particle&quot;:&quot;&quot;},{&quot;family&quot;:&quot;Marcelli&quot;,&quot;given&quot;:&quot;Thierry&quot;,&quot;parse-names&quot;:false,&quot;dropping-particle&quot;:&quot;&quot;,&quot;non-dropping-particle&quot;:&quot;&quot;},{&quot;family&quot;:&quot;Morandini&quot;,&quot;given&quot;:&quot;Frédéric&quot;,&quot;parse-names&quot;:false,&quot;dropping-particle&quot;:&quot;&quot;,&quot;non-dropping-particle&quot;:&quot;&quot;}],&quot;container-title&quot;:&quot;International Journal of Wildland Fire&quot;,&quot;container-title-short&quot;:&quot;Int J Wildland Fire&quot;,&quot;DOI&quot;:&quot;10.1071/WF19103&quot;,&quot;ISSN&quot;:&quot;10498001&quot;,&quot;issued&quot;:{&quot;date-parts&quot;:[[2020]]},&quot;abstract&quot;:&quot;The 'Balbi model' is a simplified steady-state physical propagation model for surface fires that considers radiative heat transfer from the surface area of burning fuel particles as well as from the flame body. In this work, a completely new version of this propagation model for wildand fires is proposed. Even if, in the present work, this model is confined to laboratory experiments, its purpose is to be used at a larger scale in the field under operational conditions. This model was constructed from a radiative propagation model with the addition of a convective heat transfer term resulting from the impingement of packets of hot reacting gases on unburnt fuel elements located at the base of the flame. The flame inside the fuel bed is seen as the 'fingers of fire' described in the literature. The proposed model is physics-based, faster than real time and fully predictive, which means that model parameters do not change from one experiment to another. The predicted rate of spread is applied to a large set of laboratory experiments (through homogeneous pine needles and excelsior fuel beds) and is compared with the predictions of both a very simple empirical model (Catchpole) and a detailed physical model (FireStar2D).&quot;,&quot;issue&quot;:&quot;8&quot;,&quot;volume&quot;:&quot;29&quot;},&quot;isTemporary&quot;:false}]},{&quot;citationID&quot;:&quot;MENDELEY_CITATION_0131b800-2f72-4c8f-8059-62895f54d1d1&quot;,&quot;properties&quot;:{&quot;noteIndex&quot;:0},&quot;isEdited&quot;:false,&quot;manualOverride&quot;:{&quot;isManuallyOverridden&quot;:false,&quot;citeprocText&quot;:&quot;(Chatelon et al., 2022)&quot;,&quot;manualOverrideText&quot;:&quot;&quot;},&quot;citationItems&quot;:[{&quot;id&quot;:&quot;4a76ac90-0098-36a3-aa19-4b7445a65f0a&quot;,&quot;itemData&quot;:{&quot;type&quot;:&quot;article-journal&quot;,&quot;id&quot;:&quot;4a76ac90-0098-36a3-aa19-4b7445a65f0a&quot;,&quot;title&quot;:&quot;Extension of the Balbi fire spread model to include the field scale conditions of shrubland fires&quot;,&quot;groupId&quot;:&quot;cf20c6f9-53c3-36b6-89c3-5b297c90dbbd&quot;,&quot;author&quot;:[{&quot;family&quot;:&quot;Chatelon&quot;,&quot;given&quot;:&quot;François Joseph&quot;,&quot;parse-names&quot;:false,&quot;dropping-particle&quot;:&quot;&quot;,&quot;non-dropping-particle&quot;:&quot;&quot;},{&quot;family&quot;:&quot;Balbi&quot;,&quot;given&quot;:&quot;Jacques Henri&quot;,&quot;parse-names&quot;:false,&quot;dropping-particle&quot;:&quot;&quot;,&quot;non-dropping-particle&quot;:&quot;&quot;},{&quot;family&quot;:&quot;Cruz&quot;,&quot;given&quot;:&quot;Miguel G.&quot;,&quot;parse-names&quot;:false,&quot;dropping-particle&quot;:&quot;&quot;,&quot;non-dropping-particle&quot;:&quot;&quot;},{&quot;family&quot;:&quot;Morvan&quot;,&quot;given&quot;:&quot;Dominique&quot;,&quot;parse-names&quot;:false,&quot;dropping-particle&quot;:&quot;&quot;,&quot;non-dropping-particle&quot;:&quot;&quot;},{&quot;family&quot;:&quot;Rossi&quot;,&quot;given&quot;:&quot;Jean Louis&quot;,&quot;parse-names&quot;:false,&quot;dropping-particle&quot;:&quot;&quot;,&quot;non-dropping-particle&quot;:&quot;&quot;},{&quot;family&quot;:&quot;Awad&quot;,&quot;given&quot;:&quot;Carmen&quot;,&quot;parse-names&quot;:false,&quot;dropping-particle&quot;:&quot;&quot;,&quot;non-dropping-particle&quot;:&quot;&quot;},{&quot;family&quot;:&quot;Frangieh&quot;,&quot;given&quot;:&quot;Nicolas&quot;,&quot;parse-names&quot;:false,&quot;dropping-particle&quot;:&quot;&quot;,&quot;non-dropping-particle&quot;:&quot;&quot;},{&quot;family&quot;:&quot;Fayad&quot;,&quot;given&quot;:&quot;Jacky&quot;,&quot;parse-names&quot;:false,&quot;dropping-particle&quot;:&quot;&quot;,&quot;non-dropping-particle&quot;:&quot;&quot;},{&quot;family&quot;:&quot;Marcelli&quot;,&quot;given&quot;:&quot;Thierry&quot;,&quot;parse-names&quot;:false,&quot;dropping-particle&quot;:&quot;&quot;,&quot;non-dropping-particle&quot;:&quot;&quot;}],&quot;container-title&quot;:&quot;International Journal of Wildland Fire&quot;,&quot;container-title-short&quot;:&quot;Int J Wildland Fire&quot;,&quot;DOI&quot;:&quot;10.1071/WF21082&quot;,&quot;ISSN&quot;:&quot;10498001&quot;,&quot;issued&quot;:{&quot;date-parts&quot;:[[2022,2,1]]},&quot;page&quot;:&quot;176-192&quot;,&quot;abstract&quot;:&quot;The 'Balbi model' is a simplified rate of fire spread model aimed at providing computationally fast and accurate simulations of fire propagation that can be used by fire managers under operational conditions. This model describes the steady-state spread rate of surface fires by accounting for both radiation and convection heat transfer processes. In the present work the original Balbi model developed for laboratory conditions is improved by addressing specificities of outdoor fires, such as fuel complexes with a mix of live and dead materials, a larger scale and an open environment. The model is calibrated against a small training dataset (n = 25) of shrubland fires conducted in Turkey. A sensitivity analysis of model output is presented and its predictive capacity against a larger independent dataset of experimental fires in shrubland fuels from different regions of the world (Europe, Australia, New Zealand and South Africa) is tested. A comparison with older versions of the model and a generic empirical model is also conducted with encouraging results. The improved model remains physics-based, faster than real time and fully predictive.&quot;,&quot;publisher&quot;:&quot;CSIRO&quot;,&quot;issue&quot;:&quot;2&quot;,&quot;volume&quot;:&quot;31&quot;},&quot;isTemporary&quot;:false}],&quot;citationTag&quot;:&quot;MENDELEY_CITATION_v3_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&quot;},{&quot;citationID&quot;:&quot;MENDELEY_CITATION_e6865e53-cd07-4102-a343-4f164aad7736&quot;,&quot;properties&quot;:{&quot;noteIndex&quot;:0},&quot;isEdited&quot;:false,&quot;manualOverride&quot;:{&quot;isManuallyOverridden&quot;:false,&quot;citeprocText&quot;:&quot;(Chatelon et al., 2022)&quot;,&quot;manualOverrideText&quot;:&quot;&quot;},&quot;citationTag&quot;:&quot;MENDELEY_CITATION_v3_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&quot;,&quot;citationItems&quot;:[{&quot;id&quot;:&quot;4a76ac90-0098-36a3-aa19-4b7445a65f0a&quot;,&quot;itemData&quot;:{&quot;type&quot;:&quot;article-journal&quot;,&quot;id&quot;:&quot;4a76ac90-0098-36a3-aa19-4b7445a65f0a&quot;,&quot;title&quot;:&quot;Extension of the Balbi fire spread model to include the field scale conditions of shrubland fires&quot;,&quot;groupId&quot;:&quot;cf20c6f9-53c3-36b6-89c3-5b297c90dbbd&quot;,&quot;author&quot;:[{&quot;family&quot;:&quot;Chatelon&quot;,&quot;given&quot;:&quot;François Joseph&quot;,&quot;parse-names&quot;:false,&quot;dropping-particle&quot;:&quot;&quot;,&quot;non-dropping-particle&quot;:&quot;&quot;},{&quot;family&quot;:&quot;Balbi&quot;,&quot;given&quot;:&quot;Jacques Henri&quot;,&quot;parse-names&quot;:false,&quot;dropping-particle&quot;:&quot;&quot;,&quot;non-dropping-particle&quot;:&quot;&quot;},{&quot;family&quot;:&quot;Cruz&quot;,&quot;given&quot;:&quot;Miguel G.&quot;,&quot;parse-names&quot;:false,&quot;dropping-particle&quot;:&quot;&quot;,&quot;non-dropping-particle&quot;:&quot;&quot;},{&quot;family&quot;:&quot;Morvan&quot;,&quot;given&quot;:&quot;Dominique&quot;,&quot;parse-names&quot;:false,&quot;dropping-particle&quot;:&quot;&quot;,&quot;non-dropping-particle&quot;:&quot;&quot;},{&quot;family&quot;:&quot;Rossi&quot;,&quot;given&quot;:&quot;Jean Louis&quot;,&quot;parse-names&quot;:false,&quot;dropping-particle&quot;:&quot;&quot;,&quot;non-dropping-particle&quot;:&quot;&quot;},{&quot;family&quot;:&quot;Awad&quot;,&quot;given&quot;:&quot;Carmen&quot;,&quot;parse-names&quot;:false,&quot;dropping-particle&quot;:&quot;&quot;,&quot;non-dropping-particle&quot;:&quot;&quot;},{&quot;family&quot;:&quot;Frangieh&quot;,&quot;given&quot;:&quot;Nicolas&quot;,&quot;parse-names&quot;:false,&quot;dropping-particle&quot;:&quot;&quot;,&quot;non-dropping-particle&quot;:&quot;&quot;},{&quot;family&quot;:&quot;Fayad&quot;,&quot;given&quot;:&quot;Jacky&quot;,&quot;parse-names&quot;:false,&quot;dropping-particle&quot;:&quot;&quot;,&quot;non-dropping-particle&quot;:&quot;&quot;},{&quot;family&quot;:&quot;Marcelli&quot;,&quot;given&quot;:&quot;Thierry&quot;,&quot;parse-names&quot;:false,&quot;dropping-particle&quot;:&quot;&quot;,&quot;non-dropping-particle&quot;:&quot;&quot;}],&quot;container-title&quot;:&quot;International Journal of Wildland Fire&quot;,&quot;container-title-short&quot;:&quot;Int J Wildland Fire&quot;,&quot;DOI&quot;:&quot;10.1071/WF21082&quot;,&quot;ISSN&quot;:&quot;10498001&quot;,&quot;issued&quot;:{&quot;date-parts&quot;:[[2022,2,1]]},&quot;page&quot;:&quot;176-192&quot;,&quot;abstract&quot;:&quot;The 'Balbi model' is a simplified rate of fire spread model aimed at providing computationally fast and accurate simulations of fire propagation that can be used by fire managers under operational conditions. This model describes the steady-state spread rate of surface fires by accounting for both radiation and convection heat transfer processes. In the present work the original Balbi model developed for laboratory conditions is improved by addressing specificities of outdoor fires, such as fuel complexes with a mix of live and dead materials, a larger scale and an open environment. The model is calibrated against a small training dataset (n = 25) of shrubland fires conducted in Turkey. A sensitivity analysis of model output is presented and its predictive capacity against a larger independent dataset of experimental fires in shrubland fuels from different regions of the world (Europe, Australia, New Zealand and South Africa) is tested. A comparison with older versions of the model and a generic empirical model is also conducted with encouraging results. The improved model remains physics-based, faster than real time and fully predictive.&quot;,&quot;publisher&quot;:&quot;CSIRO&quot;,&quot;issue&quot;:&quot;2&quot;,&quot;volume&quot;:&quot;31&quot;},&quot;isTemporary&quot;:false}]},{&quot;citationID&quot;:&quot;MENDELEY_CITATION_50695fc9-8961-4bbb-b355-d8621a634fca&quot;,&quot;properties&quot;:{&quot;noteIndex&quot;:0},&quot;isEdited&quot;:false,&quot;manualOverride&quot;:{&quot;isManuallyOverridden&quot;:false,&quot;citeprocText&quot;:&quot;(Chatelon et al., 2022)&quot;,&quot;manualOverrideText&quot;:&quot;&quot;},&quot;citationTag&quot;:&quot;MENDELEY_CITATION_v3_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&quot;,&quot;citationItems&quot;:[{&quot;id&quot;:&quot;4a76ac90-0098-36a3-aa19-4b7445a65f0a&quot;,&quot;itemData&quot;:{&quot;type&quot;:&quot;article-journal&quot;,&quot;id&quot;:&quot;4a76ac90-0098-36a3-aa19-4b7445a65f0a&quot;,&quot;title&quot;:&quot;Extension of the Balbi fire spread model to include the field scale conditions of shrubland fires&quot;,&quot;groupId&quot;:&quot;cf20c6f9-53c3-36b6-89c3-5b297c90dbbd&quot;,&quot;author&quot;:[{&quot;family&quot;:&quot;Chatelon&quot;,&quot;given&quot;:&quot;François Joseph&quot;,&quot;parse-names&quot;:false,&quot;dropping-particle&quot;:&quot;&quot;,&quot;non-dropping-particle&quot;:&quot;&quot;},{&quot;family&quot;:&quot;Balbi&quot;,&quot;given&quot;:&quot;Jacques Henri&quot;,&quot;parse-names&quot;:false,&quot;dropping-particle&quot;:&quot;&quot;,&quot;non-dropping-particle&quot;:&quot;&quot;},{&quot;family&quot;:&quot;Cruz&quot;,&quot;given&quot;:&quot;Miguel G.&quot;,&quot;parse-names&quot;:false,&quot;dropping-particle&quot;:&quot;&quot;,&quot;non-dropping-particle&quot;:&quot;&quot;},{&quot;family&quot;:&quot;Morvan&quot;,&quot;given&quot;:&quot;Dominique&quot;,&quot;parse-names&quot;:false,&quot;dropping-particle&quot;:&quot;&quot;,&quot;non-dropping-particle&quot;:&quot;&quot;},{&quot;family&quot;:&quot;Rossi&quot;,&quot;given&quot;:&quot;Jean Louis&quot;,&quot;parse-names&quot;:false,&quot;dropping-particle&quot;:&quot;&quot;,&quot;non-dropping-particle&quot;:&quot;&quot;},{&quot;family&quot;:&quot;Awad&quot;,&quot;given&quot;:&quot;Carmen&quot;,&quot;parse-names&quot;:false,&quot;dropping-particle&quot;:&quot;&quot;,&quot;non-dropping-particle&quot;:&quot;&quot;},{&quot;family&quot;:&quot;Frangieh&quot;,&quot;given&quot;:&quot;Nicolas&quot;,&quot;parse-names&quot;:false,&quot;dropping-particle&quot;:&quot;&quot;,&quot;non-dropping-particle&quot;:&quot;&quot;},{&quot;family&quot;:&quot;Fayad&quot;,&quot;given&quot;:&quot;Jacky&quot;,&quot;parse-names&quot;:false,&quot;dropping-particle&quot;:&quot;&quot;,&quot;non-dropping-particle&quot;:&quot;&quot;},{&quot;family&quot;:&quot;Marcelli&quot;,&quot;given&quot;:&quot;Thierry&quot;,&quot;parse-names&quot;:false,&quot;dropping-particle&quot;:&quot;&quot;,&quot;non-dropping-particle&quot;:&quot;&quot;}],&quot;container-title&quot;:&quot;International Journal of Wildland Fire&quot;,&quot;container-title-short&quot;:&quot;Int J Wildland Fire&quot;,&quot;DOI&quot;:&quot;10.1071/WF21082&quot;,&quot;ISSN&quot;:&quot;10498001&quot;,&quot;issued&quot;:{&quot;date-parts&quot;:[[2022,2,1]]},&quot;page&quot;:&quot;176-192&quot;,&quot;abstract&quot;:&quot;The 'Balbi model' is a simplified rate of fire spread model aimed at providing computationally fast and accurate simulations of fire propagation that can be used by fire managers under operational conditions. This model describes the steady-state spread rate of surface fires by accounting for both radiation and convection heat transfer processes. In the present work the original Balbi model developed for laboratory conditions is improved by addressing specificities of outdoor fires, such as fuel complexes with a mix of live and dead materials, a larger scale and an open environment. The model is calibrated against a small training dataset (n = 25) of shrubland fires conducted in Turkey. A sensitivity analysis of model output is presented and its predictive capacity against a larger independent dataset of experimental fires in shrubland fuels from different regions of the world (Europe, Australia, New Zealand and South Africa) is tested. A comparison with older versions of the model and a generic empirical model is also conducted with encouraging results. The improved model remains physics-based, faster than real time and fully predictive.&quot;,&quot;publisher&quot;:&quot;CSIRO&quot;,&quot;issue&quot;:&quot;2&quot;,&quot;volume&quot;:&quot;31&quot;},&quot;isTemporary&quot;:false}]}]"/>
+    <we:property name="MENDELEY_CITATIONS" value="[{&quot;citationID&quot;:&quot;MENDELEY_CITATION_b01988b6-c21b-49e3-94b0-9c1036b91daf&quot;,&quot;properties&quot;:{&quot;noteIndex&quot;:0},&quot;isEdited&quot;:false,&quot;manualOverride&quot;:{&quot;isManuallyOverridden&quot;:true,&quot;citeprocText&quot;:&quot;(Chatelon et al., 2022)&quot;,&quot;manualOverrideText&quot;:&quot;Chatelon et al., 2022)&quot;},&quot;citationTag&quot;:&quot;MENDELEY_CITATION_v3_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&quot;,&quot;citationItems&quot;:[{&quot;id&quot;:&quot;4a76ac90-0098-36a3-aa19-4b7445a65f0a&quot;,&quot;itemData&quot;:{&quot;type&quot;:&quot;article-journal&quot;,&quot;id&quot;:&quot;4a76ac90-0098-36a3-aa19-4b7445a65f0a&quot;,&quot;title&quot;:&quot;Extension of the Balbi fire spread model to include the field scale conditions of shrubland fires&quot;,&quot;groupId&quot;:&quot;cf20c6f9-53c3-36b6-89c3-5b297c90dbbd&quot;,&quot;author&quot;:[{&quot;family&quot;:&quot;Chatelon&quot;,&quot;given&quot;:&quot;François Joseph&quot;,&quot;parse-names&quot;:false,&quot;dropping-particle&quot;:&quot;&quot;,&quot;non-dropping-particle&quot;:&quot;&quot;},{&quot;family&quot;:&quot;Balbi&quot;,&quot;given&quot;:&quot;Jacques Henri&quot;,&quot;parse-names&quot;:false,&quot;dropping-particle&quot;:&quot;&quot;,&quot;non-dropping-particle&quot;:&quot;&quot;},{&quot;family&quot;:&quot;Cruz&quot;,&quot;given&quot;:&quot;Miguel G.&quot;,&quot;parse-names&quot;:false,&quot;dropping-particle&quot;:&quot;&quot;,&quot;non-dropping-particle&quot;:&quot;&quot;},{&quot;family&quot;:&quot;Morvan&quot;,&quot;given&quot;:&quot;Dominique&quot;,&quot;parse-names&quot;:false,&quot;dropping-particle&quot;:&quot;&quot;,&quot;non-dropping-particle&quot;:&quot;&quot;},{&quot;family&quot;:&quot;Rossi&quot;,&quot;given&quot;:&quot;Jean Louis&quot;,&quot;parse-names&quot;:false,&quot;dropping-particle&quot;:&quot;&quot;,&quot;non-dropping-particle&quot;:&quot;&quot;},{&quot;family&quot;:&quot;Awad&quot;,&quot;given&quot;:&quot;Carmen&quot;,&quot;parse-names&quot;:false,&quot;dropping-particle&quot;:&quot;&quot;,&quot;non-dropping-particle&quot;:&quot;&quot;},{&quot;family&quot;:&quot;Frangieh&quot;,&quot;given&quot;:&quot;Nicolas&quot;,&quot;parse-names&quot;:false,&quot;dropping-particle&quot;:&quot;&quot;,&quot;non-dropping-particle&quot;:&quot;&quot;},{&quot;family&quot;:&quot;Fayad&quot;,&quot;given&quot;:&quot;Jacky&quot;,&quot;parse-names&quot;:false,&quot;dropping-particle&quot;:&quot;&quot;,&quot;non-dropping-particle&quot;:&quot;&quot;},{&quot;family&quot;:&quot;Marcelli&quot;,&quot;given&quot;:&quot;Thierry&quot;,&quot;parse-names&quot;:false,&quot;dropping-particle&quot;:&quot;&quot;,&quot;non-dropping-particle&quot;:&quot;&quot;}],&quot;container-title&quot;:&quot;International Journal of Wildland Fire&quot;,&quot;container-title-short&quot;:&quot;Int J Wildland Fire&quot;,&quot;DOI&quot;:&quot;10.1071/WF21082&quot;,&quot;ISSN&quot;:&quot;10498001&quot;,&quot;issued&quot;:{&quot;date-parts&quot;:[[2022,2,1]]},&quot;page&quot;:&quot;176-192&quot;,&quot;abstract&quot;:&quot;The 'Balbi model' is a simplified rate of fire spread model aimed at providing computationally fast and accurate simulations of fire propagation that can be used by fire managers under operational conditions. This model describes the steady-state spread rate of surface fires by accounting for both radiation and convection heat transfer processes. In the present work the original Balbi model developed for laboratory conditions is improved by addressing specificities of outdoor fires, such as fuel complexes with a mix of live and dead materials, a larger scale and an open environment. The model is calibrated against a small training dataset (n = 25) of shrubland fires conducted in Turkey. A sensitivity analysis of model output is presented and its predictive capacity against a larger independent dataset of experimental fires in shrubland fuels from different regions of the world (Europe, Australia, New Zealand and South Africa) is tested. A comparison with older versions of the model and a generic empirical model is also conducted with encouraging results. The improved model remains physics-based, faster than real time and fully predictive.&quot;,&quot;publisher&quot;:&quot;CSIRO&quot;,&quot;issue&quot;:&quot;2&quot;,&quot;volume&quot;:&quot;31&quot;},&quot;isTemporary&quot;:false}]},{&quot;citationID&quot;:&quot;MENDELEY_CITATION_6648e451-8ee6-4fef-831b-e07c0476f18a&quot;,&quot;properties&quot;:{&quot;noteIndex&quot;:0},&quot;isEdited&quot;:false,&quot;manualOverride&quot;:{&quot;isManuallyOverridden&quot;:true,&quot;citeprocText&quot;:&quot;(Chatelon et al., 2022)&quot;,&quot;manualOverrideText&quot;:&quot;(Chatelon et al., 2022).&quot;},&quot;citationTag&quot;:&quot;MENDELEY_CITATION_v3_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&quot;,&quot;citationItems&quot;:[{&quot;id&quot;:&quot;4a76ac90-0098-36a3-aa19-4b7445a65f0a&quot;,&quot;itemData&quot;:{&quot;type&quot;:&quot;article-journal&quot;,&quot;id&quot;:&quot;4a76ac90-0098-36a3-aa19-4b7445a65f0a&quot;,&quot;title&quot;:&quot;Extension of the Balbi fire spread model to include the field scale conditions of shrubland fires&quot;,&quot;groupId&quot;:&quot;cf20c6f9-53c3-36b6-89c3-5b297c90dbbd&quot;,&quot;author&quot;:[{&quot;family&quot;:&quot;Chatelon&quot;,&quot;given&quot;:&quot;François Joseph&quot;,&quot;parse-names&quot;:false,&quot;dropping-particle&quot;:&quot;&quot;,&quot;non-dropping-particle&quot;:&quot;&quot;},{&quot;family&quot;:&quot;Balbi&quot;,&quot;given&quot;:&quot;Jacques Henri&quot;,&quot;parse-names&quot;:false,&quot;dropping-particle&quot;:&quot;&quot;,&quot;non-dropping-particle&quot;:&quot;&quot;},{&quot;family&quot;:&quot;Cruz&quot;,&quot;given&quot;:&quot;Miguel G.&quot;,&quot;parse-names&quot;:false,&quot;dropping-particle&quot;:&quot;&quot;,&quot;non-dropping-particle&quot;:&quot;&quot;},{&quot;family&quot;:&quot;Morvan&quot;,&quot;given&quot;:&quot;Dominique&quot;,&quot;parse-names&quot;:false,&quot;dropping-particle&quot;:&quot;&quot;,&quot;non-dropping-particle&quot;:&quot;&quot;},{&quot;family&quot;:&quot;Rossi&quot;,&quot;given&quot;:&quot;Jean Louis&quot;,&quot;parse-names&quot;:false,&quot;dropping-particle&quot;:&quot;&quot;,&quot;non-dropping-particle&quot;:&quot;&quot;},{&quot;family&quot;:&quot;Awad&quot;,&quot;given&quot;:&quot;Carmen&quot;,&quot;parse-names&quot;:false,&quot;dropping-particle&quot;:&quot;&quot;,&quot;non-dropping-particle&quot;:&quot;&quot;},{&quot;family&quot;:&quot;Frangieh&quot;,&quot;given&quot;:&quot;Nicolas&quot;,&quot;parse-names&quot;:false,&quot;dropping-particle&quot;:&quot;&quot;,&quot;non-dropping-particle&quot;:&quot;&quot;},{&quot;family&quot;:&quot;Fayad&quot;,&quot;given&quot;:&quot;Jacky&quot;,&quot;parse-names&quot;:false,&quot;dropping-particle&quot;:&quot;&quot;,&quot;non-dropping-particle&quot;:&quot;&quot;},{&quot;family&quot;:&quot;Marcelli&quot;,&quot;given&quot;:&quot;Thierry&quot;,&quot;parse-names&quot;:false,&quot;dropping-particle&quot;:&quot;&quot;,&quot;non-dropping-particle&quot;:&quot;&quot;}],&quot;container-title&quot;:&quot;International Journal of Wildland Fire&quot;,&quot;container-title-short&quot;:&quot;Int J Wildland Fire&quot;,&quot;DOI&quot;:&quot;10.1071/WF21082&quot;,&quot;ISSN&quot;:&quot;10498001&quot;,&quot;issued&quot;:{&quot;date-parts&quot;:[[2022,2,1]]},&quot;page&quot;:&quot;176-192&quot;,&quot;abstract&quot;:&quot;The 'Balbi model' is a simplified rate of fire spread model aimed at providing computationally fast and accurate simulations of fire propagation that can be used by fire managers under operational conditions. This model describes the steady-state spread rate of surface fires by accounting for both radiation and convection heat transfer processes. In the present work the original Balbi model developed for laboratory conditions is improved by addressing specificities of outdoor fires, such as fuel complexes with a mix of live and dead materials, a larger scale and an open environment. The model is calibrated against a small training dataset (n = 25) of shrubland fires conducted in Turkey. A sensitivity analysis of model output is presented and its predictive capacity against a larger independent dataset of experimental fires in shrubland fuels from different regions of the world (Europe, Australia, New Zealand and South Africa) is tested. A comparison with older versions of the model and a generic empirical model is also conducted with encouraging results. The improved model remains physics-based, faster than real time and fully predictive.&quot;,&quot;publisher&quot;:&quot;CSIRO&quot;,&quot;issue&quot;:&quot;2&quot;,&quot;volume&quot;:&quot;31&quot;},&quot;isTemporary&quot;:false}]},{&quot;citationID&quot;:&quot;MENDELEY_CITATION_fbaac445-9ee8-4033-ae89-7040e0681bad&quot;,&quot;properties&quot;:{&quot;noteIndex&quot;:0},&quot;isEdited&quot;:false,&quot;manualOverride&quot;:{&quot;isManuallyOverridden&quot;:false,&quot;citeprocText&quot;:&quot;(Andrews, n.d.)&quot;,&quot;manualOverrideText&quot;:&quot;&quot;},&quot;citationTag&quot;:&quot;MENDELEY_CITATION_v3_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&quot;,&quot;citationItems&quot;:[{&quot;id&quot;:&quot;7a4bb00e-b6cd-3c75-b1ff-92a4d24ad793&quot;,&quot;itemData&quot;:{&quot;type&quot;:&quot;report&quot;,&quot;id&quot;:&quot;7a4bb00e-b6cd-3c75-b1ff-92a4d24ad793&quot;,&quot;title&quot;:&quot;The Rothermel Surface Fire Spread Model and Associated Developments: A Comprehensive Explanation&quot;,&quot;groupId&quot;:&quot;cf20c6f9-53c3-36b6-89c3-5b297c90dbbd&quot;,&quot;author&quot;:[{&quot;family&quot;:&quot;Andrews&quot;,&quot;given&quot;:&quot;Patricia L&quot;,&quot;parse-names&quot;:false,&quot;dropping-particle&quot;:&quot;&quot;,&quot;non-dropping-particle&quot;:&quot;&quot;}],&quot;abstract&quot;:&quot;The Rothermel surface fire spread model, with some adjustments by Frank A. Albini in 1976, has been used in fire and fuels management systems since 1972. It is generally used with other models including fireline intensity and flame length. Fuel models are often used to define fuel input parameters. Dynamic fuel models use equations for live fuel curing. Models have been developed for the effect of cross-slope wind and for fire spread in directions other than head fire. Equations for the Rothermel model and associated models are presented for easy reference. The influence of input variables on results is examined. While the spread model is used in the U.S. National Fire Danger Rating System (NFDRS), there are significant differences. The NFDRS equations and fuel models are given. This paper is intended to serve as a reference for those interested in the foundation of wildland fire modeling. System developers will benefit from equations from various sources being in one document. Developers of custom fuel models will find information on the impact of fuel parameters on rate of spread calculations.&quot;},&quot;isTemporary&quot;:false}]},{&quot;citationID&quot;:&quot;MENDELEY_CITATION_b50c1314-1afd-4980-80e9-0625a64f56e5&quot;,&quot;properties&quot;:{&quot;noteIndex&quot;:0},&quot;isEdited&quot;:false,&quot;manualOverride&quot;:{&quot;isManuallyOverridden&quot;:true,&quot;citeprocText&quot;:&quot;(Andrews, n.d.)&quot;,&quot;manualOverrideText&quot;:&quot;Andrews, n.d.)&quot;},&quot;citationTag&quot;:&quot;MENDELEY_CITATION_v3_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&quot;,&quot;citationItems&quot;:[{&quot;id&quot;:&quot;7a4bb00e-b6cd-3c75-b1ff-92a4d24ad793&quot;,&quot;itemData&quot;:{&quot;type&quot;:&quot;report&quot;,&quot;id&quot;:&quot;7a4bb00e-b6cd-3c75-b1ff-92a4d24ad793&quot;,&quot;title&quot;:&quot;The Rothermel Surface Fire Spread Model and Associated Developments: A Comprehensive Explanation&quot;,&quot;groupId&quot;:&quot;cf20c6f9-53c3-36b6-89c3-5b297c90dbbd&quot;,&quot;author&quot;:[{&quot;family&quot;:&quot;Andrews&quot;,&quot;given&quot;:&quot;Patricia L&quot;,&quot;parse-names&quot;:false,&quot;dropping-particle&quot;:&quot;&quot;,&quot;non-dropping-particle&quot;:&quot;&quot;}],&quot;abstract&quot;:&quot;The Rothermel surface fire spread model, with some adjustments by Frank A. Albini in 1976, has been used in fire and fuels management systems since 1972. It is generally used with other models including fireline intensity and flame length. Fuel models are often used to define fuel input parameters. Dynamic fuel models use equations for live fuel curing. Models have been developed for the effect of cross-slope wind and for fire spread in directions other than head fire. Equations for the Rothermel model and associated models are presented for easy reference. The influence of input variables on results is examined. While the spread model is used in the U.S. National Fire Danger Rating System (NFDRS), there are significant differences. The NFDRS equations and fuel models are given. This paper is intended to serve as a reference for those interested in the foundation of wildland fire modeling. System developers will benefit from equations from various sources being in one document. Developers of custom fuel models will find information on the impact of fuel parameters on rate of spread calculations.&quot;},&quot;isTemporary&quot;:false}]},{&quot;citationID&quot;:&quot;MENDELEY_CITATION_d7428f36-d93f-406a-993b-d5e0af558e8f&quot;,&quot;properties&quot;:{&quot;noteIndex&quot;:0},&quot;isEdited&quot;:false,&quot;manualOverride&quot;:{&quot;isManuallyOverridden&quot;:false,&quot;citeprocText&quot;:&quot;(Rothermel, 1972)&quot;,&quot;manualOverrideText&quot;:&quot;&quot;},&quot;citationTag&quot;:&quot;MENDELEY_CITATION_v3_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&quot;,&quot;citationItems&quot;:[{&quot;id&quot;:&quot;d80308b5-e1c3-368d-9b95-2620e651bf00&quot;,&quot;itemData&quot;:{&quot;type&quot;:&quot;book&quot;,&quot;id&quot;:&quot;d80308b5-e1c3-368d-9b95-2620e651bf00&quot;,&quot;title&quot;:&quot;A mathematical model for predicting fire spread in wildland fuels&quot;,&quot;groupId&quot;:&quot;cf20c6f9-53c3-36b6-89c3-5b297c90dbbd&quot;,&quot;author&quot;:[{&quot;family&quot;:&quot;Rothermel&quot;,&quot;given&quot;:&quot;Richard C&quot;,&quot;parse-names&quot;:false,&quot;dropping-particle&quot;:&quot;&quot;,&quot;non-dropping-particle&quot;:&quot;&quot;}],&quot;collection-title&quot;:&quot;USDA Forest Service research paper INT ; 115&quot;,&quot;issued&quot;:{&quot;date-parts&quot;:[[1972]]},&quot;publisher-place&quot;:&quot;Ogden, Utah&quot;,&quot;publisher&quot;:&quot;Intermountain Forest and Range Experiment Station, Forest Service, United States Department of Agriculture&quot;},&quot;isTemporary&quot;:false}]},{&quot;citationID&quot;:&quot;MENDELEY_CITATION_526f9125-870c-4849-9eb1-2099abed633e&quot;,&quot;properties&quot;:{&quot;noteIndex&quot;:0},&quot;isEdited&quot;:false,&quot;manualOverride&quot;:{&quot;isManuallyOverridden&quot;:false,&quot;citeprocText&quot;:&quot;(Rothermel, 1972)&quot;,&quot;manualOverrideText&quot;:&quot;&quot;},&quot;citationTag&quot;:&quot;MENDELEY_CITATION_v3_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&quot;,&quot;citationItems&quot;:[{&quot;id&quot;:&quot;d80308b5-e1c3-368d-9b95-2620e651bf00&quot;,&quot;itemData&quot;:{&quot;type&quot;:&quot;book&quot;,&quot;id&quot;:&quot;d80308b5-e1c3-368d-9b95-2620e651bf00&quot;,&quot;title&quot;:&quot;A mathematical model for predicting fire spread in wildland fuels&quot;,&quot;groupId&quot;:&quot;cf20c6f9-53c3-36b6-89c3-5b297c90dbbd&quot;,&quot;author&quot;:[{&quot;family&quot;:&quot;Rothermel&quot;,&quot;given&quot;:&quot;Richard C&quot;,&quot;parse-names&quot;:false,&quot;dropping-particle&quot;:&quot;&quot;,&quot;non-dropping-particle&quot;:&quot;&quot;}],&quot;collection-title&quot;:&quot;USDA Forest Service research paper INT ; 115&quot;,&quot;issued&quot;:{&quot;date-parts&quot;:[[1972]]},&quot;publisher-place&quot;:&quot;Ogden, Utah&quot;,&quot;publisher&quot;:&quot;Intermountain Forest and Range Experiment Station, Forest Service, United States Department of Agriculture&quot;},&quot;isTemporary&quot;:false}]},{&quot;citationID&quot;:&quot;MENDELEY_CITATION_bb53f0e0-4e86-43df-ad53-21feaaf0dde8&quot;,&quot;properties&quot;:{&quot;noteIndex&quot;:0},&quot;isEdited&quot;:false,&quot;manualOverride&quot;:{&quot;isManuallyOverridden&quot;:false,&quot;citeprocText&quot;:&quot;(Rothermel, 1972)&quot;,&quot;manualOverrideText&quot;:&quot;&quot;},&quot;citationTag&quot;:&quot;MENDELEY_CITATION_v3_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&quot;,&quot;citationItems&quot;:[{&quot;id&quot;:&quot;d80308b5-e1c3-368d-9b95-2620e651bf00&quot;,&quot;itemData&quot;:{&quot;type&quot;:&quot;book&quot;,&quot;id&quot;:&quot;d80308b5-e1c3-368d-9b95-2620e651bf00&quot;,&quot;title&quot;:&quot;A mathematical model for predicting fire spread in wildland fuels&quot;,&quot;groupId&quot;:&quot;cf20c6f9-53c3-36b6-89c3-5b297c90dbbd&quot;,&quot;author&quot;:[{&quot;family&quot;:&quot;Rothermel&quot;,&quot;given&quot;:&quot;Richard C&quot;,&quot;parse-names&quot;:false,&quot;dropping-particle&quot;:&quot;&quot;,&quot;non-dropping-particle&quot;:&quot;&quot;}],&quot;collection-title&quot;:&quot;USDA Forest Service research paper INT ; 115&quot;,&quot;issued&quot;:{&quot;date-parts&quot;:[[1972]]},&quot;publisher-place&quot;:&quot;Ogden, Utah&quot;,&quot;publisher&quot;:&quot;Intermountain Forest and Range Experiment Station, Forest Service, United States Department of Agriculture&quot;},&quot;isTemporary&quot;:false}]},{&quot;citationID&quot;:&quot;MENDELEY_CITATION_26be4a62-527e-4c4e-bc5d-c8e5e561078b&quot;,&quot;properties&quot;:{&quot;noteIndex&quot;:0},&quot;isEdited&quot;:false,&quot;manualOverride&quot;:{&quot;isManuallyOverridden&quot;:false,&quot;citeprocText&quot;:&quot;(Rothermel, 1972)&quot;,&quot;manualOverrideText&quot;:&quot;&quot;},&quot;citationTag&quot;:&quot;MENDELEY_CITATION_v3_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&quot;,&quot;citationItems&quot;:[{&quot;id&quot;:&quot;d80308b5-e1c3-368d-9b95-2620e651bf00&quot;,&quot;itemData&quot;:{&quot;type&quot;:&quot;book&quot;,&quot;id&quot;:&quot;d80308b5-e1c3-368d-9b95-2620e651bf00&quot;,&quot;title&quot;:&quot;A mathematical model for predicting fire spread in wildland fuels&quot;,&quot;groupId&quot;:&quot;cf20c6f9-53c3-36b6-89c3-5b297c90dbbd&quot;,&quot;author&quot;:[{&quot;family&quot;:&quot;Rothermel&quot;,&quot;given&quot;:&quot;Richard C&quot;,&quot;parse-names&quot;:false,&quot;dropping-particle&quot;:&quot;&quot;,&quot;non-dropping-particle&quot;:&quot;&quot;}],&quot;collection-title&quot;:&quot;USDA Forest Service research paper INT ; 115&quot;,&quot;issued&quot;:{&quot;date-parts&quot;:[[1972]]},&quot;publisher-place&quot;:&quot;Ogden, Utah&quot;,&quot;publisher&quot;:&quot;Intermountain Forest and Range Experiment Station, Forest Service, United States Department of Agriculture&quot;},&quot;isTemporary&quot;:false}]},{&quot;citationID&quot;:&quot;MENDELEY_CITATION_d7d0dc60-5589-4d8a-a4b6-696325678d21&quot;,&quot;properties&quot;:{&quot;noteIndex&quot;:0},&quot;isEdited&quot;:false,&quot;manualOverride&quot;:{&quot;isManuallyOverridden&quot;:false,&quot;citeprocText&quot;:&quot;(Rothermel, 1972)&quot;,&quot;manualOverrideText&quot;:&quot;&quot;},&quot;citationTag&quot;:&quot;MENDELEY_CITATION_v3_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&quot;,&quot;citationItems&quot;:[{&quot;id&quot;:&quot;d80308b5-e1c3-368d-9b95-2620e651bf00&quot;,&quot;itemData&quot;:{&quot;type&quot;:&quot;book&quot;,&quot;id&quot;:&quot;d80308b5-e1c3-368d-9b95-2620e651bf00&quot;,&quot;title&quot;:&quot;A mathematical model for predicting fire spread in wildland fuels&quot;,&quot;groupId&quot;:&quot;cf20c6f9-53c3-36b6-89c3-5b297c90dbbd&quot;,&quot;author&quot;:[{&quot;family&quot;:&quot;Rothermel&quot;,&quot;given&quot;:&quot;Richard C&quot;,&quot;parse-names&quot;:false,&quot;dropping-particle&quot;:&quot;&quot;,&quot;non-dropping-particle&quot;:&quot;&quot;}],&quot;collection-title&quot;:&quot;USDA Forest Service research paper INT ; 115&quot;,&quot;issued&quot;:{&quot;date-parts&quot;:[[1972]]},&quot;publisher-place&quot;:&quot;Ogden, Utah&quot;,&quot;publisher&quot;:&quot;Intermountain Forest and Range Experiment Station, Forest Service, United States Department of Agriculture&quot;},&quot;isTemporary&quot;:false}]},{&quot;citationID&quot;:&quot;MENDELEY_CITATION_7fb86e0c-3934-4a1b-aee7-5e489ea06c29&quot;,&quot;properties&quot;:{&quot;noteIndex&quot;:0},&quot;isEdited&quot;:false,&quot;manualOverride&quot;:{&quot;isManuallyOverridden&quot;:false,&quot;citeprocText&quot;:&quot;(Rothermel, 1972)&quot;,&quot;manualOverrideText&quot;:&quot;&quot;},&quot;citationTag&quot;:&quot;MENDELEY_CITATION_v3_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&quot;,&quot;citationItems&quot;:[{&quot;id&quot;:&quot;d80308b5-e1c3-368d-9b95-2620e651bf00&quot;,&quot;itemData&quot;:{&quot;type&quot;:&quot;book&quot;,&quot;id&quot;:&quot;d80308b5-e1c3-368d-9b95-2620e651bf00&quot;,&quot;title&quot;:&quot;A mathematical model for predicting fire spread in wildland fuels&quot;,&quot;groupId&quot;:&quot;cf20c6f9-53c3-36b6-89c3-5b297c90dbbd&quot;,&quot;author&quot;:[{&quot;family&quot;:&quot;Rothermel&quot;,&quot;given&quot;:&quot;Richard C&quot;,&quot;parse-names&quot;:false,&quot;dropping-particle&quot;:&quot;&quot;,&quot;non-dropping-particle&quot;:&quot;&quot;}],&quot;collection-title&quot;:&quot;USDA Forest Service research paper INT ; 115&quot;,&quot;issued&quot;:{&quot;date-parts&quot;:[[1972]]},&quot;publisher-place&quot;:&quot;Ogden, Utah&quot;,&quot;publisher&quot;:&quot;Intermountain Forest and Range Experiment Station, Forest Service, United States Department of Agriculture&quot;},&quot;isTemporary&quot;:false}]},{&quot;citationID&quot;:&quot;MENDELEY_CITATION_c7bdbe40-5d3f-434b-a560-af9e15fa60f1&quot;,&quot;properties&quot;:{&quot;noteIndex&quot;:0},&quot;isEdited&quot;:false,&quot;manualOverride&quot;:{&quot;isManuallyOverridden&quot;:false,&quot;citeprocText&quot;:&quot;(Rothermel, 1972)&quot;,&quot;manualOverrideText&quot;:&quot;&quot;},&quot;citationTag&quot;:&quot;MENDELEY_CITATION_v3_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&quot;,&quot;citationItems&quot;:[{&quot;id&quot;:&quot;d80308b5-e1c3-368d-9b95-2620e651bf00&quot;,&quot;itemData&quot;:{&quot;type&quot;:&quot;book&quot;,&quot;id&quot;:&quot;d80308b5-e1c3-368d-9b95-2620e651bf00&quot;,&quot;title&quot;:&quot;A mathematical model for predicting fire spread in wildland fuels&quot;,&quot;groupId&quot;:&quot;cf20c6f9-53c3-36b6-89c3-5b297c90dbbd&quot;,&quot;author&quot;:[{&quot;family&quot;:&quot;Rothermel&quot;,&quot;given&quot;:&quot;Richard C&quot;,&quot;parse-names&quot;:false,&quot;dropping-particle&quot;:&quot;&quot;,&quot;non-dropping-particle&quot;:&quot;&quot;}],&quot;collection-title&quot;:&quot;USDA Forest Service research paper INT ; 115&quot;,&quot;issued&quot;:{&quot;date-parts&quot;:[[1972]]},&quot;publisher-place&quot;:&quot;Ogden, Utah&quot;,&quot;publisher&quot;:&quot;Intermountain Forest and Range Experiment Station, Forest Service, United States Department of Agriculture&quot;},&quot;isTemporary&quot;:false}]},{&quot;citationID&quot;:&quot;MENDELEY_CITATION_85a612c2-41cb-4da0-a517-7057b7b7e570&quot;,&quot;properties&quot;:{&quot;noteIndex&quot;:0},&quot;isEdited&quot;:false,&quot;manualOverride&quot;:{&quot;isManuallyOverridden&quot;:false,&quot;citeprocText&quot;:&quot;(Balbi et al., 2007)&quot;,&quot;manualOverrideText&quot;:&quot;&quot;},&quot;citationTag&quot;:&quot;MENDELEY_CITATION_v3_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&quot;,&quot;citationItems&quot;:[{&quot;id&quot;:&quot;585e4233-2d1d-3d3d-a605-ae5ec638785b&quot;,&quot;itemData&quot;:{&quot;type&quot;:&quot;article-journal&quot;,&quot;id&quot;:&quot;585e4233-2d1d-3d3d-a605-ae5ec638785b&quot;,&quot;title&quot;:&quot;A 3D physical real-time model of surface fires across fuel beds&quot;,&quot;author&quot;:[{&quot;family&quot;:&quot;Balbi&quot;,&quot;given&quot;:&quot;Jacques Henri&quot;,&quot;parse-names&quot;:false,&quot;dropping-particle&quot;:&quot;&quot;,&quot;non-dropping-particle&quot;:&quot;&quot;},{&quot;family&quot;:&quot;Rossi&quot;,&quot;given&quot;:&quot;Jean Louis&quot;,&quot;parse-names&quot;:false,&quot;dropping-particle&quot;:&quot;&quot;,&quot;non-dropping-particle&quot;:&quot;&quot;},{&quot;family&quot;:&quot;Marcelli&quot;,&quot;given&quot;:&quot;Thierry&quot;,&quot;parse-names&quot;:false,&quot;dropping-particle&quot;:&quot;&quot;,&quot;non-dropping-particle&quot;:&quot;&quot;},{&quot;family&quot;:&quot;Santoni&quot;,&quot;given&quot;:&quot;Paul Antoine&quot;,&quot;parse-names&quot;:false,&quot;dropping-particle&quot;:&quot;&quot;,&quot;non-dropping-particle&quot;:&quot;&quot;}],&quot;container-title&quot;:&quot;Combustion Science and Technology&quot;,&quot;DOI&quot;:&quot;10.1080/00102200701484449&quot;,&quot;ISSN&quot;:&quot;00102202&quot;,&quot;issued&quot;:{&quot;date-parts&quot;:[[2007,12]]},&quot;page&quot;:&quot;2511-2537&quot;,&quot;abstract&quot;:&quot;This work presents a new modelling approach to the elaboration of a simple model of surface fire spread. This model runs faster than real-time and will be integrated in management tools. Until now, models used in such tools have been based on an empirical relationship. These tools may be efficient for conditions that are comparable to those of test-fires but the absence of a physical description makes them inapplicable to other situations. This paper proposes a physical 3D model of surface fire able to predict fire behaviour faster than real-time. This model is tested on experiments carried out across fuel beds under slope and wind conditions.&quot;,&quot;issue&quot;:&quot;12&quot;,&quot;volume&quot;:&quot;179&quot;,&quot;container-title-short&quot;:&quot;&quot;},&quot;isTemporary&quot;:false}]},{&quot;citationID&quot;:&quot;MENDELEY_CITATION_da428168-a5c9-41b1-890f-245059c76d68&quot;,&quot;properties&quot;:{&quot;noteIndex&quot;:0},&quot;isEdited&quot;:false,&quot;manualOverride&quot;:{&quot;isManuallyOverridden&quot;:false,&quot;citeprocText&quot;:&quot;(Balbi et al., 2007)&quot;,&quot;manualOverrideText&quot;:&quot;&quot;},&quot;citationTag&quot;:&quot;MENDELEY_CITATION_v3_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&quot;,&quot;citationItems&quot;:[{&quot;id&quot;:&quot;585e4233-2d1d-3d3d-a605-ae5ec638785b&quot;,&quot;itemData&quot;:{&quot;type&quot;:&quot;article-journal&quot;,&quot;id&quot;:&quot;585e4233-2d1d-3d3d-a605-ae5ec638785b&quot;,&quot;title&quot;:&quot;A 3D physical real-time model of surface fires across fuel beds&quot;,&quot;author&quot;:[{&quot;family&quot;:&quot;Balbi&quot;,&quot;given&quot;:&quot;Jacques Henri&quot;,&quot;parse-names&quot;:false,&quot;dropping-particle&quot;:&quot;&quot;,&quot;non-dropping-particle&quot;:&quot;&quot;},{&quot;family&quot;:&quot;Rossi&quot;,&quot;given&quot;:&quot;Jean Louis&quot;,&quot;parse-names&quot;:false,&quot;dropping-particle&quot;:&quot;&quot;,&quot;non-dropping-particle&quot;:&quot;&quot;},{&quot;family&quot;:&quot;Marcelli&quot;,&quot;given&quot;:&quot;Thierry&quot;,&quot;parse-names&quot;:false,&quot;dropping-particle&quot;:&quot;&quot;,&quot;non-dropping-particle&quot;:&quot;&quot;},{&quot;family&quot;:&quot;Santoni&quot;,&quot;given&quot;:&quot;Paul Antoine&quot;,&quot;parse-names&quot;:false,&quot;dropping-particle&quot;:&quot;&quot;,&quot;non-dropping-particle&quot;:&quot;&quot;}],&quot;container-title&quot;:&quot;Combustion Science and Technology&quot;,&quot;DOI&quot;:&quot;10.1080/00102200701484449&quot;,&quot;ISSN&quot;:&quot;00102202&quot;,&quot;issued&quot;:{&quot;date-parts&quot;:[[2007,12]]},&quot;page&quot;:&quot;2511-2537&quot;,&quot;abstract&quot;:&quot;This work presents a new modelling approach to the elaboration of a simple model of surface fire spread. This model runs faster than real-time and will be integrated in management tools. Until now, models used in such tools have been based on an empirical relationship. These tools may be efficient for conditions that are comparable to those of test-fires but the absence of a physical description makes them inapplicable to other situations. This paper proposes a physical 3D model of surface fire able to predict fire behaviour faster than real-time. This model is tested on experiments carried out across fuel beds under slope and wind conditions.&quot;,&quot;issue&quot;:&quot;12&quot;,&quot;volume&quot;:&quot;179&quot;,&quot;container-title-short&quot;:&quot;&quot;},&quot;isTemporary&quot;:false}]},{&quot;citationID&quot;:&quot;MENDELEY_CITATION_debcd92f-e95b-431f-b8cd-09eaa0dab45f&quot;,&quot;properties&quot;:{&quot;noteIndex&quot;:0},&quot;isEdited&quot;:false,&quot;manualOverride&quot;:{&quot;isManuallyOverridden&quot;:false,&quot;citeprocText&quot;:&quot;(Balbi et al., 2007)&quot;,&quot;manualOverrideText&quot;:&quot;&quot;},&quot;citationTag&quot;:&quot;MENDELEY_CITATION_v3_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&quot;,&quot;citationItems&quot;:[{&quot;id&quot;:&quot;585e4233-2d1d-3d3d-a605-ae5ec638785b&quot;,&quot;itemData&quot;:{&quot;type&quot;:&quot;article-journal&quot;,&quot;id&quot;:&quot;585e4233-2d1d-3d3d-a605-ae5ec638785b&quot;,&quot;title&quot;:&quot;A 3D physical real-time model of surface fires across fuel beds&quot;,&quot;author&quot;:[{&quot;family&quot;:&quot;Balbi&quot;,&quot;given&quot;:&quot;Jacques Henri&quot;,&quot;parse-names&quot;:false,&quot;dropping-particle&quot;:&quot;&quot;,&quot;non-dropping-particle&quot;:&quot;&quot;},{&quot;family&quot;:&quot;Rossi&quot;,&quot;given&quot;:&quot;Jean Louis&quot;,&quot;parse-names&quot;:false,&quot;dropping-particle&quot;:&quot;&quot;,&quot;non-dropping-particle&quot;:&quot;&quot;},{&quot;family&quot;:&quot;Marcelli&quot;,&quot;given&quot;:&quot;Thierry&quot;,&quot;parse-names&quot;:false,&quot;dropping-particle&quot;:&quot;&quot;,&quot;non-dropping-particle&quot;:&quot;&quot;},{&quot;family&quot;:&quot;Santoni&quot;,&quot;given&quot;:&quot;Paul Antoine&quot;,&quot;parse-names&quot;:false,&quot;dropping-particle&quot;:&quot;&quot;,&quot;non-dropping-particle&quot;:&quot;&quot;}],&quot;container-title&quot;:&quot;Combustion Science and Technology&quot;,&quot;DOI&quot;:&quot;10.1080/00102200701484449&quot;,&quot;ISSN&quot;:&quot;00102202&quot;,&quot;issued&quot;:{&quot;date-parts&quot;:[[2007,12]]},&quot;page&quot;:&quot;2511-2537&quot;,&quot;abstract&quot;:&quot;This work presents a new modelling approach to the elaboration of a simple model of surface fire spread. This model runs faster than real-time and will be integrated in management tools. Until now, models used in such tools have been based on an empirical relationship. These tools may be efficient for conditions that are comparable to those of test-fires but the absence of a physical description makes them inapplicable to other situations. This paper proposes a physical 3D model of surface fire able to predict fire behaviour faster than real-time. This model is tested on experiments carried out across fuel beds under slope and wind conditions.&quot;,&quot;issue&quot;:&quot;12&quot;,&quot;volume&quot;:&quot;179&quot;,&quot;container-title-short&quot;:&quot;&quot;},&quot;isTemporary&quot;:false}]},{&quot;citationID&quot;:&quot;MENDELEY_CITATION_ca46551e-5345-4dc8-882d-86c50d503c49&quot;,&quot;properties&quot;:{&quot;noteIndex&quot;:0},&quot;isEdited&quot;:false,&quot;manualOverride&quot;:{&quot;isManuallyOverridden&quot;:false,&quot;citeprocText&quot;:&quot;(Balbi et al., 2007)&quot;,&quot;manualOverrideText&quot;:&quot;&quot;},&quot;citationTag&quot;:&quot;MENDELEY_CITATION_v3_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&quot;,&quot;citationItems&quot;:[{&quot;id&quot;:&quot;585e4233-2d1d-3d3d-a605-ae5ec638785b&quot;,&quot;itemData&quot;:{&quot;type&quot;:&quot;article-journal&quot;,&quot;id&quot;:&quot;585e4233-2d1d-3d3d-a605-ae5ec638785b&quot;,&quot;title&quot;:&quot;A 3D physical real-time model of surface fires across fuel beds&quot;,&quot;author&quot;:[{&quot;family&quot;:&quot;Balbi&quot;,&quot;given&quot;:&quot;Jacques Henri&quot;,&quot;parse-names&quot;:false,&quot;dropping-particle&quot;:&quot;&quot;,&quot;non-dropping-particle&quot;:&quot;&quot;},{&quot;family&quot;:&quot;Rossi&quot;,&quot;given&quot;:&quot;Jean Louis&quot;,&quot;parse-names&quot;:false,&quot;dropping-particle&quot;:&quot;&quot;,&quot;non-dropping-particle&quot;:&quot;&quot;},{&quot;family&quot;:&quot;Marcelli&quot;,&quot;given&quot;:&quot;Thierry&quot;,&quot;parse-names&quot;:false,&quot;dropping-particle&quot;:&quot;&quot;,&quot;non-dropping-particle&quot;:&quot;&quot;},{&quot;family&quot;:&quot;Santoni&quot;,&quot;given&quot;:&quot;Paul Antoine&quot;,&quot;parse-names&quot;:false,&quot;dropping-particle&quot;:&quot;&quot;,&quot;non-dropping-particle&quot;:&quot;&quot;}],&quot;container-title&quot;:&quot;Combustion Science and Technology&quot;,&quot;DOI&quot;:&quot;10.1080/00102200701484449&quot;,&quot;ISSN&quot;:&quot;00102202&quot;,&quot;issued&quot;:{&quot;date-parts&quot;:[[2007,12]]},&quot;page&quot;:&quot;2511-2537&quot;,&quot;abstract&quot;:&quot;This work presents a new modelling approach to the elaboration of a simple model of surface fire spread. This model runs faster than real-time and will be integrated in management tools. Until now, models used in such tools have been based on an empirical relationship. These tools may be efficient for conditions that are comparable to those of test-fires but the absence of a physical description makes them inapplicable to other situations. This paper proposes a physical 3D model of surface fire able to predict fire behaviour faster than real-time. This model is tested on experiments carried out across fuel beds under slope and wind conditions.&quot;,&quot;issue&quot;:&quot;12&quot;,&quot;volume&quot;:&quot;179&quot;,&quot;container-title-short&quot;:&quot;&quot;},&quot;isTemporary&quot;:false}]},{&quot;citationID&quot;:&quot;MENDELEY_CITATION_5445380a-227e-429f-bb72-e9675d337a3a&quot;,&quot;properties&quot;:{&quot;noteIndex&quot;:0},&quot;isEdited&quot;:false,&quot;manualOverride&quot;:{&quot;isManuallyOverridden&quot;:false,&quot;citeprocText&quot;:&quot;(Balbi et al., 2007)&quot;,&quot;manualOverrideText&quot;:&quot;&quot;},&quot;citationTag&quot;:&quot;MENDELEY_CITATION_v3_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&quot;,&quot;citationItems&quot;:[{&quot;id&quot;:&quot;585e4233-2d1d-3d3d-a605-ae5ec638785b&quot;,&quot;itemData&quot;:{&quot;type&quot;:&quot;article-journal&quot;,&quot;id&quot;:&quot;585e4233-2d1d-3d3d-a605-ae5ec638785b&quot;,&quot;title&quot;:&quot;A 3D physical real-time model of surface fires across fuel beds&quot;,&quot;author&quot;:[{&quot;family&quot;:&quot;Balbi&quot;,&quot;given&quot;:&quot;Jacques Henri&quot;,&quot;parse-names&quot;:false,&quot;dropping-particle&quot;:&quot;&quot;,&quot;non-dropping-particle&quot;:&quot;&quot;},{&quot;family&quot;:&quot;Rossi&quot;,&quot;given&quot;:&quot;Jean Louis&quot;,&quot;parse-names&quot;:false,&quot;dropping-particle&quot;:&quot;&quot;,&quot;non-dropping-particle&quot;:&quot;&quot;},{&quot;family&quot;:&quot;Marcelli&quot;,&quot;given&quot;:&quot;Thierry&quot;,&quot;parse-names&quot;:false,&quot;dropping-particle&quot;:&quot;&quot;,&quot;non-dropping-particle&quot;:&quot;&quot;},{&quot;family&quot;:&quot;Santoni&quot;,&quot;given&quot;:&quot;Paul Antoine&quot;,&quot;parse-names&quot;:false,&quot;dropping-particle&quot;:&quot;&quot;,&quot;non-dropping-particle&quot;:&quot;&quot;}],&quot;container-title&quot;:&quot;Combustion Science and Technology&quot;,&quot;DOI&quot;:&quot;10.1080/00102200701484449&quot;,&quot;ISSN&quot;:&quot;00102202&quot;,&quot;issued&quot;:{&quot;date-parts&quot;:[[2007,12]]},&quot;page&quot;:&quot;2511-2537&quot;,&quot;abstract&quot;:&quot;This work presents a new modelling approach to the elaboration of a simple model of surface fire spread. This model runs faster than real-time and will be integrated in management tools. Until now, models used in such tools have been based on an empirical relationship. These tools may be efficient for conditions that are comparable to those of test-fires but the absence of a physical description makes them inapplicable to other situations. This paper proposes a physical 3D model of surface fire able to predict fire behaviour faster than real-time. This model is tested on experiments carried out across fuel beds under slope and wind conditions.&quot;,&quot;issue&quot;:&quot;12&quot;,&quot;volume&quot;:&quot;179&quot;,&quot;container-title-short&quot;:&quot;&quot;},&quot;isTemporary&quot;:false}]},{&quot;citationID&quot;:&quot;MENDELEY_CITATION_7d38696b-7446-4c70-bb7e-86afdc3cf546&quot;,&quot;properties&quot;:{&quot;noteIndex&quot;:0},&quot;isEdited&quot;:false,&quot;manualOverride&quot;:{&quot;isManuallyOverridden&quot;:false,&quot;citeprocText&quot;:&quot;(Balbi et al., 2007)&quot;,&quot;manualOverrideText&quot;:&quot;&quot;},&quot;citationTag&quot;:&quot;MENDELEY_CITATION_v3_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&quot;,&quot;citationItems&quot;:[{&quot;id&quot;:&quot;585e4233-2d1d-3d3d-a605-ae5ec638785b&quot;,&quot;itemData&quot;:{&quot;type&quot;:&quot;article-journal&quot;,&quot;id&quot;:&quot;585e4233-2d1d-3d3d-a605-ae5ec638785b&quot;,&quot;title&quot;:&quot;A 3D physical real-time model of surface fires across fuel beds&quot;,&quot;author&quot;:[{&quot;family&quot;:&quot;Balbi&quot;,&quot;given&quot;:&quot;Jacques Henri&quot;,&quot;parse-names&quot;:false,&quot;dropping-particle&quot;:&quot;&quot;,&quot;non-dropping-particle&quot;:&quot;&quot;},{&quot;family&quot;:&quot;Rossi&quot;,&quot;given&quot;:&quot;Jean Louis&quot;,&quot;parse-names&quot;:false,&quot;dropping-particle&quot;:&quot;&quot;,&quot;non-dropping-particle&quot;:&quot;&quot;},{&quot;family&quot;:&quot;Marcelli&quot;,&quot;given&quot;:&quot;Thierry&quot;,&quot;parse-names&quot;:false,&quot;dropping-particle&quot;:&quot;&quot;,&quot;non-dropping-particle&quot;:&quot;&quot;},{&quot;family&quot;:&quot;Santoni&quot;,&quot;given&quot;:&quot;Paul Antoine&quot;,&quot;parse-names&quot;:false,&quot;dropping-particle&quot;:&quot;&quot;,&quot;non-dropping-particle&quot;:&quot;&quot;}],&quot;container-title&quot;:&quot;Combustion Science and Technology&quot;,&quot;DOI&quot;:&quot;10.1080/00102200701484449&quot;,&quot;ISSN&quot;:&quot;00102202&quot;,&quot;issued&quot;:{&quot;date-parts&quot;:[[2007,12]]},&quot;page&quot;:&quot;2511-2537&quot;,&quot;abstract&quot;:&quot;This work presents a new modelling approach to the elaboration of a simple model of surface fire spread. This model runs faster than real-time and will be integrated in management tools. Until now, models used in such tools have been based on an empirical relationship. These tools may be efficient for conditions that are comparable to those of test-fires but the absence of a physical description makes them inapplicable to other situations. This paper proposes a physical 3D model of surface fire able to predict fire behaviour faster than real-time. This model is tested on experiments carried out across fuel beds under slope and wind conditions.&quot;,&quot;issue&quot;:&quot;12&quot;,&quot;volume&quot;:&quot;179&quot;,&quot;container-title-short&quot;:&quot;&quot;},&quot;isTemporary&quot;:false}]},{&quot;citationID&quot;:&quot;MENDELEY_CITATION_42400ef9-0d73-49f9-9104-e69cf87131cb&quot;,&quot;properties&quot;:{&quot;noteIndex&quot;:0},&quot;isEdited&quot;:false,&quot;manualOverride&quot;:{&quot;isManuallyOverridden&quot;:true,&quot;citeprocText&quot;:&quot;(Balbi et al., 2020)&quot;,&quot;manualOverrideText&quot;:&quot;(Balbi et al., 2007)&quot;},&quot;citationTag&quot;:&quot;MENDELEY_CITATION_v3_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&quot;,&quot;citationItems&quot;:[{&quot;id&quot;:&quot;6d408899-84a6-3758-bd10-bc4d094c2c5e&quot;,&quot;itemData&quot;:{&quot;type&quot;:&quot;article-journal&quot;,&quot;id&quot;:&quot;6d408899-84a6-3758-bd10-bc4d094c2c5e&quot;,&quot;title&quot;:&quot;A convective-radiative propagation model for wildland fires&quot;,&quot;groupId&quot;:&quot;cf20c6f9-53c3-36b6-89c3-5b297c90dbbd&quot;,&quot;author&quot;:[{&quot;family&quot;:&quot;Balbi&quot;,&quot;given&quot;:&quot;Jacques Henri&quot;,&quot;parse-names&quot;:false,&quot;dropping-particle&quot;:&quot;&quot;,&quot;non-dropping-particle&quot;:&quot;&quot;},{&quot;family&quot;:&quot;Chatelon&quot;,&quot;given&quot;:&quot;François Joseph&quot;,&quot;parse-names&quot;:false,&quot;dropping-particle&quot;:&quot;&quot;,&quot;non-dropping-particle&quot;:&quot;&quot;},{&quot;family&quot;:&quot;Morvan&quot;,&quot;given&quot;:&quot;Dominique&quot;,&quot;parse-names&quot;:false,&quot;dropping-particle&quot;:&quot;&quot;,&quot;non-dropping-particle&quot;:&quot;&quot;},{&quot;family&quot;:&quot;Rossi&quot;,&quot;given&quot;:&quot;Jean Louis&quot;,&quot;parse-names&quot;:false,&quot;dropping-particle&quot;:&quot;&quot;,&quot;non-dropping-particle&quot;:&quot;&quot;},{&quot;family&quot;:&quot;Marcelli&quot;,&quot;given&quot;:&quot;Thierry&quot;,&quot;parse-names&quot;:false,&quot;dropping-particle&quot;:&quot;&quot;,&quot;non-dropping-particle&quot;:&quot;&quot;},{&quot;family&quot;:&quot;Morandini&quot;,&quot;given&quot;:&quot;Frédéric&quot;,&quot;parse-names&quot;:false,&quot;dropping-particle&quot;:&quot;&quot;,&quot;non-dropping-particle&quot;:&quot;&quot;}],&quot;container-title&quot;:&quot;International Journal of Wildland Fire&quot;,&quot;container-title-short&quot;:&quot;Int J Wildland Fire&quot;,&quot;DOI&quot;:&quot;10.1071/WF19103&quot;,&quot;ISSN&quot;:&quot;10498001&quot;,&quot;issued&quot;:{&quot;date-parts&quot;:[[2020]]},&quot;abstract&quot;:&quot;The 'Balbi model' is a simplified steady-state physical propagation model for surface fires that considers radiative heat transfer from the surface area of burning fuel particles as well as from the flame body. In this work, a completely new version of this propagation model for wildand fires is proposed. Even if, in the present work, this model is confined to laboratory experiments, its purpose is to be used at a larger scale in the field under operational conditions. This model was constructed from a radiative propagation model with the addition of a convective heat transfer term resulting from the impingement of packets of hot reacting gases on unburnt fuel elements located at the base of the flame. The flame inside the fuel bed is seen as the 'fingers of fire' described in the literature. The proposed model is physics-based, faster than real time and fully predictive, which means that model parameters do not change from one experiment to another. The predicted rate of spread is applied to a large set of laboratory experiments (through homogeneous pine needles and excelsior fuel beds) and is compared with the predictions of both a very simple empirical model (Catchpole) and a detailed physical model (FireStar2D).&quot;,&quot;issue&quot;:&quot;8&quot;,&quot;volume&quot;:&quot;29&quot;},&quot;isTemporary&quot;:false}]},{&quot;citationID&quot;:&quot;MENDELEY_CITATION_d2c9be19-7b03-41a6-88ff-d6f4d54c5b41&quot;,&quot;properties&quot;:{&quot;noteIndex&quot;:0},&quot;isEdited&quot;:false,&quot;manualOverride&quot;:{&quot;isManuallyOverridden&quot;:false,&quot;citeprocText&quot;:&quot;(Balbi et al., 2007)&quot;,&quot;manualOverrideText&quot;:&quot;&quot;},&quot;citationTag&quot;:&quot;MENDELEY_CITATION_v3_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&quot;,&quot;citationItems&quot;:[{&quot;id&quot;:&quot;585e4233-2d1d-3d3d-a605-ae5ec638785b&quot;,&quot;itemData&quot;:{&quot;type&quot;:&quot;article-journal&quot;,&quot;id&quot;:&quot;585e4233-2d1d-3d3d-a605-ae5ec638785b&quot;,&quot;title&quot;:&quot;A 3D physical real-time model of surface fires across fuel beds&quot;,&quot;author&quot;:[{&quot;family&quot;:&quot;Balbi&quot;,&quot;given&quot;:&quot;Jacques Henri&quot;,&quot;parse-names&quot;:false,&quot;dropping-particle&quot;:&quot;&quot;,&quot;non-dropping-particle&quot;:&quot;&quot;},{&quot;family&quot;:&quot;Rossi&quot;,&quot;given&quot;:&quot;Jean Louis&quot;,&quot;parse-names&quot;:false,&quot;dropping-particle&quot;:&quot;&quot;,&quot;non-dropping-particle&quot;:&quot;&quot;},{&quot;family&quot;:&quot;Marcelli&quot;,&quot;given&quot;:&quot;Thierry&quot;,&quot;parse-names&quot;:false,&quot;dropping-particle&quot;:&quot;&quot;,&quot;non-dropping-particle&quot;:&quot;&quot;},{&quot;family&quot;:&quot;Santoni&quot;,&quot;given&quot;:&quot;Paul Antoine&quot;,&quot;parse-names&quot;:false,&quot;dropping-particle&quot;:&quot;&quot;,&quot;non-dropping-particle&quot;:&quot;&quot;}],&quot;container-title&quot;:&quot;Combustion Science and Technology&quot;,&quot;DOI&quot;:&quot;10.1080/00102200701484449&quot;,&quot;ISSN&quot;:&quot;00102202&quot;,&quot;issued&quot;:{&quot;date-parts&quot;:[[2007,12]]},&quot;page&quot;:&quot;2511-2537&quot;,&quot;abstract&quot;:&quot;This work presents a new modelling approach to the elaboration of a simple model of surface fire spread. This model runs faster than real-time and will be integrated in management tools. Until now, models used in such tools have been based on an empirical relationship. These tools may be efficient for conditions that are comparable to those of test-fires but the absence of a physical description makes them inapplicable to other situations. This paper proposes a physical 3D model of surface fire able to predict fire behaviour faster than real-time. This model is tested on experiments carried out across fuel beds under slope and wind conditions.&quot;,&quot;issue&quot;:&quot;12&quot;,&quot;volume&quot;:&quot;179&quot;,&quot;container-title-short&quot;:&quot;&quot;},&quot;isTemporary&quot;:false}]},{&quot;citationID&quot;:&quot;MENDELEY_CITATION_d0333b53-9d77-42d4-a6b1-136bcd7ea99b&quot;,&quot;properties&quot;:{&quot;noteIndex&quot;:0},&quot;isEdited&quot;:false,&quot;manualOverride&quot;:{&quot;isManuallyOverridden&quot;:false,&quot;citeprocText&quot;:&quot;(Balbi et al., 2007)&quot;,&quot;manualOverrideText&quot;:&quot;&quot;},&quot;citationTag&quot;:&quot;MENDELEY_CITATION_v3_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&quot;,&quot;citationItems&quot;:[{&quot;id&quot;:&quot;585e4233-2d1d-3d3d-a605-ae5ec638785b&quot;,&quot;itemData&quot;:{&quot;type&quot;:&quot;article-journal&quot;,&quot;id&quot;:&quot;585e4233-2d1d-3d3d-a605-ae5ec638785b&quot;,&quot;title&quot;:&quot;A 3D physical real-time model of surface fires across fuel beds&quot;,&quot;author&quot;:[{&quot;family&quot;:&quot;Balbi&quot;,&quot;given&quot;:&quot;Jacques Henri&quot;,&quot;parse-names&quot;:false,&quot;dropping-particle&quot;:&quot;&quot;,&quot;non-dropping-particle&quot;:&quot;&quot;},{&quot;family&quot;:&quot;Rossi&quot;,&quot;given&quot;:&quot;Jean Louis&quot;,&quot;parse-names&quot;:false,&quot;dropping-particle&quot;:&quot;&quot;,&quot;non-dropping-particle&quot;:&quot;&quot;},{&quot;family&quot;:&quot;Marcelli&quot;,&quot;given&quot;:&quot;Thierry&quot;,&quot;parse-names&quot;:false,&quot;dropping-particle&quot;:&quot;&quot;,&quot;non-dropping-particle&quot;:&quot;&quot;},{&quot;family&quot;:&quot;Santoni&quot;,&quot;given&quot;:&quot;Paul Antoine&quot;,&quot;parse-names&quot;:false,&quot;dropping-particle&quot;:&quot;&quot;,&quot;non-dropping-particle&quot;:&quot;&quot;}],&quot;container-title&quot;:&quot;Combustion Science and Technology&quot;,&quot;DOI&quot;:&quot;10.1080/00102200701484449&quot;,&quot;ISSN&quot;:&quot;00102202&quot;,&quot;issued&quot;:{&quot;date-parts&quot;:[[2007,12]]},&quot;page&quot;:&quot;2511-2537&quot;,&quot;abstract&quot;:&quot;This work presents a new modelling approach to the elaboration of a simple model of surface fire spread. This model runs faster than real-time and will be integrated in management tools. Until now, models used in such tools have been based on an empirical relationship. These tools may be efficient for conditions that are comparable to those of test-fires but the absence of a physical description makes them inapplicable to other situations. This paper proposes a physical 3D model of surface fire able to predict fire behaviour faster than real-time. This model is tested on experiments carried out across fuel beds under slope and wind conditions.&quot;,&quot;issue&quot;:&quot;12&quot;,&quot;volume&quot;:&quot;179&quot;,&quot;container-title-short&quot;:&quot;&quot;},&quot;isTemporary&quot;:false}]},{&quot;citationID&quot;:&quot;MENDELEY_CITATION_ffbe43ec-e7c1-4e38-a53b-84328c09a6cc&quot;,&quot;properties&quot;:{&quot;noteIndex&quot;:0},&quot;isEdited&quot;:false,&quot;manualOverride&quot;:{&quot;isManuallyOverridden&quot;:false,&quot;citeprocText&quot;:&quot;(Balbi et al., 2007)&quot;,&quot;manualOverrideText&quot;:&quot;&quot;},&quot;citationTag&quot;:&quot;MENDELEY_CITATION_v3_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&quot;,&quot;citationItems&quot;:[{&quot;id&quot;:&quot;585e4233-2d1d-3d3d-a605-ae5ec638785b&quot;,&quot;itemData&quot;:{&quot;type&quot;:&quot;article-journal&quot;,&quot;id&quot;:&quot;585e4233-2d1d-3d3d-a605-ae5ec638785b&quot;,&quot;title&quot;:&quot;A 3D physical real-time model of surface fires across fuel beds&quot;,&quot;author&quot;:[{&quot;family&quot;:&quot;Balbi&quot;,&quot;given&quot;:&quot;Jacques Henri&quot;,&quot;parse-names&quot;:false,&quot;dropping-particle&quot;:&quot;&quot;,&quot;non-dropping-particle&quot;:&quot;&quot;},{&quot;family&quot;:&quot;Rossi&quot;,&quot;given&quot;:&quot;Jean Louis&quot;,&quot;parse-names&quot;:false,&quot;dropping-particle&quot;:&quot;&quot;,&quot;non-dropping-particle&quot;:&quot;&quot;},{&quot;family&quot;:&quot;Marcelli&quot;,&quot;given&quot;:&quot;Thierry&quot;,&quot;parse-names&quot;:false,&quot;dropping-particle&quot;:&quot;&quot;,&quot;non-dropping-particle&quot;:&quot;&quot;},{&quot;family&quot;:&quot;Santoni&quot;,&quot;given&quot;:&quot;Paul Antoine&quot;,&quot;parse-names&quot;:false,&quot;dropping-particle&quot;:&quot;&quot;,&quot;non-dropping-particle&quot;:&quot;&quot;}],&quot;container-title&quot;:&quot;Combustion Science and Technology&quot;,&quot;DOI&quot;:&quot;10.1080/00102200701484449&quot;,&quot;ISSN&quot;:&quot;00102202&quot;,&quot;issued&quot;:{&quot;date-parts&quot;:[[2007,12]]},&quot;page&quot;:&quot;2511-2537&quot;,&quot;abstract&quot;:&quot;This work presents a new modelling approach to the elaboration of a simple model of surface fire spread. This model runs faster than real-time and will be integrated in management tools. Until now, models used in such tools have been based on an empirical relationship. These tools may be efficient for conditions that are comparable to those of test-fires but the absence of a physical description makes them inapplicable to other situations. This paper proposes a physical 3D model of surface fire able to predict fire behaviour faster than real-time. This model is tested on experiments carried out across fuel beds under slope and wind conditions.&quot;,&quot;issue&quot;:&quot;12&quot;,&quot;volume&quot;:&quot;179&quot;,&quot;container-title-short&quot;:&quot;&quot;},&quot;isTemporary&quot;:false}]},{&quot;citationID&quot;:&quot;MENDELEY_CITATION_60a0ac16-2c41-4013-b030-4142587d1157&quot;,&quot;properties&quot;:{&quot;noteIndex&quot;:0},&quot;isEdited&quot;:false,&quot;manualOverride&quot;:{&quot;isManuallyOverridden&quot;:false,&quot;citeprocText&quot;:&quot;(Balbi et al., 2007)&quot;,&quot;manualOverrideText&quot;:&quot;&quot;},&quot;citationTag&quot;:&quot;MENDELEY_CITATION_v3_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&quot;,&quot;citationItems&quot;:[{&quot;id&quot;:&quot;585e4233-2d1d-3d3d-a605-ae5ec638785b&quot;,&quot;itemData&quot;:{&quot;type&quot;:&quot;article-journal&quot;,&quot;id&quot;:&quot;585e4233-2d1d-3d3d-a605-ae5ec638785b&quot;,&quot;title&quot;:&quot;A 3D physical real-time model of surface fires across fuel beds&quot;,&quot;author&quot;:[{&quot;family&quot;:&quot;Balbi&quot;,&quot;given&quot;:&quot;Jacques Henri&quot;,&quot;parse-names&quot;:false,&quot;dropping-particle&quot;:&quot;&quot;,&quot;non-dropping-particle&quot;:&quot;&quot;},{&quot;family&quot;:&quot;Rossi&quot;,&quot;given&quot;:&quot;Jean Louis&quot;,&quot;parse-names&quot;:false,&quot;dropping-particle&quot;:&quot;&quot;,&quot;non-dropping-particle&quot;:&quot;&quot;},{&quot;family&quot;:&quot;Marcelli&quot;,&quot;given&quot;:&quot;Thierry&quot;,&quot;parse-names&quot;:false,&quot;dropping-particle&quot;:&quot;&quot;,&quot;non-dropping-particle&quot;:&quot;&quot;},{&quot;family&quot;:&quot;Santoni&quot;,&quot;given&quot;:&quot;Paul Antoine&quot;,&quot;parse-names&quot;:false,&quot;dropping-particle&quot;:&quot;&quot;,&quot;non-dropping-particle&quot;:&quot;&quot;}],&quot;container-title&quot;:&quot;Combustion Science and Technology&quot;,&quot;DOI&quot;:&quot;10.1080/00102200701484449&quot;,&quot;ISSN&quot;:&quot;00102202&quot;,&quot;issued&quot;:{&quot;date-parts&quot;:[[2007,12]]},&quot;page&quot;:&quot;2511-2537&quot;,&quot;abstract&quot;:&quot;This work presents a new modelling approach to the elaboration of a simple model of surface fire spread. This model runs faster than real-time and will be integrated in management tools. Until now, models used in such tools have been based on an empirical relationship. These tools may be efficient for conditions that are comparable to those of test-fires but the absence of a physical description makes them inapplicable to other situations. This paper proposes a physical 3D model of surface fire able to predict fire behaviour faster than real-time. This model is tested on experiments carried out across fuel beds under slope and wind conditions.&quot;,&quot;issue&quot;:&quot;12&quot;,&quot;volume&quot;:&quot;179&quot;,&quot;container-title-short&quot;:&quot;&quot;},&quot;isTemporary&quot;:false}]},{&quot;citationID&quot;:&quot;MENDELEY_CITATION_668a5b14-a957-4b56-9a80-71d7f4204c0e&quot;,&quot;properties&quot;:{&quot;noteIndex&quot;:0},&quot;isEdited&quot;:false,&quot;manualOverride&quot;:{&quot;isManuallyOverridden&quot;:false,&quot;citeprocText&quot;:&quot;(Balbi et al., 2020)&quot;,&quot;manualOverrideText&quot;:&quot;&quot;},&quot;citationTag&quot;:&quot;MENDELEY_CITATION_v3_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&quot;,&quot;citationItems&quot;:[{&quot;id&quot;:&quot;6d408899-84a6-3758-bd10-bc4d094c2c5e&quot;,&quot;itemData&quot;:{&quot;type&quot;:&quot;article-journal&quot;,&quot;id&quot;:&quot;6d408899-84a6-3758-bd10-bc4d094c2c5e&quot;,&quot;title&quot;:&quot;A convective-radiative propagation model for wildland fires&quot;,&quot;groupId&quot;:&quot;cf20c6f9-53c3-36b6-89c3-5b297c90dbbd&quot;,&quot;author&quot;:[{&quot;family&quot;:&quot;Balbi&quot;,&quot;given&quot;:&quot;Jacques Henri&quot;,&quot;parse-names&quot;:false,&quot;dropping-particle&quot;:&quot;&quot;,&quot;non-dropping-particle&quot;:&quot;&quot;},{&quot;family&quot;:&quot;Chatelon&quot;,&quot;given&quot;:&quot;François Joseph&quot;,&quot;parse-names&quot;:false,&quot;dropping-particle&quot;:&quot;&quot;,&quot;non-dropping-particle&quot;:&quot;&quot;},{&quot;family&quot;:&quot;Morvan&quot;,&quot;given&quot;:&quot;Dominique&quot;,&quot;parse-names&quot;:false,&quot;dropping-particle&quot;:&quot;&quot;,&quot;non-dropping-particle&quot;:&quot;&quot;},{&quot;family&quot;:&quot;Rossi&quot;,&quot;given&quot;:&quot;Jean Louis&quot;,&quot;parse-names&quot;:false,&quot;dropping-particle&quot;:&quot;&quot;,&quot;non-dropping-particle&quot;:&quot;&quot;},{&quot;family&quot;:&quot;Marcelli&quot;,&quot;given&quot;:&quot;Thierry&quot;,&quot;parse-names&quot;:false,&quot;dropping-particle&quot;:&quot;&quot;,&quot;non-dropping-particle&quot;:&quot;&quot;},{&quot;family&quot;:&quot;Morandini&quot;,&quot;given&quot;:&quot;Frédéric&quot;,&quot;parse-names&quot;:false,&quot;dropping-particle&quot;:&quot;&quot;,&quot;non-dropping-particle&quot;:&quot;&quot;}],&quot;container-title&quot;:&quot;International Journal of Wildland Fire&quot;,&quot;container-title-short&quot;:&quot;Int J Wildland Fire&quot;,&quot;DOI&quot;:&quot;10.1071/WF19103&quot;,&quot;ISSN&quot;:&quot;10498001&quot;,&quot;issued&quot;:{&quot;date-parts&quot;:[[2020]]},&quot;abstract&quot;:&quot;The 'Balbi model' is a simplified steady-state physical propagation model for surface fires that considers radiative heat transfer from the surface area of burning fuel particles as well as from the flame body. In this work, a completely new version of this propagation model for wildand fires is proposed. Even if, in the present work, this model is confined to laboratory experiments, its purpose is to be used at a larger scale in the field under operational conditions. This model was constructed from a radiative propagation model with the addition of a convective heat transfer term resulting from the impingement of packets of hot reacting gases on unburnt fuel elements located at the base of the flame. The flame inside the fuel bed is seen as the 'fingers of fire' described in the literature. The proposed model is physics-based, faster than real time and fully predictive, which means that model parameters do not change from one experiment to another. The predicted rate of spread is applied to a large set of laboratory experiments (through homogeneous pine needles and excelsior fuel beds) and is compared with the predictions of both a very simple empirical model (Catchpole) and a detailed physical model (FireStar2D).&quot;,&quot;issue&quot;:&quot;8&quot;,&quot;volume&quot;:&quot;29&quot;},&quot;isTemporary&quot;:false}]},{&quot;citationID&quot;:&quot;MENDELEY_CITATION_2dbdaec2-a002-4f07-9059-1516132e2479&quot;,&quot;properties&quot;:{&quot;noteIndex&quot;:0},&quot;isEdited&quot;:false,&quot;manualOverride&quot;:{&quot;isManuallyOverridden&quot;:false,&quot;citeprocText&quot;:&quot;(Balbi et al., 2020)&quot;,&quot;manualOverrideText&quot;:&quot;&quot;},&quot;citationTag&quot;:&quot;MENDELEY_CITATION_v3_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&quot;,&quot;citationItems&quot;:[{&quot;id&quot;:&quot;6d408899-84a6-3758-bd10-bc4d094c2c5e&quot;,&quot;itemData&quot;:{&quot;type&quot;:&quot;article-journal&quot;,&quot;id&quot;:&quot;6d408899-84a6-3758-bd10-bc4d094c2c5e&quot;,&quot;title&quot;:&quot;A convective-radiative propagation model for wildland fires&quot;,&quot;groupId&quot;:&quot;cf20c6f9-53c3-36b6-89c3-5b297c90dbbd&quot;,&quot;author&quot;:[{&quot;family&quot;:&quot;Balbi&quot;,&quot;given&quot;:&quot;Jacques Henri&quot;,&quot;parse-names&quot;:false,&quot;dropping-particle&quot;:&quot;&quot;,&quot;non-dropping-particle&quot;:&quot;&quot;},{&quot;family&quot;:&quot;Chatelon&quot;,&quot;given&quot;:&quot;François Joseph&quot;,&quot;parse-names&quot;:false,&quot;dropping-particle&quot;:&quot;&quot;,&quot;non-dropping-particle&quot;:&quot;&quot;},{&quot;family&quot;:&quot;Morvan&quot;,&quot;given&quot;:&quot;Dominique&quot;,&quot;parse-names&quot;:false,&quot;dropping-particle&quot;:&quot;&quot;,&quot;non-dropping-particle&quot;:&quot;&quot;},{&quot;family&quot;:&quot;Rossi&quot;,&quot;given&quot;:&quot;Jean Louis&quot;,&quot;parse-names&quot;:false,&quot;dropping-particle&quot;:&quot;&quot;,&quot;non-dropping-particle&quot;:&quot;&quot;},{&quot;family&quot;:&quot;Marcelli&quot;,&quot;given&quot;:&quot;Thierry&quot;,&quot;parse-names&quot;:false,&quot;dropping-particle&quot;:&quot;&quot;,&quot;non-dropping-particle&quot;:&quot;&quot;},{&quot;family&quot;:&quot;Morandini&quot;,&quot;given&quot;:&quot;Frédéric&quot;,&quot;parse-names&quot;:false,&quot;dropping-particle&quot;:&quot;&quot;,&quot;non-dropping-particle&quot;:&quot;&quot;}],&quot;container-title&quot;:&quot;International Journal of Wildland Fire&quot;,&quot;container-title-short&quot;:&quot;Int J Wildland Fire&quot;,&quot;DOI&quot;:&quot;10.1071/WF19103&quot;,&quot;ISSN&quot;:&quot;10498001&quot;,&quot;issued&quot;:{&quot;date-parts&quot;:[[2020]]},&quot;abstract&quot;:&quot;The 'Balbi model' is a simplified steady-state physical propagation model for surface fires that considers radiative heat transfer from the surface area of burning fuel particles as well as from the flame body. In this work, a completely new version of this propagation model for wildand fires is proposed. Even if, in the present work, this model is confined to laboratory experiments, its purpose is to be used at a larger scale in the field under operational conditions. This model was constructed from a radiative propagation model with the addition of a convective heat transfer term resulting from the impingement of packets of hot reacting gases on unburnt fuel elements located at the base of the flame. The flame inside the fuel bed is seen as the 'fingers of fire' described in the literature. The proposed model is physics-based, faster than real time and fully predictive, which means that model parameters do not change from one experiment to another. The predicted rate of spread is applied to a large set of laboratory experiments (through homogeneous pine needles and excelsior fuel beds) and is compared with the predictions of both a very simple empirical model (Catchpole) and a detailed physical model (FireStar2D).&quot;,&quot;issue&quot;:&quot;8&quot;,&quot;volume&quot;:&quot;29&quot;},&quot;isTemporary&quot;:false}]},{&quot;citationID&quot;:&quot;MENDELEY_CITATION_0131b800-2f72-4c8f-8059-62895f54d1d1&quot;,&quot;properties&quot;:{&quot;noteIndex&quot;:0},&quot;isEdited&quot;:false,&quot;manualOverride&quot;:{&quot;isManuallyOverridden&quot;:false,&quot;citeprocText&quot;:&quot;(Chatelon et al., 2022)&quot;,&quot;manualOverrideText&quot;:&quot;&quot;},&quot;citationTag&quot;:&quot;MENDELEY_CITATION_v3_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&quot;,&quot;citationItems&quot;:[{&quot;id&quot;:&quot;4a76ac90-0098-36a3-aa19-4b7445a65f0a&quot;,&quot;itemData&quot;:{&quot;type&quot;:&quot;article-journal&quot;,&quot;id&quot;:&quot;4a76ac90-0098-36a3-aa19-4b7445a65f0a&quot;,&quot;title&quot;:&quot;Extension of the Balbi fire spread model to include the field scale conditions of shrubland fires&quot;,&quot;groupId&quot;:&quot;cf20c6f9-53c3-36b6-89c3-5b297c90dbbd&quot;,&quot;author&quot;:[{&quot;family&quot;:&quot;Chatelon&quot;,&quot;given&quot;:&quot;François Joseph&quot;,&quot;parse-names&quot;:false,&quot;dropping-particle&quot;:&quot;&quot;,&quot;non-dropping-particle&quot;:&quot;&quot;},{&quot;family&quot;:&quot;Balbi&quot;,&quot;given&quot;:&quot;Jacques Henri&quot;,&quot;parse-names&quot;:false,&quot;dropping-particle&quot;:&quot;&quot;,&quot;non-dropping-particle&quot;:&quot;&quot;},{&quot;family&quot;:&quot;Cruz&quot;,&quot;given&quot;:&quot;Miguel G.&quot;,&quot;parse-names&quot;:false,&quot;dropping-particle&quot;:&quot;&quot;,&quot;non-dropping-particle&quot;:&quot;&quot;},{&quot;family&quot;:&quot;Morvan&quot;,&quot;given&quot;:&quot;Dominique&quot;,&quot;parse-names&quot;:false,&quot;dropping-particle&quot;:&quot;&quot;,&quot;non-dropping-particle&quot;:&quot;&quot;},{&quot;family&quot;:&quot;Rossi&quot;,&quot;given&quot;:&quot;Jean Louis&quot;,&quot;parse-names&quot;:false,&quot;dropping-particle&quot;:&quot;&quot;,&quot;non-dropping-particle&quot;:&quot;&quot;},{&quot;family&quot;:&quot;Awad&quot;,&quot;given&quot;:&quot;Carmen&quot;,&quot;parse-names&quot;:false,&quot;dropping-particle&quot;:&quot;&quot;,&quot;non-dropping-particle&quot;:&quot;&quot;},{&quot;family&quot;:&quot;Frangieh&quot;,&quot;given&quot;:&quot;Nicolas&quot;,&quot;parse-names&quot;:false,&quot;dropping-particle&quot;:&quot;&quot;,&quot;non-dropping-particle&quot;:&quot;&quot;},{&quot;family&quot;:&quot;Fayad&quot;,&quot;given&quot;:&quot;Jacky&quot;,&quot;parse-names&quot;:false,&quot;dropping-particle&quot;:&quot;&quot;,&quot;non-dropping-particle&quot;:&quot;&quot;},{&quot;family&quot;:&quot;Marcelli&quot;,&quot;given&quot;:&quot;Thierry&quot;,&quot;parse-names&quot;:false,&quot;dropping-particle&quot;:&quot;&quot;,&quot;non-dropping-particle&quot;:&quot;&quot;}],&quot;container-title&quot;:&quot;International Journal of Wildland Fire&quot;,&quot;container-title-short&quot;:&quot;Int J Wildland Fire&quot;,&quot;DOI&quot;:&quot;10.1071/WF21082&quot;,&quot;ISSN&quot;:&quot;10498001&quot;,&quot;issued&quot;:{&quot;date-parts&quot;:[[2022,2,1]]},&quot;page&quot;:&quot;176-192&quot;,&quot;abstract&quot;:&quot;The 'Balbi model' is a simplified rate of fire spread model aimed at providing computationally fast and accurate simulations of fire propagation that can be used by fire managers under operational conditions. This model describes the steady-state spread rate of surface fires by accounting for both radiation and convection heat transfer processes. In the present work the original Balbi model developed for laboratory conditions is improved by addressing specificities of outdoor fires, such as fuel complexes with a mix of live and dead materials, a larger scale and an open environment. The model is calibrated against a small training dataset (n = 25) of shrubland fires conducted in Turkey. A sensitivity analysis of model output is presented and its predictive capacity against a larger independent dataset of experimental fires in shrubland fuels from different regions of the world (Europe, Australia, New Zealand and South Africa) is tested. A comparison with older versions of the model and a generic empirical model is also conducted with encouraging results. The improved model remains physics-based, faster than real time and fully predictive.&quot;,&quot;publisher&quot;:&quot;CSIRO&quot;,&quot;issue&quot;:&quot;2&quot;,&quot;volume&quot;:&quot;31&quot;},&quot;isTemporary&quot;:false}]},{&quot;citationID&quot;:&quot;MENDELEY_CITATION_e6865e53-cd07-4102-a343-4f164aad7736&quot;,&quot;properties&quot;:{&quot;noteIndex&quot;:0},&quot;isEdited&quot;:false,&quot;manualOverride&quot;:{&quot;isManuallyOverridden&quot;:false,&quot;citeprocText&quot;:&quot;(Chatelon et al., 2022)&quot;,&quot;manualOverrideText&quot;:&quot;&quot;},&quot;citationTag&quot;:&quot;MENDELEY_CITATION_v3_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&quot;,&quot;citationItems&quot;:[{&quot;id&quot;:&quot;4a76ac90-0098-36a3-aa19-4b7445a65f0a&quot;,&quot;itemData&quot;:{&quot;type&quot;:&quot;article-journal&quot;,&quot;id&quot;:&quot;4a76ac90-0098-36a3-aa19-4b7445a65f0a&quot;,&quot;title&quot;:&quot;Extension of the Balbi fire spread model to include the field scale conditions of shrubland fires&quot;,&quot;groupId&quot;:&quot;cf20c6f9-53c3-36b6-89c3-5b297c90dbbd&quot;,&quot;author&quot;:[{&quot;family&quot;:&quot;Chatelon&quot;,&quot;given&quot;:&quot;François Joseph&quot;,&quot;parse-names&quot;:false,&quot;dropping-particle&quot;:&quot;&quot;,&quot;non-dropping-particle&quot;:&quot;&quot;},{&quot;family&quot;:&quot;Balbi&quot;,&quot;given&quot;:&quot;Jacques Henri&quot;,&quot;parse-names&quot;:false,&quot;dropping-particle&quot;:&quot;&quot;,&quot;non-dropping-particle&quot;:&quot;&quot;},{&quot;family&quot;:&quot;Cruz&quot;,&quot;given&quot;:&quot;Miguel G.&quot;,&quot;parse-names&quot;:false,&quot;dropping-particle&quot;:&quot;&quot;,&quot;non-dropping-particle&quot;:&quot;&quot;},{&quot;family&quot;:&quot;Morvan&quot;,&quot;given&quot;:&quot;Dominique&quot;,&quot;parse-names&quot;:false,&quot;dropping-particle&quot;:&quot;&quot;,&quot;non-dropping-particle&quot;:&quot;&quot;},{&quot;family&quot;:&quot;Rossi&quot;,&quot;given&quot;:&quot;Jean Louis&quot;,&quot;parse-names&quot;:false,&quot;dropping-particle&quot;:&quot;&quot;,&quot;non-dropping-particle&quot;:&quot;&quot;},{&quot;family&quot;:&quot;Awad&quot;,&quot;given&quot;:&quot;Carmen&quot;,&quot;parse-names&quot;:false,&quot;dropping-particle&quot;:&quot;&quot;,&quot;non-dropping-particle&quot;:&quot;&quot;},{&quot;family&quot;:&quot;Frangieh&quot;,&quot;given&quot;:&quot;Nicolas&quot;,&quot;parse-names&quot;:false,&quot;dropping-particle&quot;:&quot;&quot;,&quot;non-dropping-particle&quot;:&quot;&quot;},{&quot;family&quot;:&quot;Fayad&quot;,&quot;given&quot;:&quot;Jacky&quot;,&quot;parse-names&quot;:false,&quot;dropping-particle&quot;:&quot;&quot;,&quot;non-dropping-particle&quot;:&quot;&quot;},{&quot;family&quot;:&quot;Marcelli&quot;,&quot;given&quot;:&quot;Thierry&quot;,&quot;parse-names&quot;:false,&quot;dropping-particle&quot;:&quot;&quot;,&quot;non-dropping-particle&quot;:&quot;&quot;}],&quot;container-title&quot;:&quot;International Journal of Wildland Fire&quot;,&quot;container-title-short&quot;:&quot;Int J Wildland Fire&quot;,&quot;DOI&quot;:&quot;10.1071/WF21082&quot;,&quot;ISSN&quot;:&quot;10498001&quot;,&quot;issued&quot;:{&quot;date-parts&quot;:[[2022,2,1]]},&quot;page&quot;:&quot;176-192&quot;,&quot;abstract&quot;:&quot;The 'Balbi model' is a simplified rate of fire spread model aimed at providing computationally fast and accurate simulations of fire propagation that can be used by fire managers under operational conditions. This model describes the steady-state spread rate of surface fires by accounting for both radiation and convection heat transfer processes. In the present work the original Balbi model developed for laboratory conditions is improved by addressing specificities of outdoor fires, such as fuel complexes with a mix of live and dead materials, a larger scale and an open environment. The model is calibrated against a small training dataset (n = 25) of shrubland fires conducted in Turkey. A sensitivity analysis of model output is presented and its predictive capacity against a larger independent dataset of experimental fires in shrubland fuels from different regions of the world (Europe, Australia, New Zealand and South Africa) is tested. A comparison with older versions of the model and a generic empirical model is also conducted with encouraging results. The improved model remains physics-based, faster than real time and fully predictive.&quot;,&quot;publisher&quot;:&quot;CSIRO&quot;,&quot;issue&quot;:&quot;2&quot;,&quot;volume&quot;:&quot;31&quot;},&quot;isTemporary&quot;:false}]},{&quot;citationID&quot;:&quot;MENDELEY_CITATION_50695fc9-8961-4bbb-b355-d8621a634fca&quot;,&quot;properties&quot;:{&quot;noteIndex&quot;:0},&quot;isEdited&quot;:false,&quot;manualOverride&quot;:{&quot;isManuallyOverridden&quot;:false,&quot;citeprocText&quot;:&quot;(Chatelon et al., 2022)&quot;,&quot;manualOverrideText&quot;:&quot;&quot;},&quot;citationTag&quot;:&quot;MENDELEY_CITATION_v3_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&quot;,&quot;citationItems&quot;:[{&quot;id&quot;:&quot;4a76ac90-0098-36a3-aa19-4b7445a65f0a&quot;,&quot;itemData&quot;:{&quot;type&quot;:&quot;article-journal&quot;,&quot;id&quot;:&quot;4a76ac90-0098-36a3-aa19-4b7445a65f0a&quot;,&quot;title&quot;:&quot;Extension of the Balbi fire spread model to include the field scale conditions of shrubland fires&quot;,&quot;groupId&quot;:&quot;cf20c6f9-53c3-36b6-89c3-5b297c90dbbd&quot;,&quot;author&quot;:[{&quot;family&quot;:&quot;Chatelon&quot;,&quot;given&quot;:&quot;François Joseph&quot;,&quot;parse-names&quot;:false,&quot;dropping-particle&quot;:&quot;&quot;,&quot;non-dropping-particle&quot;:&quot;&quot;},{&quot;family&quot;:&quot;Balbi&quot;,&quot;given&quot;:&quot;Jacques Henri&quot;,&quot;parse-names&quot;:false,&quot;dropping-particle&quot;:&quot;&quot;,&quot;non-dropping-particle&quot;:&quot;&quot;},{&quot;family&quot;:&quot;Cruz&quot;,&quot;given&quot;:&quot;Miguel G.&quot;,&quot;parse-names&quot;:false,&quot;dropping-particle&quot;:&quot;&quot;,&quot;non-dropping-particle&quot;:&quot;&quot;},{&quot;family&quot;:&quot;Morvan&quot;,&quot;given&quot;:&quot;Dominique&quot;,&quot;parse-names&quot;:false,&quot;dropping-particle&quot;:&quot;&quot;,&quot;non-dropping-particle&quot;:&quot;&quot;},{&quot;family&quot;:&quot;Rossi&quot;,&quot;given&quot;:&quot;Jean Louis&quot;,&quot;parse-names&quot;:false,&quot;dropping-particle&quot;:&quot;&quot;,&quot;non-dropping-particle&quot;:&quot;&quot;},{&quot;family&quot;:&quot;Awad&quot;,&quot;given&quot;:&quot;Carmen&quot;,&quot;parse-names&quot;:false,&quot;dropping-particle&quot;:&quot;&quot;,&quot;non-dropping-particle&quot;:&quot;&quot;},{&quot;family&quot;:&quot;Frangieh&quot;,&quot;given&quot;:&quot;Nicolas&quot;,&quot;parse-names&quot;:false,&quot;dropping-particle&quot;:&quot;&quot;,&quot;non-dropping-particle&quot;:&quot;&quot;},{&quot;family&quot;:&quot;Fayad&quot;,&quot;given&quot;:&quot;Jacky&quot;,&quot;parse-names&quot;:false,&quot;dropping-particle&quot;:&quot;&quot;,&quot;non-dropping-particle&quot;:&quot;&quot;},{&quot;family&quot;:&quot;Marcelli&quot;,&quot;given&quot;:&quot;Thierry&quot;,&quot;parse-names&quot;:false,&quot;dropping-particle&quot;:&quot;&quot;,&quot;non-dropping-particle&quot;:&quot;&quot;}],&quot;container-title&quot;:&quot;International Journal of Wildland Fire&quot;,&quot;container-title-short&quot;:&quot;Int J Wildland Fire&quot;,&quot;DOI&quot;:&quot;10.1071/WF21082&quot;,&quot;ISSN&quot;:&quot;10498001&quot;,&quot;issued&quot;:{&quot;date-parts&quot;:[[2022,2,1]]},&quot;page&quot;:&quot;176-192&quot;,&quot;abstract&quot;:&quot;The 'Balbi model' is a simplified rate of fire spread model aimed at providing computationally fast and accurate simulations of fire propagation that can be used by fire managers under operational conditions. This model describes the steady-state spread rate of surface fires by accounting for both radiation and convection heat transfer processes. In the present work the original Balbi model developed for laboratory conditions is improved by addressing specificities of outdoor fires, such as fuel complexes with a mix of live and dead materials, a larger scale and an open environment. The model is calibrated against a small training dataset (n = 25) of shrubland fires conducted in Turkey. A sensitivity analysis of model output is presented and its predictive capacity against a larger independent dataset of experimental fires in shrubland fuels from different regions of the world (Europe, Australia, New Zealand and South Africa) is tested. A comparison with older versions of the model and a generic empirical model is also conducted with encouraging results. The improved model remains physics-based, faster than real time and fully predictive.&quot;,&quot;publisher&quot;:&quot;CSIRO&quot;,&quot;issue&quot;:&quot;2&quot;,&quot;volume&quot;:&quot;31&quot;},&quot;isTemporary&quot;:false}]},{&quot;citationID&quot;:&quot;MENDELEY_CITATION_23f39f4c-e678-4a09-b84b-5999a3bcbbc2&quot;,&quot;properties&quot;:{&quot;noteIndex&quot;:0},&quot;isEdited&quot;:false,&quot;manualOverride&quot;:{&quot;isManuallyOverridden&quot;:true,&quot;citeprocText&quot;:&quot;(Anderson et al., 2010)&quot;,&quot;manualOverrideText&quot;:&quot;Anderson et al., 2010&quot;},&quot;citationTag&quot;:&quot;MENDELEY_CITATION_v3_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&quot;,&quot;citationItems&quot;:[{&quot;id&quot;:&quot;0bb56440-0d9b-3330-be91-15321ef0910a&quot;,&quot;itemData&quot;:{&quot;type&quot;:&quot;article-journal&quot;,&quot;id&quot;:&quot;0bb56440-0d9b-3330-be91-15321ef0910a&quot;,&quot;title&quot;:&quot;Convective heat transfer in fire spread through fine fuel beds&quot;,&quot;groupId&quot;:&quot;cf20c6f9-53c3-36b6-89c3-5b297c90dbbd&quot;,&quot;author&quot;:[{&quot;family&quot;:&quot;Anderson&quot;,&quot;given&quot;:&quot;W. R.&quot;,&quot;parse-names&quot;:false,&quot;dropping-particle&quot;:&quot;&quot;,&quot;non-dropping-particle&quot;:&quot;&quot;},{&quot;family&quot;:&quot;Catchpole&quot;,&quot;given&quot;:&quot;E. A.&quot;,&quot;parse-names&quot;:false,&quot;dropping-particle&quot;:&quot;&quot;,&quot;non-dropping-particle&quot;:&quot;&quot;},{&quot;family&quot;:&quot;Butler&quot;,&quot;given&quot;:&quot;B. W.&quot;,&quot;parse-names&quot;:false,&quot;dropping-particle&quot;:&quot;&quot;,&quot;non-dropping-particle&quot;:&quot;&quot;}],&quot;container-title&quot;:&quot;International Journal of Wildland Fire&quot;,&quot;container-title-short&quot;:&quot;Int J Wildland Fire&quot;,&quot;DOI&quot;:&quot;10.1071/WF09021&quot;,&quot;ISSN&quot;:&quot;10498001&quot;,&quot;issued&quot;:{&quot;date-parts&quot;:[[2010]]},&quot;page&quot;:&quot;284-298&quot;,&quot;abstract&quot;:&quot;An extensive set of wind-tunnel fires was burned to investigate convective heat transfer ahead of a steadily progressing fire front moving across a porous fuel bed. The effects of fuel and environmental variables on the gas temperature profile and the 'surface wind speed' (gas velocity at the fuel bed surface) are reported. In non-zero winds, the temperature of the air near the fuel bed surface decays exponentially with distance from the fire front. In zero winds, the temperature decreases rapidly within a very short distance of the flame front, then decays slowly thereafter. The maximum air temperature decreases as the free stream wind speed, packing ratio and fuel moisture content increase. The characteristic distance of the exponential decay increases strongly with the free stream wind speed and decreases with the packing ratio and surface area-to-volume ratio of the fuel. The surface wind speed depends strongly on the free stream wind speed, and to a lesser extent on packing ratio, fuel bed depth and fuel moisture content. There are three general regimes for the surface flow: (1) a constant velocity flow of approximately half the free stream flow, far from the flame front; (2) an intermediate zone of minimum flow characterised by low or reversed flow; and (3) a region near the flame front where the velocity rises rapidly almost to the free stream velocity. The boundaries between the three regions move further from the flame front with increasing wind speed, in a way which is only slightly affected by fuel geometry. © 2010 IAWF.&quot;,&quot;issue&quot;:&quot;3&quot;,&quot;volume&quot;:&quot;19&quot;},&quot;isTemporary&quot;:false}]},{&quot;citationID&quot;:&quot;MENDELEY_CITATION_f2329054-c6be-40da-9512-c7b4e725af86&quot;,&quot;properties&quot;:{&quot;noteIndex&quot;:0},&quot;isEdited&quot;:false,&quot;manualOverride&quot;:{&quot;isManuallyOverridden&quot;:false,&quot;citeprocText&quot;:&quot;(Anderson et al., 2010)&quot;,&quot;manualOverrideText&quot;:&quot;&quot;},&quot;citationTag&quot;:&quot;MENDELEY_CITATION_v3_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&quot;,&quot;citationItems&quot;:[{&quot;id&quot;:&quot;0bb56440-0d9b-3330-be91-15321ef0910a&quot;,&quot;itemData&quot;:{&quot;type&quot;:&quot;article-journal&quot;,&quot;id&quot;:&quot;0bb56440-0d9b-3330-be91-15321ef0910a&quot;,&quot;title&quot;:&quot;Convective heat transfer in fire spread through fine fuel beds&quot;,&quot;groupId&quot;:&quot;cf20c6f9-53c3-36b6-89c3-5b297c90dbbd&quot;,&quot;author&quot;:[{&quot;family&quot;:&quot;Anderson&quot;,&quot;given&quot;:&quot;W. R.&quot;,&quot;parse-names&quot;:false,&quot;dropping-particle&quot;:&quot;&quot;,&quot;non-dropping-particle&quot;:&quot;&quot;},{&quot;family&quot;:&quot;Catchpole&quot;,&quot;given&quot;:&quot;E. A.&quot;,&quot;parse-names&quot;:false,&quot;dropping-particle&quot;:&quot;&quot;,&quot;non-dropping-particle&quot;:&quot;&quot;},{&quot;family&quot;:&quot;Butler&quot;,&quot;given&quot;:&quot;B. W.&quot;,&quot;parse-names&quot;:false,&quot;dropping-particle&quot;:&quot;&quot;,&quot;non-dropping-particle&quot;:&quot;&quot;}],&quot;container-title&quot;:&quot;International Journal of Wildland Fire&quot;,&quot;container-title-short&quot;:&quot;Int J Wildland Fire&quot;,&quot;DOI&quot;:&quot;10.1071/WF09021&quot;,&quot;ISSN&quot;:&quot;10498001&quot;,&quot;issued&quot;:{&quot;date-parts&quot;:[[2010]]},&quot;page&quot;:&quot;284-298&quot;,&quot;abstract&quot;:&quot;An extensive set of wind-tunnel fires was burned to investigate convective heat transfer ahead of a steadily progressing fire front moving across a porous fuel bed. The effects of fuel and environmental variables on the gas temperature profile and the 'surface wind speed' (gas velocity at the fuel bed surface) are reported. In non-zero winds, the temperature of the air near the fuel bed surface decays exponentially with distance from the fire front. In zero winds, the temperature decreases rapidly within a very short distance of the flame front, then decays slowly thereafter. The maximum air temperature decreases as the free stream wind speed, packing ratio and fuel moisture content increase. The characteristic distance of the exponential decay increases strongly with the free stream wind speed and decreases with the packing ratio and surface area-to-volume ratio of the fuel. The surface wind speed depends strongly on the free stream wind speed, and to a lesser extent on packing ratio, fuel bed depth and fuel moisture content. There are three general regimes for the surface flow: (1) a constant velocity flow of approximately half the free stream flow, far from the flame front; (2) an intermediate zone of minimum flow characterised by low or reversed flow; and (3) a region near the flame front where the velocity rises rapidly almost to the free stream velocity. The boundaries between the three regions move further from the flame front with increasing wind speed, in a way which is only slightly affected by fuel geometry. © 2010 IAWF.&quot;,&quot;issue&quot;:&quot;3&quot;,&quot;volume&quot;:&quot;19&quot;},&quot;isTemporary&quot;:false}]},{&quot;citationID&quot;:&quot;MENDELEY_CITATION_751c1fb5-76a2-4224-9e5a-089f4d1f03ee&quot;,&quot;properties&quot;:{&quot;noteIndex&quot;:0},&quot;isEdited&quot;:false,&quot;manualOverride&quot;:{&quot;isManuallyOverridden&quot;:false,&quot;citeprocText&quot;:&quot;(Anderson et al., 2010)&quot;,&quot;manualOverrideText&quot;:&quot;&quot;},&quot;citationTag&quot;:&quot;MENDELEY_CITATION_v3_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&quot;,&quot;citationItems&quot;:[{&quot;id&quot;:&quot;0bb56440-0d9b-3330-be91-15321ef0910a&quot;,&quot;itemData&quot;:{&quot;type&quot;:&quot;article-journal&quot;,&quot;id&quot;:&quot;0bb56440-0d9b-3330-be91-15321ef0910a&quot;,&quot;title&quot;:&quot;Convective heat transfer in fire spread through fine fuel beds&quot;,&quot;groupId&quot;:&quot;cf20c6f9-53c3-36b6-89c3-5b297c90dbbd&quot;,&quot;author&quot;:[{&quot;family&quot;:&quot;Anderson&quot;,&quot;given&quot;:&quot;W. R.&quot;,&quot;parse-names&quot;:false,&quot;dropping-particle&quot;:&quot;&quot;,&quot;non-dropping-particle&quot;:&quot;&quot;},{&quot;family&quot;:&quot;Catchpole&quot;,&quot;given&quot;:&quot;E. A.&quot;,&quot;parse-names&quot;:false,&quot;dropping-particle&quot;:&quot;&quot;,&quot;non-dropping-particle&quot;:&quot;&quot;},{&quot;family&quot;:&quot;Butler&quot;,&quot;given&quot;:&quot;B. W.&quot;,&quot;parse-names&quot;:false,&quot;dropping-particle&quot;:&quot;&quot;,&quot;non-dropping-particle&quot;:&quot;&quot;}],&quot;container-title&quot;:&quot;International Journal of Wildland Fire&quot;,&quot;container-title-short&quot;:&quot;Int J Wildland Fire&quot;,&quot;DOI&quot;:&quot;10.1071/WF09021&quot;,&quot;ISSN&quot;:&quot;10498001&quot;,&quot;issued&quot;:{&quot;date-parts&quot;:[[2010]]},&quot;page&quot;:&quot;284-298&quot;,&quot;abstract&quot;:&quot;An extensive set of wind-tunnel fires was burned to investigate convective heat transfer ahead of a steadily progressing fire front moving across a porous fuel bed. The effects of fuel and environmental variables on the gas temperature profile and the 'surface wind speed' (gas velocity at the fuel bed surface) are reported. In non-zero winds, the temperature of the air near the fuel bed surface decays exponentially with distance from the fire front. In zero winds, the temperature decreases rapidly within a very short distance of the flame front, then decays slowly thereafter. The maximum air temperature decreases as the free stream wind speed, packing ratio and fuel moisture content increase. The characteristic distance of the exponential decay increases strongly with the free stream wind speed and decreases with the packing ratio and surface area-to-volume ratio of the fuel. The surface wind speed depends strongly on the free stream wind speed, and to a lesser extent on packing ratio, fuel bed depth and fuel moisture content. There are three general regimes for the surface flow: (1) a constant velocity flow of approximately half the free stream flow, far from the flame front; (2) an intermediate zone of minimum flow characterised by low or reversed flow; and (3) a region near the flame front where the velocity rises rapidly almost to the free stream velocity. The boundaries between the three regions move further from the flame front with increasing wind speed, in a way which is only slightly affected by fuel geometry. © 2010 IAWF.&quot;,&quot;issue&quot;:&quot;3&quot;,&quot;volume&quot;:&quot;19&quot;},&quot;isTemporary&quot;:false}]},{&quot;citationID&quot;:&quot;MENDELEY_CITATION_b0e8462b-4331-4bf9-a3b1-9048529c8dc6&quot;,&quot;properties&quot;:{&quot;noteIndex&quot;:0},&quot;isEdited&quot;:false,&quot;manualOverride&quot;:{&quot;isManuallyOverridden&quot;:false,&quot;citeprocText&quot;:&quot;(Anderson et al., 2010)&quot;,&quot;manualOverrideText&quot;:&quot;&quot;},&quot;citationTag&quot;:&quot;MENDELEY_CITATION_v3_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&quot;,&quot;citationItems&quot;:[{&quot;id&quot;:&quot;0bb56440-0d9b-3330-be91-15321ef0910a&quot;,&quot;itemData&quot;:{&quot;type&quot;:&quot;article-journal&quot;,&quot;id&quot;:&quot;0bb56440-0d9b-3330-be91-15321ef0910a&quot;,&quot;title&quot;:&quot;Convective heat transfer in fire spread through fine fuel beds&quot;,&quot;groupId&quot;:&quot;cf20c6f9-53c3-36b6-89c3-5b297c90dbbd&quot;,&quot;author&quot;:[{&quot;family&quot;:&quot;Anderson&quot;,&quot;given&quot;:&quot;W. R.&quot;,&quot;parse-names&quot;:false,&quot;dropping-particle&quot;:&quot;&quot;,&quot;non-dropping-particle&quot;:&quot;&quot;},{&quot;family&quot;:&quot;Catchpole&quot;,&quot;given&quot;:&quot;E. A.&quot;,&quot;parse-names&quot;:false,&quot;dropping-particle&quot;:&quot;&quot;,&quot;non-dropping-particle&quot;:&quot;&quot;},{&quot;family&quot;:&quot;Butler&quot;,&quot;given&quot;:&quot;B. W.&quot;,&quot;parse-names&quot;:false,&quot;dropping-particle&quot;:&quot;&quot;,&quot;non-dropping-particle&quot;:&quot;&quot;}],&quot;container-title&quot;:&quot;International Journal of Wildland Fire&quot;,&quot;container-title-short&quot;:&quot;Int J Wildland Fire&quot;,&quot;DOI&quot;:&quot;10.1071/WF09021&quot;,&quot;ISSN&quot;:&quot;10498001&quot;,&quot;issued&quot;:{&quot;date-parts&quot;:[[2010]]},&quot;page&quot;:&quot;284-298&quot;,&quot;abstract&quot;:&quot;An extensive set of wind-tunnel fires was burned to investigate convective heat transfer ahead of a steadily progressing fire front moving across a porous fuel bed. The effects of fuel and environmental variables on the gas temperature profile and the 'surface wind speed' (gas velocity at the fuel bed surface) are reported. In non-zero winds, the temperature of the air near the fuel bed surface decays exponentially with distance from the fire front. In zero winds, the temperature decreases rapidly within a very short distance of the flame front, then decays slowly thereafter. The maximum air temperature decreases as the free stream wind speed, packing ratio and fuel moisture content increase. The characteristic distance of the exponential decay increases strongly with the free stream wind speed and decreases with the packing ratio and surface area-to-volume ratio of the fuel. The surface wind speed depends strongly on the free stream wind speed, and to a lesser extent on packing ratio, fuel bed depth and fuel moisture content. There are three general regimes for the surface flow: (1) a constant velocity flow of approximately half the free stream flow, far from the flame front; (2) an intermediate zone of minimum flow characterised by low or reversed flow; and (3) a region near the flame front where the velocity rises rapidly almost to the free stream velocity. The boundaries between the three regions move further from the flame front with increasing wind speed, in a way which is only slightly affected by fuel geometry. © 2010 IAWF.&quot;,&quot;issue&quot;:&quot;3&quot;,&quot;volume&quot;:&quot;19&quot;},&quot;isTemporary&quot;:false}]},{&quot;citationID&quot;:&quot;MENDELEY_CITATION_556c8ebb-c329-43aa-9e98-f2bd4816077f&quot;,&quot;properties&quot;:{&quot;noteIndex&quot;:0},&quot;isEdited&quot;:false,&quot;manualOverride&quot;:{&quot;isManuallyOverridden&quot;:false,&quot;citeprocText&quot;:&quot;(Anderson et al., 2010)&quot;,&quot;manualOverrideText&quot;:&quot;&quot;},&quot;citationTag&quot;:&quot;MENDELEY_CITATION_v3_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&quot;,&quot;citationItems&quot;:[{&quot;id&quot;:&quot;0bb56440-0d9b-3330-be91-15321ef0910a&quot;,&quot;itemData&quot;:{&quot;type&quot;:&quot;article-journal&quot;,&quot;id&quot;:&quot;0bb56440-0d9b-3330-be91-15321ef0910a&quot;,&quot;title&quot;:&quot;Convective heat transfer in fire spread through fine fuel beds&quot;,&quot;groupId&quot;:&quot;cf20c6f9-53c3-36b6-89c3-5b297c90dbbd&quot;,&quot;author&quot;:[{&quot;family&quot;:&quot;Anderson&quot;,&quot;given&quot;:&quot;W. R.&quot;,&quot;parse-names&quot;:false,&quot;dropping-particle&quot;:&quot;&quot;,&quot;non-dropping-particle&quot;:&quot;&quot;},{&quot;family&quot;:&quot;Catchpole&quot;,&quot;given&quot;:&quot;E. A.&quot;,&quot;parse-names&quot;:false,&quot;dropping-particle&quot;:&quot;&quot;,&quot;non-dropping-particle&quot;:&quot;&quot;},{&quot;family&quot;:&quot;Butler&quot;,&quot;given&quot;:&quot;B. W.&quot;,&quot;parse-names&quot;:false,&quot;dropping-particle&quot;:&quot;&quot;,&quot;non-dropping-particle&quot;:&quot;&quot;}],&quot;container-title&quot;:&quot;International Journal of Wildland Fire&quot;,&quot;container-title-short&quot;:&quot;Int J Wildland Fire&quot;,&quot;DOI&quot;:&quot;10.1071/WF09021&quot;,&quot;ISSN&quot;:&quot;10498001&quot;,&quot;issued&quot;:{&quot;date-parts&quot;:[[2010]]},&quot;page&quot;:&quot;284-298&quot;,&quot;abstract&quot;:&quot;An extensive set of wind-tunnel fires was burned to investigate convective heat transfer ahead of a steadily progressing fire front moving across a porous fuel bed. The effects of fuel and environmental variables on the gas temperature profile and the 'surface wind speed' (gas velocity at the fuel bed surface) are reported. In non-zero winds, the temperature of the air near the fuel bed surface decays exponentially with distance from the fire front. In zero winds, the temperature decreases rapidly within a very short distance of the flame front, then decays slowly thereafter. The maximum air temperature decreases as the free stream wind speed, packing ratio and fuel moisture content increase. The characteristic distance of the exponential decay increases strongly with the free stream wind speed and decreases with the packing ratio and surface area-to-volume ratio of the fuel. The surface wind speed depends strongly on the free stream wind speed, and to a lesser extent on packing ratio, fuel bed depth and fuel moisture content. There are three general regimes for the surface flow: (1) a constant velocity flow of approximately half the free stream flow, far from the flame front; (2) an intermediate zone of minimum flow characterised by low or reversed flow; and (3) a region near the flame front where the velocity rises rapidly almost to the free stream velocity. The boundaries between the three regions move further from the flame front with increasing wind speed, in a way which is only slightly affected by fuel geometry. © 2010 IAWF.&quot;,&quot;issue&quot;:&quot;3&quot;,&quot;volume&quot;:&quot;19&quot;},&quot;isTemporary&quot;:false}]}]"/>
     <we:property name="MENDELEY_CITATIONS_STYLE" value="{&quot;id&quot;:&quot;https://www.zotero.org/styles/apa&quot;,&quot;title&quot;:&quot;American Psychological Association 7th edition&quot;,&quot;format&quot;:&quot;author-date&quot;,&quot;defaultLocale&quot;:null}"/>
   </we:properties>
   <we:bindings/>

</xml_diff>